<commit_message>
Finished Ant API Document.v0.1
</commit_message>
<xml_diff>
--- a/documents/CarryForMe后台接口使用文档.docx
+++ b/documents/CarryForMe后台接口使用文档.docx
@@ -6,11 +6,9 @@
       <w:pPr>
         <w:pStyle w:val="1"/>
       </w:pPr>
-      <w:proofErr w:type="spellStart"/>
       <w:r>
         <w:t>CarryForMe</w:t>
       </w:r>
-      <w:proofErr w:type="spellEnd"/>
       <w:r>
         <w:t>后台接口使用文档</w:t>
       </w:r>
@@ -219,6 +217,16 @@
               <w:spacing w:line="360" w:lineRule="atLeast"/>
               <w:jc w:val="center"/>
               <w:rPr>
+                <w:rFonts w:ascii="宋体" w:eastAsia="宋体" w:hAnsi="宋体" w:cs="宋体"/>
+                <w:b/>
+                <w:bCs/>
+                <w:color w:val="333333"/>
+                <w:kern w:val="0"/>
+                <w:szCs w:val="21"/>
+              </w:rPr>
+            </w:pPr>
+            <w:r>
+              <w:rPr>
                 <w:rFonts w:ascii="宋体" w:eastAsia="宋体" w:hAnsi="宋体" w:cs="宋体" w:hint="eastAsia"/>
                 <w:b/>
                 <w:bCs/>
@@ -226,41 +234,59 @@
                 <w:kern w:val="0"/>
                 <w:szCs w:val="21"/>
               </w:rPr>
-            </w:pPr>
-            <w:r>
-              <w:rPr>
-                <w:rFonts w:ascii="宋体" w:eastAsia="宋体" w:hAnsi="宋体" w:cs="宋体" w:hint="eastAsia"/>
-                <w:b/>
-                <w:bCs/>
+              <w:t>描述</w:t>
+            </w:r>
+          </w:p>
+        </w:tc>
+      </w:tr>
+      <w:tr>
+        <w:trPr>
+          <w:trHeight w:val="704"/>
+        </w:trPr>
+        <w:tc>
+          <w:tcPr>
+            <w:tcW w:w="0" w:type="auto"/>
+            <w:hideMark/>
+          </w:tcPr>
+          <w:p>
+            <w:pPr>
+              <w:widowControl/>
+              <w:spacing w:line="360" w:lineRule="atLeast"/>
+              <w:jc w:val="left"/>
+              <w:rPr>
+                <w:rFonts w:ascii="宋体" w:eastAsia="宋体" w:hAnsi="宋体" w:cs="宋体"/>
                 <w:color w:val="333333"/>
                 <w:kern w:val="0"/>
                 <w:szCs w:val="21"/>
               </w:rPr>
-              <w:t>描述</w:t>
-            </w:r>
-          </w:p>
-        </w:tc>
-      </w:tr>
-      <w:tr>
-        <w:trPr>
-          <w:trHeight w:val="704"/>
-        </w:trPr>
-        <w:tc>
-          <w:tcPr>
-            <w:tcW w:w="0" w:type="auto"/>
-            <w:hideMark/>
-          </w:tcPr>
-          <w:p>
-            <w:pPr>
-              <w:widowControl/>
-              <w:spacing w:line="360" w:lineRule="atLeast"/>
-              <w:jc w:val="left"/>
+            </w:pPr>
+            <w:r>
               <w:rPr>
                 <w:rFonts w:ascii="宋体" w:eastAsia="宋体" w:hAnsi="宋体" w:cs="宋体" w:hint="eastAsia"/>
                 <w:color w:val="333333"/>
                 <w:kern w:val="0"/>
                 <w:szCs w:val="21"/>
               </w:rPr>
+              <w:t>signature</w:t>
+            </w:r>
+          </w:p>
+        </w:tc>
+        <w:tc>
+          <w:tcPr>
+            <w:tcW w:w="5479" w:type="dxa"/>
+            <w:hideMark/>
+          </w:tcPr>
+          <w:p>
+            <w:pPr>
+              <w:widowControl/>
+              <w:spacing w:line="360" w:lineRule="atLeast"/>
+              <w:jc w:val="left"/>
+              <w:rPr>
+                <w:rFonts w:ascii="宋体" w:eastAsia="宋体" w:hAnsi="宋体" w:cs="宋体"/>
+                <w:color w:val="333333"/>
+                <w:kern w:val="0"/>
+                <w:szCs w:val="21"/>
+              </w:rPr>
             </w:pPr>
             <w:r>
               <w:rPr>
@@ -269,13 +295,18 @@
                 <w:kern w:val="0"/>
                 <w:szCs w:val="21"/>
               </w:rPr>
-              <w:t>signature</w:t>
-            </w:r>
-          </w:p>
-        </w:tc>
-        <w:tc>
-          <w:tcPr>
-            <w:tcW w:w="5479" w:type="dxa"/>
+              <w:t>加密签名，signature结合了开发者填写的token参数和请求中的timestamp参数、nonce参数。</w:t>
+            </w:r>
+          </w:p>
+        </w:tc>
+      </w:tr>
+      <w:tr>
+        <w:trPr>
+          <w:trHeight w:val="351"/>
+        </w:trPr>
+        <w:tc>
+          <w:tcPr>
+            <w:tcW w:w="0" w:type="auto"/>
             <w:hideMark/>
           </w:tcPr>
           <w:p>
@@ -283,12 +314,40 @@
               <w:widowControl/>
               <w:spacing w:line="360" w:lineRule="atLeast"/>
               <w:jc w:val="left"/>
+              <w:rPr>
+                <w:rFonts w:ascii="宋体" w:eastAsia="宋体" w:hAnsi="宋体" w:cs="宋体"/>
+                <w:color w:val="333333"/>
+                <w:kern w:val="0"/>
+                <w:szCs w:val="21"/>
+              </w:rPr>
+            </w:pPr>
+            <w:r>
               <w:rPr>
                 <w:rFonts w:ascii="宋体" w:eastAsia="宋体" w:hAnsi="宋体" w:cs="宋体" w:hint="eastAsia"/>
                 <w:color w:val="333333"/>
                 <w:kern w:val="0"/>
                 <w:szCs w:val="21"/>
               </w:rPr>
+              <w:t>timestamp</w:t>
+            </w:r>
+          </w:p>
+        </w:tc>
+        <w:tc>
+          <w:tcPr>
+            <w:tcW w:w="5479" w:type="dxa"/>
+            <w:hideMark/>
+          </w:tcPr>
+          <w:p>
+            <w:pPr>
+              <w:widowControl/>
+              <w:spacing w:line="360" w:lineRule="atLeast"/>
+              <w:jc w:val="left"/>
+              <w:rPr>
+                <w:rFonts w:ascii="宋体" w:eastAsia="宋体" w:hAnsi="宋体" w:cs="宋体"/>
+                <w:color w:val="333333"/>
+                <w:kern w:val="0"/>
+                <w:szCs w:val="21"/>
+              </w:rPr>
             </w:pPr>
             <w:r>
               <w:rPr>
@@ -297,7 +356,7 @@
                 <w:kern w:val="0"/>
                 <w:szCs w:val="21"/>
               </w:rPr>
-              <w:t>加密签名，signature结合了开发者填写的token参数和请求中的timestamp参数、nonce参数。</w:t>
+              <w:t>时间戳</w:t>
             </w:r>
           </w:p>
         </w:tc>
@@ -316,12 +375,40 @@
               <w:widowControl/>
               <w:spacing w:line="360" w:lineRule="atLeast"/>
               <w:jc w:val="left"/>
+              <w:rPr>
+                <w:rFonts w:ascii="宋体" w:eastAsia="宋体" w:hAnsi="宋体" w:cs="宋体"/>
+                <w:color w:val="333333"/>
+                <w:kern w:val="0"/>
+                <w:szCs w:val="21"/>
+              </w:rPr>
+            </w:pPr>
+            <w:r>
               <w:rPr>
                 <w:rFonts w:ascii="宋体" w:eastAsia="宋体" w:hAnsi="宋体" w:cs="宋体" w:hint="eastAsia"/>
                 <w:color w:val="333333"/>
                 <w:kern w:val="0"/>
                 <w:szCs w:val="21"/>
               </w:rPr>
+              <w:t>nonce</w:t>
+            </w:r>
+          </w:p>
+        </w:tc>
+        <w:tc>
+          <w:tcPr>
+            <w:tcW w:w="5479" w:type="dxa"/>
+            <w:hideMark/>
+          </w:tcPr>
+          <w:p>
+            <w:pPr>
+              <w:widowControl/>
+              <w:spacing w:line="360" w:lineRule="atLeast"/>
+              <w:jc w:val="left"/>
+              <w:rPr>
+                <w:rFonts w:ascii="宋体" w:eastAsia="宋体" w:hAnsi="宋体" w:cs="宋体"/>
+                <w:color w:val="333333"/>
+                <w:kern w:val="0"/>
+                <w:szCs w:val="21"/>
+              </w:rPr>
             </w:pPr>
             <w:r>
               <w:rPr>
@@ -330,95 +417,6 @@
                 <w:kern w:val="0"/>
                 <w:szCs w:val="21"/>
               </w:rPr>
-              <w:t>timestamp</w:t>
-            </w:r>
-          </w:p>
-        </w:tc>
-        <w:tc>
-          <w:tcPr>
-            <w:tcW w:w="5479" w:type="dxa"/>
-            <w:hideMark/>
-          </w:tcPr>
-          <w:p>
-            <w:pPr>
-              <w:widowControl/>
-              <w:spacing w:line="360" w:lineRule="atLeast"/>
-              <w:jc w:val="left"/>
-              <w:rPr>
-                <w:rFonts w:ascii="宋体" w:eastAsia="宋体" w:hAnsi="宋体" w:cs="宋体" w:hint="eastAsia"/>
-                <w:color w:val="333333"/>
-                <w:kern w:val="0"/>
-                <w:szCs w:val="21"/>
-              </w:rPr>
-            </w:pPr>
-            <w:r>
-              <w:rPr>
-                <w:rFonts w:ascii="宋体" w:eastAsia="宋体" w:hAnsi="宋体" w:cs="宋体" w:hint="eastAsia"/>
-                <w:color w:val="333333"/>
-                <w:kern w:val="0"/>
-                <w:szCs w:val="21"/>
-              </w:rPr>
-              <w:t>时间戳</w:t>
-            </w:r>
-          </w:p>
-        </w:tc>
-      </w:tr>
-      <w:tr>
-        <w:trPr>
-          <w:trHeight w:val="351"/>
-        </w:trPr>
-        <w:tc>
-          <w:tcPr>
-            <w:tcW w:w="0" w:type="auto"/>
-            <w:hideMark/>
-          </w:tcPr>
-          <w:p>
-            <w:pPr>
-              <w:widowControl/>
-              <w:spacing w:line="360" w:lineRule="atLeast"/>
-              <w:jc w:val="left"/>
-              <w:rPr>
-                <w:rFonts w:ascii="宋体" w:eastAsia="宋体" w:hAnsi="宋体" w:cs="宋体" w:hint="eastAsia"/>
-                <w:color w:val="333333"/>
-                <w:kern w:val="0"/>
-                <w:szCs w:val="21"/>
-              </w:rPr>
-            </w:pPr>
-            <w:r>
-              <w:rPr>
-                <w:rFonts w:ascii="宋体" w:eastAsia="宋体" w:hAnsi="宋体" w:cs="宋体" w:hint="eastAsia"/>
-                <w:color w:val="333333"/>
-                <w:kern w:val="0"/>
-                <w:szCs w:val="21"/>
-              </w:rPr>
-              <w:t>nonce</w:t>
-            </w:r>
-          </w:p>
-        </w:tc>
-        <w:tc>
-          <w:tcPr>
-            <w:tcW w:w="5479" w:type="dxa"/>
-            <w:hideMark/>
-          </w:tcPr>
-          <w:p>
-            <w:pPr>
-              <w:widowControl/>
-              <w:spacing w:line="360" w:lineRule="atLeast"/>
-              <w:jc w:val="left"/>
-              <w:rPr>
-                <w:rFonts w:ascii="宋体" w:eastAsia="宋体" w:hAnsi="宋体" w:cs="宋体" w:hint="eastAsia"/>
-                <w:color w:val="333333"/>
-                <w:kern w:val="0"/>
-                <w:szCs w:val="21"/>
-              </w:rPr>
-            </w:pPr>
-            <w:r>
-              <w:rPr>
-                <w:rFonts w:ascii="宋体" w:eastAsia="宋体" w:hAnsi="宋体" w:cs="宋体" w:hint="eastAsia"/>
-                <w:color w:val="333333"/>
-                <w:kern w:val="0"/>
-                <w:szCs w:val="21"/>
-              </w:rPr>
               <w:t>随机数</w:t>
             </w:r>
           </w:p>
@@ -430,8 +428,6 @@
         <w:pStyle w:val="a3"/>
         <w:ind w:left="420" w:firstLineChars="600" w:firstLine="1260"/>
       </w:pPr>
-      <w:bookmarkStart w:id="0" w:name="_GoBack"/>
-      <w:bookmarkEnd w:id="0"/>
       <w:r>
         <w:rPr>
           <w:rFonts w:hint="eastAsia"/>
@@ -524,11 +520,6 @@
             <w:tcW w:w="8296" w:type="dxa"/>
           </w:tcPr>
           <w:p>
-            <w:pPr>
-              <w:rPr>
-                <w:rFonts w:hint="eastAsia"/>
-              </w:rPr>
-            </w:pPr>
             <w:r>
               <w:rPr>
                 <w:rFonts w:hint="eastAsia"/>
@@ -549,11 +540,6 @@
             </w:r>
           </w:p>
           <w:p>
-            <w:pPr>
-              <w:rPr>
-                <w:rFonts w:hint="eastAsia"/>
-              </w:rPr>
-            </w:pPr>
             <w:r>
               <w:rPr>
                 <w:rFonts w:hint="eastAsia"/>
@@ -604,11 +590,6 @@
             </w:r>
           </w:p>
           <w:p>
-            <w:pPr>
-              <w:rPr>
-                <w:rFonts w:hint="eastAsia"/>
-              </w:rPr>
-            </w:pPr>
             <w:r>
               <w:rPr>
                 <w:rFonts w:hint="eastAsia"/>
@@ -635,11 +616,6 @@
             </w:r>
           </w:p>
           <w:p>
-            <w:pPr>
-              <w:rPr>
-                <w:rFonts w:hint="eastAsia"/>
-              </w:rPr>
-            </w:pPr>
             <w:r>
               <w:rPr>
                 <w:rFonts w:hint="eastAsia"/>
@@ -650,13 +626,7 @@
               <w:rPr>
                 <w:rFonts w:hint="eastAsia"/>
               </w:rPr>
-              <w:t>服务器获得加密后的字符串</w:t>
-            </w:r>
-            <w:r>
-              <w:rPr>
-                <w:rFonts w:hint="eastAsia"/>
-              </w:rPr>
-              <w:t>与</w:t>
+              <w:t>服务器获得加密后的字符串与</w:t>
             </w:r>
             <w:r>
               <w:rPr>
@@ -668,13 +638,7 @@
               <w:rPr>
                 <w:rFonts w:hint="eastAsia"/>
               </w:rPr>
-              <w:t>对比，标识该请求来源于</w:t>
-            </w:r>
-            <w:r>
-              <w:rPr>
-                <w:rFonts w:hint="eastAsia"/>
-              </w:rPr>
-              <w:t>合法的客户端</w:t>
+              <w:t>对比，标识该请求来源于合法的客户端</w:t>
             </w:r>
           </w:p>
         </w:tc>
@@ -684,9 +648,6 @@
       <w:pPr>
         <w:pStyle w:val="a3"/>
         <w:ind w:left="420" w:firstLineChars="0" w:firstLine="0"/>
-        <w:rPr>
-          <w:rFonts w:hint="eastAsia"/>
-        </w:rPr>
       </w:pPr>
       <w:r>
         <w:rPr>
@@ -730,83 +691,82 @@
       <w:r>
         <w:t>参数的</w:t>
       </w:r>
-      <w:proofErr w:type="spellStart"/>
       <w:r>
         <w:t>json</w:t>
       </w:r>
-      <w:proofErr w:type="spellEnd"/>
       <w:r>
         <w:t>文本串。</w:t>
       </w:r>
     </w:p>
     <w:p>
       <w:pPr>
-        <w:pStyle w:val="2"/>
-      </w:pPr>
-      <w:r>
-        <w:t>Ants</w:t>
-      </w:r>
-      <w:r>
-        <w:t>端</w:t>
-      </w:r>
-      <w:r>
-        <w:rPr>
-          <w:rFonts w:hint="eastAsia"/>
-        </w:rPr>
-        <w:t>A</w:t>
-      </w:r>
-      <w:r>
-        <w:t>pp</w:t>
-      </w:r>
-      <w:r>
-        <w:rPr>
-          <w:rFonts w:hint="eastAsia"/>
-        </w:rPr>
-        <w:t>-&gt;</w:t>
-      </w:r>
-      <w:r>
+        <w:pStyle w:val="a3"/>
+        <w:ind w:left="420" w:firstLineChars="0" w:firstLine="0"/>
+        <w:rPr>
+          <w:rFonts w:hint="eastAsia"/>
+        </w:rPr>
+      </w:pPr>
+      <w:r>
+        <w:rPr>
+          <w:rFonts w:hint="eastAsia"/>
+        </w:rPr>
         <w:t>Server</w:t>
       </w:r>
       <w:r>
+        <w:t>-&gt;App</w:t>
+      </w:r>
+      <w:r>
         <w:rPr>
           <w:rFonts w:hint="eastAsia"/>
         </w:rPr>
         <w:t>方向</w:t>
       </w:r>
       <w:r>
-        <w:t>API</w:t>
+        <w:t>接口在此文档中不做列举。</w:t>
       </w:r>
     </w:p>
     <w:p>
       <w:pPr>
-        <w:pStyle w:val="3"/>
-      </w:pPr>
-      <w:r>
-        <w:rPr>
-          <w:rFonts w:hint="eastAsia"/>
-        </w:rPr>
+        <w:pStyle w:val="2"/>
+      </w:pPr>
+      <w:r>
+        <w:t>Ants</w:t>
+      </w:r>
+      <w:r>
+        <w:t>端</w:t>
+      </w:r>
+      <w:r>
+        <w:rPr>
+          <w:rFonts w:hint="eastAsia"/>
+        </w:rPr>
+        <w:t>A</w:t>
+      </w:r>
+      <w:r>
+        <w:t>pp</w:t>
+      </w:r>
+      <w:r>
+        <w:rPr>
+          <w:rFonts w:hint="eastAsia"/>
+        </w:rPr>
+        <w:t>-&gt;</w:t>
+      </w:r>
+      <w:r>
+        <w:t>Server</w:t>
+      </w:r>
+      <w:r>
+        <w:rPr>
+          <w:rFonts w:hint="eastAsia"/>
+        </w:rPr>
+        <w:t>方向</w:t>
+      </w:r>
+      <w:r>
         <w:t>API</w:t>
-      </w:r>
-      <w:r>
-        <w:rPr>
-          <w:rFonts w:hint="eastAsia"/>
-        </w:rPr>
-        <w:t>描述</w:t>
       </w:r>
     </w:p>
     <w:p>
       <w:pPr>
-        <w:ind w:left="840"/>
-        <w:rPr>
-          <w:rFonts w:hint="eastAsia"/>
-        </w:rPr>
-      </w:pPr>
-      <w:r>
-        <w:rPr>
-          <w:rFonts w:hint="eastAsia"/>
-        </w:rPr>
-        <w:t>此</w:t>
-      </w:r>
+        <w:pStyle w:val="3"/>
+      </w:pPr>
       <w:r>
         <w:rPr>
           <w:rFonts w:hint="eastAsia"/>
@@ -814,28 +774,48 @@
         <w:t>API</w:t>
       </w:r>
       <w:r>
-        <w:t>包含了</w:t>
-      </w:r>
-      <w:r>
-        <w:t>Ants</w:t>
-      </w:r>
-      <w:r>
-        <w:t>客户端所需的所有操作</w:t>
-      </w:r>
-      <w:r>
-        <w:rPr>
-          <w:rFonts w:hint="eastAsia"/>
-        </w:rPr>
-        <w:t>。</w:t>
+        <w:rPr>
+          <w:rFonts w:hint="eastAsia"/>
+        </w:rPr>
+        <w:t>描述</w:t>
       </w:r>
     </w:p>
     <w:p>
       <w:pPr>
+        <w:ind w:left="840"/>
+      </w:pPr>
+      <w:r>
+        <w:rPr>
+          <w:rFonts w:hint="eastAsia"/>
+        </w:rPr>
+        <w:t>此</w:t>
+      </w:r>
+      <w:r>
+        <w:rPr>
+          <w:rFonts w:hint="eastAsia"/>
+        </w:rPr>
+        <w:t>API</w:t>
+      </w:r>
+      <w:r>
+        <w:t>包含了</w:t>
+      </w:r>
+      <w:r>
+        <w:t>Ants</w:t>
+      </w:r>
+      <w:r>
+        <w:t>客户端所需的所有操作</w:t>
+      </w:r>
+      <w:r>
+        <w:rPr>
+          <w:rFonts w:hint="eastAsia"/>
+        </w:rPr>
+        <w:t>。</w:t>
+      </w:r>
+    </w:p>
+    <w:p>
+      <w:pPr>
         <w:pStyle w:val="a3"/>
         <w:ind w:left="840" w:firstLineChars="0" w:firstLine="0"/>
-        <w:rPr>
-          <w:rFonts w:hint="eastAsia"/>
-        </w:rPr>
       </w:pPr>
       <w:r>
         <w:t>API</w:t>
@@ -843,40 +823,21 @@
       <w:r>
         <w:t>地址为：</w:t>
       </w:r>
-      <w:r>
-        <w:fldChar w:fldCharType="begin"/>
-      </w:r>
-      <w:r>
-        <w:instrText xml:space="preserve"> HYPERLINK "</w:instrText>
-      </w:r>
-      <w:r>
-        <w:rPr>
-          <w:rFonts w:hint="eastAsia"/>
-        </w:rPr>
-        <w:instrText>http://</w:instrText>
-      </w:r>
-      <w:r>
-        <w:instrText xml:space="preserve">hostname/ants.api.php" </w:instrText>
-      </w:r>
-      <w:r>
-        <w:fldChar w:fldCharType="separate"/>
-      </w:r>
-      <w:r>
-        <w:rPr>
-          <w:rStyle w:val="a5"/>
-          <w:rFonts w:hint="eastAsia"/>
-        </w:rPr>
-        <w:t>http://</w:t>
-      </w:r>
-      <w:r>
-        <w:rPr>
-          <w:rStyle w:val="a5"/>
-        </w:rPr>
-        <w:t>hostname/ants.api.php</w:t>
-      </w:r>
-      <w:r>
-        <w:fldChar w:fldCharType="end"/>
-      </w:r>
+      <w:hyperlink r:id="rId8" w:history="1">
+        <w:r>
+          <w:rPr>
+            <w:rStyle w:val="a5"/>
+            <w:rFonts w:hint="eastAsia"/>
+          </w:rPr>
+          <w:t>http://</w:t>
+        </w:r>
+        <w:r>
+          <w:rPr>
+            <w:rStyle w:val="a5"/>
+          </w:rPr>
+          <w:t>hostname/ants.api.php</w:t>
+        </w:r>
+      </w:hyperlink>
     </w:p>
     <w:p>
       <w:pPr>
@@ -908,32 +869,33 @@
       <w:r>
         <w:t>：</w:t>
       </w:r>
-      <w:proofErr w:type="spellStart"/>
-      <w:proofErr w:type="gramStart"/>
-      <w:r>
-        <w:rPr>
-          <w:rFonts w:hint="eastAsia"/>
-        </w:rPr>
-        <w:t>Ant</w:t>
-      </w:r>
-      <w:r>
-        <w:t>Login</w:t>
-      </w:r>
-      <w:proofErr w:type="spellEnd"/>
-      <w:r>
-        <w:rPr>
-          <w:rFonts w:hint="eastAsia"/>
-        </w:rPr>
-        <w:t>()</w:t>
-      </w:r>
-      <w:proofErr w:type="gramEnd"/>
     </w:p>
     <w:p>
       <w:pPr>
+        <w:ind w:firstLine="420"/>
+        <w:rPr>
+          <w:rFonts w:hint="eastAsia"/>
+        </w:rPr>
+      </w:pPr>
+      <w:r>
+        <w:rPr>
+          <w:rFonts w:hint="eastAsia"/>
+        </w:rPr>
+        <w:t>Ant</w:t>
+      </w:r>
+      <w:r>
+        <w:t>Login</w:t>
+      </w:r>
+      <w:r>
+        <w:rPr>
+          <w:rFonts w:hint="eastAsia"/>
+        </w:rPr>
+        <w:t>()</w:t>
+      </w:r>
+    </w:p>
+    <w:p>
+      <w:pPr>
         <w:pStyle w:val="4"/>
-        <w:rPr>
-          <w:rFonts w:hint="eastAsia"/>
-        </w:rPr>
       </w:pPr>
       <w:r>
         <w:rPr>
@@ -965,9 +927,6 @@
             <w:pPr>
               <w:pStyle w:val="a3"/>
               <w:ind w:firstLineChars="0" w:firstLine="0"/>
-              <w:rPr>
-                <w:rFonts w:hint="eastAsia"/>
-              </w:rPr>
             </w:pPr>
             <w:r>
               <w:rPr>
@@ -985,9 +944,6 @@
             <w:pPr>
               <w:pStyle w:val="a3"/>
               <w:ind w:firstLineChars="0" w:firstLine="0"/>
-              <w:rPr>
-                <w:rFonts w:hint="eastAsia"/>
-              </w:rPr>
             </w:pPr>
             <w:r>
               <w:rPr>
@@ -1007,9 +963,6 @@
             <w:pPr>
               <w:pStyle w:val="a3"/>
               <w:ind w:firstLineChars="0" w:firstLine="0"/>
-              <w:rPr>
-                <w:rFonts w:hint="eastAsia"/>
-              </w:rPr>
             </w:pPr>
             <w:r>
               <w:t>a</w:t>
@@ -1030,11 +983,7 @@
             <w:pPr>
               <w:pStyle w:val="a3"/>
               <w:ind w:firstLineChars="0" w:firstLine="0"/>
-              <w:rPr>
-                <w:rFonts w:hint="eastAsia"/>
-              </w:rPr>
-            </w:pPr>
-            <w:proofErr w:type="spellStart"/>
+            </w:pPr>
             <w:r>
               <w:t>A</w:t>
             </w:r>
@@ -1044,41 +993,31 @@
               </w:rPr>
               <w:t>pi</w:t>
             </w:r>
-            <w:proofErr w:type="spellEnd"/>
             <w:r>
               <w:t>操作，在本操作中，固定为</w:t>
             </w:r>
             <w:r>
-              <w:t>“</w:t>
-            </w:r>
-            <w:proofErr w:type="spellStart"/>
-            <w:r>
-              <w:t>AntLogin</w:t>
-            </w:r>
-            <w:proofErr w:type="spellEnd"/>
-            <w:r>
-              <w:t>”</w:t>
-            </w:r>
-          </w:p>
-        </w:tc>
-      </w:tr>
-      <w:tr>
-        <w:tc>
-          <w:tcPr>
-            <w:tcW w:w="4148" w:type="dxa"/>
-          </w:tcPr>
-          <w:p>
-            <w:pPr>
-              <w:pStyle w:val="a3"/>
-              <w:ind w:firstLineChars="0" w:firstLine="0"/>
-              <w:rPr>
-                <w:rFonts w:hint="eastAsia"/>
-              </w:rPr>
-            </w:pPr>
-            <w:r>
-              <w:rPr>
-                <w:rFonts w:hint="eastAsia"/>
-              </w:rPr>
+              <w:lastRenderedPageBreak/>
+              <w:t>“AntLogin”</w:t>
+            </w:r>
+          </w:p>
+        </w:tc>
+      </w:tr>
+      <w:tr>
+        <w:tc>
+          <w:tcPr>
+            <w:tcW w:w="4148" w:type="dxa"/>
+          </w:tcPr>
+          <w:p>
+            <w:pPr>
+              <w:pStyle w:val="a3"/>
+              <w:ind w:firstLineChars="0" w:firstLine="0"/>
+            </w:pPr>
+            <w:r>
+              <w:rPr>
+                <w:rFonts w:hint="eastAsia"/>
+              </w:rPr>
+              <w:lastRenderedPageBreak/>
               <w:t>username</w:t>
             </w:r>
           </w:p>
@@ -1091,9 +1030,6 @@
             <w:pPr>
               <w:pStyle w:val="a3"/>
               <w:ind w:firstLineChars="0" w:firstLine="0"/>
-              <w:rPr>
-                <w:rFonts w:hint="eastAsia"/>
-              </w:rPr>
             </w:pPr>
             <w:r>
               <w:t>A</w:t>
@@ -1125,9 +1061,6 @@
             <w:pPr>
               <w:pStyle w:val="a3"/>
               <w:ind w:firstLineChars="0" w:firstLine="0"/>
-              <w:rPr>
-                <w:rFonts w:hint="eastAsia"/>
-              </w:rPr>
             </w:pPr>
             <w:r>
               <w:rPr>
@@ -1145,9 +1078,6 @@
             <w:pPr>
               <w:pStyle w:val="a3"/>
               <w:ind w:firstLineChars="0" w:firstLine="0"/>
-              <w:rPr>
-                <w:rFonts w:hint="eastAsia"/>
-              </w:rPr>
             </w:pPr>
             <w:r>
               <w:rPr>
@@ -1170,7 +1100,6 @@
         <w:rPr>
           <w:rFonts w:hint="eastAsia"/>
         </w:rPr>
-        <w:lastRenderedPageBreak/>
         <w:t>API</w:t>
       </w:r>
       <w:r>
@@ -1197,9 +1126,6 @@
             <w:pPr>
               <w:pStyle w:val="a3"/>
               <w:ind w:firstLineChars="0" w:firstLine="0"/>
-              <w:rPr>
-                <w:rFonts w:hint="eastAsia"/>
-              </w:rPr>
             </w:pPr>
             <w:r>
               <w:rPr>
@@ -1217,9 +1143,6 @@
             <w:pPr>
               <w:pStyle w:val="a3"/>
               <w:ind w:firstLineChars="0" w:firstLine="0"/>
-              <w:rPr>
-                <w:rFonts w:hint="eastAsia"/>
-              </w:rPr>
             </w:pPr>
             <w:r>
               <w:rPr>
@@ -1239,9 +1162,6 @@
             <w:pPr>
               <w:pStyle w:val="a3"/>
               <w:ind w:firstLineChars="0" w:firstLine="0"/>
-              <w:rPr>
-                <w:rFonts w:hint="eastAsia"/>
-              </w:rPr>
             </w:pPr>
             <w:r>
               <w:t>s</w:t>
@@ -1262,9 +1182,6 @@
             <w:pPr>
               <w:pStyle w:val="a3"/>
               <w:ind w:firstLineChars="0" w:firstLine="0"/>
-              <w:rPr>
-                <w:rFonts w:hint="eastAsia"/>
-              </w:rPr>
             </w:pPr>
             <w:r>
               <w:rPr>
@@ -1308,15 +1225,10 @@
             <w:pPr>
               <w:pStyle w:val="a3"/>
               <w:ind w:firstLineChars="0" w:firstLine="0"/>
-              <w:rPr>
-                <w:rFonts w:hint="eastAsia"/>
-              </w:rPr>
-            </w:pPr>
-            <w:proofErr w:type="spellStart"/>
+            </w:pPr>
             <w:r>
               <w:t>accesscode</w:t>
             </w:r>
-            <w:proofErr w:type="spellEnd"/>
           </w:p>
         </w:tc>
         <w:tc>
@@ -1327,9 +1239,6 @@
             <w:pPr>
               <w:pStyle w:val="a3"/>
               <w:ind w:firstLineChars="0" w:firstLine="0"/>
-              <w:rPr>
-                <w:rFonts w:hint="eastAsia"/>
-              </w:rPr>
             </w:pPr>
             <w:r>
               <w:rPr>
@@ -1352,15 +1261,10 @@
             <w:pPr>
               <w:pStyle w:val="a3"/>
               <w:ind w:firstLineChars="0" w:firstLine="0"/>
-              <w:rPr>
-                <w:rFonts w:hint="eastAsia"/>
-              </w:rPr>
-            </w:pPr>
-            <w:proofErr w:type="spellStart"/>
+            </w:pPr>
             <w:r>
               <w:t>usernick</w:t>
             </w:r>
-            <w:proofErr w:type="spellEnd"/>
           </w:p>
         </w:tc>
         <w:tc>
@@ -1371,9 +1275,6 @@
             <w:pPr>
               <w:pStyle w:val="a3"/>
               <w:ind w:firstLineChars="0" w:firstLine="0"/>
-              <w:rPr>
-                <w:rFonts w:hint="eastAsia"/>
-              </w:rPr>
             </w:pPr>
             <w:r>
               <w:rPr>
@@ -1411,11 +1312,7 @@
             <w:pPr>
               <w:pStyle w:val="a3"/>
               <w:ind w:firstLineChars="0" w:firstLine="0"/>
-              <w:rPr>
-                <w:rFonts w:hint="eastAsia"/>
-              </w:rPr>
-            </w:pPr>
-            <w:proofErr w:type="spellStart"/>
+            </w:pPr>
             <w:r>
               <w:rPr>
                 <w:rFonts w:hint="eastAsia"/>
@@ -1425,7 +1322,6 @@
             <w:r>
               <w:t>picurl</w:t>
             </w:r>
-            <w:proofErr w:type="spellEnd"/>
           </w:p>
         </w:tc>
         <w:tc>
@@ -1436,9 +1332,6 @@
             <w:pPr>
               <w:pStyle w:val="a3"/>
               <w:ind w:firstLineChars="0" w:firstLine="0"/>
-              <w:rPr>
-                <w:rFonts w:hint="eastAsia"/>
-              </w:rPr>
             </w:pPr>
             <w:r>
               <w:rPr>
@@ -1478,9 +1371,6 @@
       <w:pPr>
         <w:pStyle w:val="a3"/>
         <w:ind w:left="840" w:firstLineChars="0" w:firstLine="0"/>
-        <w:rPr>
-          <w:rFonts w:hint="eastAsia"/>
-        </w:rPr>
       </w:pPr>
     </w:p>
     <w:p>
@@ -1499,13 +1389,8 @@
         </w:rPr>
         <w:t>Ants</w:t>
       </w:r>
-      <w:proofErr w:type="gramStart"/>
-      <w:r>
-        <w:t>端统计</w:t>
-      </w:r>
-      <w:proofErr w:type="gramEnd"/>
-      <w:r>
-        <w:t>信息</w:t>
+      <w:r>
+        <w:t>端统计信息</w:t>
       </w:r>
     </w:p>
     <w:p>
@@ -1519,28 +1404,32 @@
         <w:t>类函数</w:t>
       </w:r>
       <w:r>
-        <w:t>原型：</w:t>
-      </w:r>
-      <w:proofErr w:type="spellStart"/>
-      <w:proofErr w:type="gramStart"/>
-      <w:r>
-        <w:t>Ant</w:t>
-      </w:r>
-      <w:r>
-        <w:t>Static</w:t>
-      </w:r>
-      <w:proofErr w:type="spellEnd"/>
-      <w:r>
-        <w:t>()</w:t>
-      </w:r>
-      <w:proofErr w:type="gramEnd"/>
+        <w:t>原型</w:t>
+      </w:r>
+      <w:r>
+        <w:rPr>
+          <w:rFonts w:hint="eastAsia"/>
+        </w:rPr>
+        <w:t>：</w:t>
+      </w:r>
     </w:p>
     <w:p>
       <w:pPr>
+        <w:ind w:firstLine="420"/>
+      </w:pPr>
+      <w:r>
+        <w:t>Ant</w:t>
+      </w:r>
+      <w:r>
+        <w:t>Static</w:t>
+      </w:r>
+      <w:r>
+        <w:t>()</w:t>
+      </w:r>
+    </w:p>
+    <w:p>
+      <w:pPr>
         <w:pStyle w:val="4"/>
-        <w:rPr>
-          <w:rFonts w:hint="eastAsia"/>
-        </w:rPr>
       </w:pPr>
       <w:r>
         <w:rPr>
@@ -1574,7 +1463,6 @@
               <w:ind w:firstLineChars="0" w:firstLine="0"/>
               <w:jc w:val="center"/>
               <w:rPr>
-                <w:rFonts w:hint="eastAsia"/>
                 <w:b/>
               </w:rPr>
             </w:pPr>
@@ -1639,15 +1527,10 @@
             <w:pPr>
               <w:pStyle w:val="a3"/>
               <w:ind w:firstLineChars="0" w:firstLine="0"/>
-              <w:rPr>
-                <w:rFonts w:hint="eastAsia"/>
-              </w:rPr>
-            </w:pPr>
-            <w:proofErr w:type="spellStart"/>
+            </w:pPr>
             <w:r>
               <w:t>Api</w:t>
             </w:r>
-            <w:proofErr w:type="spellEnd"/>
             <w:r>
               <w:t>操作，在</w:t>
             </w:r>
@@ -1669,11 +1552,9 @@
             <w:r>
               <w:t>“</w:t>
             </w:r>
-            <w:proofErr w:type="spellStart"/>
             <w:r>
               <w:t>AntStatic</w:t>
             </w:r>
-            <w:proofErr w:type="spellEnd"/>
             <w:r>
               <w:t>”</w:t>
             </w:r>
@@ -1690,14 +1571,12 @@
               <w:pStyle w:val="a3"/>
               <w:ind w:firstLineChars="0" w:firstLine="0"/>
             </w:pPr>
-            <w:proofErr w:type="spellStart"/>
             <w:r>
               <w:rPr>
                 <w:rFonts w:hint="eastAsia"/>
               </w:rPr>
               <w:t>accesscode</w:t>
             </w:r>
-            <w:proofErr w:type="spellEnd"/>
           </w:p>
         </w:tc>
         <w:tc>
@@ -1708,9 +1587,6 @@
             <w:pPr>
               <w:pStyle w:val="a3"/>
               <w:ind w:firstLineChars="0" w:firstLine="0"/>
-              <w:rPr>
-                <w:rFonts w:hint="eastAsia"/>
-              </w:rPr>
             </w:pPr>
             <w:r>
               <w:t>A</w:t>
@@ -1768,9 +1644,6 @@
             <w:pPr>
               <w:pStyle w:val="a3"/>
               <w:ind w:firstLineChars="0" w:firstLine="0"/>
-              <w:rPr>
-                <w:rFonts w:hint="eastAsia"/>
-              </w:rPr>
             </w:pPr>
             <w:r>
               <w:rPr>
@@ -1788,9 +1661,6 @@
             <w:pPr>
               <w:pStyle w:val="a3"/>
               <w:ind w:firstLineChars="0" w:firstLine="0"/>
-              <w:rPr>
-                <w:rFonts w:hint="eastAsia"/>
-              </w:rPr>
             </w:pPr>
             <w:r>
               <w:rPr>
@@ -1810,9 +1680,6 @@
             <w:pPr>
               <w:pStyle w:val="a3"/>
               <w:ind w:firstLineChars="0" w:firstLine="0"/>
-              <w:rPr>
-                <w:rFonts w:hint="eastAsia"/>
-              </w:rPr>
             </w:pPr>
             <w:r>
               <w:rPr>
@@ -1830,9 +1697,6 @@
             <w:pPr>
               <w:pStyle w:val="a3"/>
               <w:ind w:firstLineChars="0" w:firstLine="0"/>
-              <w:rPr>
-                <w:rFonts w:hint="eastAsia"/>
-              </w:rPr>
             </w:pPr>
             <w:r>
               <w:rPr>
@@ -1843,11 +1707,9 @@
             <w:r>
               <w:t>，具体含义请参考章节</w:t>
             </w:r>
-            <w:proofErr w:type="gramStart"/>
             <w:r>
               <w:t>”</w:t>
             </w:r>
-            <w:proofErr w:type="gramEnd"/>
             <w:r>
               <w:rPr>
                 <w:rFonts w:hint="eastAsia"/>
@@ -1869,11 +1731,7 @@
             <w:pPr>
               <w:pStyle w:val="a3"/>
               <w:ind w:firstLineChars="0" w:firstLine="0"/>
-              <w:rPr>
-                <w:rFonts w:hint="eastAsia"/>
-              </w:rPr>
-            </w:pPr>
-            <w:proofErr w:type="spellStart"/>
+            </w:pPr>
             <w:r>
               <w:rPr>
                 <w:rFonts w:hint="eastAsia"/>
@@ -1883,20 +1741,16 @@
             <w:r>
               <w:t>ycount</w:t>
             </w:r>
-            <w:proofErr w:type="spellEnd"/>
-          </w:p>
-        </w:tc>
-        <w:tc>
-          <w:tcPr>
-            <w:tcW w:w="4148" w:type="dxa"/>
-          </w:tcPr>
-          <w:p>
-            <w:pPr>
-              <w:pStyle w:val="a3"/>
-              <w:ind w:firstLineChars="0" w:firstLine="0"/>
-              <w:rPr>
-                <w:rFonts w:hint="eastAsia"/>
-              </w:rPr>
+          </w:p>
+        </w:tc>
+        <w:tc>
+          <w:tcPr>
+            <w:tcW w:w="4148" w:type="dxa"/>
+          </w:tcPr>
+          <w:p>
+            <w:pPr>
+              <w:pStyle w:val="a3"/>
+              <w:ind w:firstLineChars="0" w:firstLine="0"/>
             </w:pPr>
             <w:r>
               <w:rPr>
@@ -1919,28 +1773,20 @@
             <w:pPr>
               <w:pStyle w:val="a3"/>
               <w:ind w:firstLineChars="0" w:firstLine="0"/>
-              <w:rPr>
-                <w:rFonts w:hint="eastAsia"/>
-              </w:rPr>
-            </w:pPr>
-            <w:proofErr w:type="spellStart"/>
+            </w:pPr>
             <w:r>
               <w:t>daytips</w:t>
             </w:r>
-            <w:proofErr w:type="spellEnd"/>
-          </w:p>
-        </w:tc>
-        <w:tc>
-          <w:tcPr>
-            <w:tcW w:w="4148" w:type="dxa"/>
-          </w:tcPr>
-          <w:p>
-            <w:pPr>
-              <w:pStyle w:val="a3"/>
-              <w:ind w:firstLineChars="0" w:firstLine="0"/>
-              <w:rPr>
-                <w:rFonts w:hint="eastAsia"/>
-              </w:rPr>
+          </w:p>
+        </w:tc>
+        <w:tc>
+          <w:tcPr>
+            <w:tcW w:w="4148" w:type="dxa"/>
+          </w:tcPr>
+          <w:p>
+            <w:pPr>
+              <w:pStyle w:val="a3"/>
+              <w:ind w:firstLineChars="0" w:firstLine="0"/>
             </w:pPr>
             <w:r>
               <w:rPr>
@@ -1969,11 +1815,7 @@
             <w:pPr>
               <w:pStyle w:val="a3"/>
               <w:ind w:firstLineChars="0" w:firstLine="0"/>
-              <w:rPr>
-                <w:rFonts w:hint="eastAsia"/>
-              </w:rPr>
-            </w:pPr>
-            <w:proofErr w:type="spellStart"/>
+            </w:pPr>
             <w:r>
               <w:rPr>
                 <w:rFonts w:hint="eastAsia"/>
@@ -1983,20 +1825,16 @@
             <w:r>
               <w:t>count</w:t>
             </w:r>
-            <w:proofErr w:type="spellEnd"/>
-          </w:p>
-        </w:tc>
-        <w:tc>
-          <w:tcPr>
-            <w:tcW w:w="4148" w:type="dxa"/>
-          </w:tcPr>
-          <w:p>
-            <w:pPr>
-              <w:pStyle w:val="a3"/>
-              <w:ind w:firstLineChars="0" w:firstLine="0"/>
-              <w:rPr>
-                <w:rFonts w:hint="eastAsia"/>
-              </w:rPr>
+          </w:p>
+        </w:tc>
+        <w:tc>
+          <w:tcPr>
+            <w:tcW w:w="4148" w:type="dxa"/>
+          </w:tcPr>
+          <w:p>
+            <w:pPr>
+              <w:pStyle w:val="a3"/>
+              <w:ind w:firstLineChars="0" w:firstLine="0"/>
             </w:pPr>
             <w:r>
               <w:rPr>
@@ -2019,11 +1857,7 @@
             <w:pPr>
               <w:pStyle w:val="a3"/>
               <w:ind w:firstLineChars="0" w:firstLine="0"/>
-              <w:rPr>
-                <w:rFonts w:hint="eastAsia"/>
-              </w:rPr>
-            </w:pPr>
-            <w:proofErr w:type="spellStart"/>
+            </w:pPr>
             <w:r>
               <w:rPr>
                 <w:rFonts w:hint="eastAsia"/>
@@ -2033,20 +1867,16 @@
             <w:r>
               <w:t>tips</w:t>
             </w:r>
-            <w:proofErr w:type="spellEnd"/>
-          </w:p>
-        </w:tc>
-        <w:tc>
-          <w:tcPr>
-            <w:tcW w:w="4148" w:type="dxa"/>
-          </w:tcPr>
-          <w:p>
-            <w:pPr>
-              <w:pStyle w:val="a3"/>
-              <w:ind w:firstLineChars="0" w:firstLine="0"/>
-              <w:rPr>
-                <w:rFonts w:hint="eastAsia"/>
-              </w:rPr>
+          </w:p>
+        </w:tc>
+        <w:tc>
+          <w:tcPr>
+            <w:tcW w:w="4148" w:type="dxa"/>
+          </w:tcPr>
+          <w:p>
+            <w:pPr>
+              <w:pStyle w:val="a3"/>
+              <w:ind w:firstLineChars="0" w:firstLine="0"/>
             </w:pPr>
             <w:r>
               <w:rPr>
@@ -2069,11 +1899,7 @@
             <w:pPr>
               <w:pStyle w:val="a3"/>
               <w:ind w:firstLineChars="0" w:firstLine="0"/>
-              <w:rPr>
-                <w:rFonts w:hint="eastAsia"/>
-              </w:rPr>
-            </w:pPr>
-            <w:proofErr w:type="spellStart"/>
+            </w:pPr>
             <w:r>
               <w:rPr>
                 <w:rFonts w:hint="eastAsia"/>
@@ -2083,20 +1909,16 @@
             <w:r>
               <w:t>count</w:t>
             </w:r>
-            <w:proofErr w:type="spellEnd"/>
-          </w:p>
-        </w:tc>
-        <w:tc>
-          <w:tcPr>
-            <w:tcW w:w="4148" w:type="dxa"/>
-          </w:tcPr>
-          <w:p>
-            <w:pPr>
-              <w:pStyle w:val="a3"/>
-              <w:ind w:firstLineChars="0" w:firstLine="0"/>
-              <w:rPr>
-                <w:rFonts w:hint="eastAsia"/>
-              </w:rPr>
+          </w:p>
+        </w:tc>
+        <w:tc>
+          <w:tcPr>
+            <w:tcW w:w="4148" w:type="dxa"/>
+          </w:tcPr>
+          <w:p>
+            <w:pPr>
+              <w:pStyle w:val="a3"/>
+              <w:ind w:firstLineChars="0" w:firstLine="0"/>
             </w:pPr>
             <w:r>
               <w:rPr>
@@ -2119,11 +1941,7 @@
             <w:pPr>
               <w:pStyle w:val="a3"/>
               <w:ind w:firstLineChars="0" w:firstLine="0"/>
-              <w:rPr>
-                <w:rFonts w:hint="eastAsia"/>
-              </w:rPr>
-            </w:pPr>
-            <w:proofErr w:type="spellStart"/>
+            </w:pPr>
             <w:r>
               <w:rPr>
                 <w:rFonts w:hint="eastAsia"/>
@@ -2133,20 +1951,16 @@
             <w:r>
               <w:t>tips</w:t>
             </w:r>
-            <w:proofErr w:type="spellEnd"/>
-          </w:p>
-        </w:tc>
-        <w:tc>
-          <w:tcPr>
-            <w:tcW w:w="4148" w:type="dxa"/>
-          </w:tcPr>
-          <w:p>
-            <w:pPr>
-              <w:pStyle w:val="a3"/>
-              <w:ind w:firstLineChars="0" w:firstLine="0"/>
-              <w:rPr>
-                <w:rFonts w:hint="eastAsia"/>
-              </w:rPr>
+          </w:p>
+        </w:tc>
+        <w:tc>
+          <w:tcPr>
+            <w:tcW w:w="4148" w:type="dxa"/>
+          </w:tcPr>
+          <w:p>
+            <w:pPr>
+              <w:pStyle w:val="a3"/>
+              <w:ind w:firstLineChars="0" w:firstLine="0"/>
             </w:pPr>
             <w:r>
               <w:rPr>
@@ -2161,67 +1975,52 @@
         </w:tc>
       </w:tr>
     </w:tbl>
+    <w:p/>
     <w:p>
       <w:pPr>
-        <w:rPr>
-          <w:rFonts w:hint="eastAsia"/>
-        </w:rPr>
-      </w:pPr>
+        <w:pStyle w:val="3"/>
+      </w:pPr>
+      <w:r>
+        <w:rPr>
+          <w:rFonts w:hint="eastAsia"/>
+        </w:rPr>
+        <w:lastRenderedPageBreak/>
+        <w:t>获取</w:t>
+      </w:r>
+      <w:r>
+        <w:t>Ants</w:t>
+      </w:r>
+      <w:r>
+        <w:t>端历史概览</w:t>
+      </w:r>
     </w:p>
     <w:p>
       <w:pPr>
-        <w:pStyle w:val="3"/>
-        <w:rPr>
-          <w:rFonts w:hint="eastAsia"/>
-        </w:rPr>
-      </w:pPr>
-      <w:r>
-        <w:rPr>
-          <w:rFonts w:hint="eastAsia"/>
-        </w:rPr>
-        <w:t>获取</w:t>
-      </w:r>
-      <w:r>
-        <w:t>Ants</w:t>
-      </w:r>
-      <w:proofErr w:type="gramStart"/>
-      <w:r>
-        <w:t>端历史</w:t>
-      </w:r>
-      <w:proofErr w:type="gramEnd"/>
-      <w:r>
-        <w:t>概览</w:t>
+        <w:pStyle w:val="4"/>
+      </w:pPr>
+      <w:r>
+        <w:rPr>
+          <w:rFonts w:hint="eastAsia"/>
+        </w:rPr>
+        <w:t>类</w:t>
+      </w:r>
+      <w:r>
+        <w:t>函数原型</w:t>
+      </w:r>
+      <w:r>
+        <w:rPr>
+          <w:rFonts w:hint="eastAsia"/>
+        </w:rPr>
+        <w:t>：</w:t>
       </w:r>
     </w:p>
     <w:p>
       <w:pPr>
-        <w:pStyle w:val="4"/>
-      </w:pPr>
-      <w:r>
-        <w:rPr>
-          <w:rFonts w:hint="eastAsia"/>
-        </w:rPr>
-        <w:t>类</w:t>
-      </w:r>
-      <w:r>
-        <w:t>函数原型</w:t>
-      </w:r>
-      <w:r>
-        <w:rPr>
-          <w:rFonts w:hint="eastAsia"/>
-        </w:rPr>
-        <w:t>：</w:t>
-      </w:r>
-      <w:proofErr w:type="spellStart"/>
-      <w:proofErr w:type="gramStart"/>
-      <w:r>
-        <w:t>AntHistory</w:t>
-      </w:r>
-      <w:proofErr w:type="spellEnd"/>
-      <w:r>
-        <w:t>()</w:t>
-      </w:r>
-      <w:proofErr w:type="gramEnd"/>
+        <w:ind w:firstLine="420"/>
+      </w:pPr>
+      <w:r>
+        <w:t>AntHistory()</w:t>
+      </w:r>
     </w:p>
     <w:p>
       <w:pPr>
@@ -2254,9 +2053,6 @@
             <w:pPr>
               <w:pStyle w:val="a3"/>
               <w:ind w:firstLineChars="0" w:firstLine="0"/>
-              <w:rPr>
-                <w:rFonts w:hint="eastAsia"/>
-              </w:rPr>
             </w:pPr>
             <w:r>
               <w:rPr>
@@ -2274,9 +2070,6 @@
             <w:pPr>
               <w:pStyle w:val="a3"/>
               <w:ind w:firstLineChars="0" w:firstLine="0"/>
-              <w:rPr>
-                <w:rFonts w:hint="eastAsia"/>
-              </w:rPr>
             </w:pPr>
             <w:r>
               <w:rPr>
@@ -2296,15 +2089,11 @@
             <w:pPr>
               <w:pStyle w:val="a3"/>
               <w:ind w:firstLineChars="0" w:firstLine="0"/>
-              <w:rPr>
-                <w:rFonts w:hint="eastAsia"/>
-              </w:rPr>
-            </w:pPr>
-            <w:r>
-              <w:rPr>
-                <w:rFonts w:hint="eastAsia"/>
-              </w:rPr>
-              <w:lastRenderedPageBreak/>
+            </w:pPr>
+            <w:r>
+              <w:rPr>
+                <w:rFonts w:hint="eastAsia"/>
+              </w:rPr>
               <w:t>a</w:t>
             </w:r>
             <w:r>
@@ -2320,69 +2109,48 @@
             <w:pPr>
               <w:pStyle w:val="a3"/>
               <w:ind w:firstLineChars="0" w:firstLine="0"/>
-              <w:rPr>
-                <w:rFonts w:hint="eastAsia"/>
-              </w:rPr>
-            </w:pPr>
-            <w:proofErr w:type="spellStart"/>
+            </w:pPr>
             <w:r>
               <w:rPr>
                 <w:rFonts w:hint="eastAsia"/>
               </w:rPr>
               <w:t>api</w:t>
             </w:r>
-            <w:proofErr w:type="spellEnd"/>
             <w:r>
               <w:t>操作，在本操作中，固定为</w:t>
             </w:r>
             <w:r>
-              <w:t>“</w:t>
-            </w:r>
-            <w:proofErr w:type="spellStart"/>
-            <w:r>
-              <w:t>AntHistory</w:t>
-            </w:r>
-            <w:proofErr w:type="spellEnd"/>
-            <w:r>
-              <w:t>”</w:t>
-            </w:r>
-          </w:p>
-        </w:tc>
-      </w:tr>
-      <w:tr>
-        <w:tc>
-          <w:tcPr>
-            <w:tcW w:w="4148" w:type="dxa"/>
-          </w:tcPr>
-          <w:p>
-            <w:pPr>
-              <w:pStyle w:val="a3"/>
-              <w:ind w:firstLineChars="0" w:firstLine="0"/>
-              <w:rPr>
-                <w:rFonts w:hint="eastAsia"/>
-              </w:rPr>
-            </w:pPr>
-            <w:proofErr w:type="spellStart"/>
+              <w:t>“AntHistory”</w:t>
+            </w:r>
+          </w:p>
+        </w:tc>
+      </w:tr>
+      <w:tr>
+        <w:tc>
+          <w:tcPr>
+            <w:tcW w:w="4148" w:type="dxa"/>
+          </w:tcPr>
+          <w:p>
+            <w:pPr>
+              <w:pStyle w:val="a3"/>
+              <w:ind w:firstLineChars="0" w:firstLine="0"/>
+            </w:pPr>
             <w:r>
               <w:rPr>
                 <w:rFonts w:hint="eastAsia"/>
               </w:rPr>
               <w:t>accesscode</w:t>
             </w:r>
-            <w:proofErr w:type="spellEnd"/>
-          </w:p>
-        </w:tc>
-        <w:tc>
-          <w:tcPr>
-            <w:tcW w:w="4148" w:type="dxa"/>
-          </w:tcPr>
-          <w:p>
-            <w:pPr>
-              <w:pStyle w:val="a3"/>
-              <w:ind w:firstLineChars="0" w:firstLine="0"/>
-              <w:rPr>
-                <w:rFonts w:hint="eastAsia"/>
-              </w:rPr>
+          </w:p>
+        </w:tc>
+        <w:tc>
+          <w:tcPr>
+            <w:tcW w:w="4148" w:type="dxa"/>
+          </w:tcPr>
+          <w:p>
+            <w:pPr>
+              <w:pStyle w:val="a3"/>
+              <w:ind w:firstLineChars="0" w:firstLine="0"/>
             </w:pPr>
             <w:r>
               <w:rPr>
@@ -2414,11 +2182,7 @@
             <w:pPr>
               <w:pStyle w:val="a3"/>
               <w:ind w:firstLineChars="0" w:firstLine="0"/>
-              <w:rPr>
-                <w:rFonts w:hint="eastAsia"/>
-              </w:rPr>
-            </w:pPr>
-            <w:proofErr w:type="spellStart"/>
+            </w:pPr>
             <w:r>
               <w:rPr>
                 <w:rFonts w:hint="eastAsia"/>
@@ -2428,20 +2192,16 @@
             <w:r>
               <w:t>start</w:t>
             </w:r>
-            <w:proofErr w:type="spellEnd"/>
-          </w:p>
-        </w:tc>
-        <w:tc>
-          <w:tcPr>
-            <w:tcW w:w="4148" w:type="dxa"/>
-          </w:tcPr>
-          <w:p>
-            <w:pPr>
-              <w:pStyle w:val="a3"/>
-              <w:ind w:firstLineChars="0" w:firstLine="0"/>
-              <w:rPr>
-                <w:rFonts w:hint="eastAsia"/>
-              </w:rPr>
+          </w:p>
+        </w:tc>
+        <w:tc>
+          <w:tcPr>
+            <w:tcW w:w="4148" w:type="dxa"/>
+          </w:tcPr>
+          <w:p>
+            <w:pPr>
+              <w:pStyle w:val="a3"/>
+              <w:ind w:firstLineChars="0" w:firstLine="0"/>
             </w:pPr>
             <w:r>
               <w:rPr>
@@ -2512,11 +2272,7 @@
             <w:pPr>
               <w:pStyle w:val="a3"/>
               <w:ind w:firstLineChars="0" w:firstLine="0"/>
-              <w:rPr>
-                <w:rFonts w:hint="eastAsia"/>
-              </w:rPr>
-            </w:pPr>
-            <w:proofErr w:type="spellStart"/>
+            </w:pPr>
             <w:r>
               <w:rPr>
                 <w:rFonts w:hint="eastAsia"/>
@@ -2526,20 +2282,16 @@
             <w:r>
               <w:t>end</w:t>
             </w:r>
-            <w:proofErr w:type="spellEnd"/>
-          </w:p>
-        </w:tc>
-        <w:tc>
-          <w:tcPr>
-            <w:tcW w:w="4148" w:type="dxa"/>
-          </w:tcPr>
-          <w:p>
-            <w:pPr>
-              <w:pStyle w:val="a3"/>
-              <w:ind w:firstLineChars="0" w:firstLine="0"/>
-              <w:rPr>
-                <w:rFonts w:hint="eastAsia"/>
-              </w:rPr>
+          </w:p>
+        </w:tc>
+        <w:tc>
+          <w:tcPr>
+            <w:tcW w:w="4148" w:type="dxa"/>
+          </w:tcPr>
+          <w:p>
+            <w:pPr>
+              <w:pStyle w:val="a3"/>
+              <w:ind w:firstLineChars="0" w:firstLine="0"/>
             </w:pPr>
             <w:r>
               <w:rPr>
@@ -2584,13 +2336,7 @@
         </w:tc>
       </w:tr>
     </w:tbl>
-    <w:p>
-      <w:pPr>
-        <w:rPr>
-          <w:rFonts w:hint="eastAsia"/>
-        </w:rPr>
-      </w:pPr>
-    </w:p>
+    <w:p/>
     <w:p>
       <w:pPr>
         <w:pStyle w:val="4"/>
@@ -2632,9 +2378,6 @@
             <w:pPr>
               <w:pStyle w:val="a3"/>
               <w:ind w:firstLineChars="0" w:firstLine="0"/>
-              <w:rPr>
-                <w:rFonts w:hint="eastAsia"/>
-              </w:rPr>
             </w:pPr>
             <w:r>
               <w:rPr>
@@ -2653,9 +2396,6 @@
             <w:pPr>
               <w:pStyle w:val="a3"/>
               <w:ind w:firstLineChars="0" w:firstLine="0"/>
-              <w:rPr>
-                <w:rFonts w:hint="eastAsia"/>
-              </w:rPr>
             </w:pPr>
             <w:r>
               <w:rPr>
@@ -2675,9 +2415,6 @@
             <w:pPr>
               <w:pStyle w:val="a3"/>
               <w:ind w:firstLineChars="0" w:firstLine="0"/>
-              <w:rPr>
-                <w:rFonts w:hint="eastAsia"/>
-              </w:rPr>
             </w:pPr>
             <w:r>
               <w:rPr>
@@ -2696,9 +2433,6 @@
             <w:pPr>
               <w:pStyle w:val="a3"/>
               <w:ind w:firstLineChars="0" w:firstLine="0"/>
-              <w:rPr>
-                <w:rFonts w:hint="eastAsia"/>
-              </w:rPr>
             </w:pPr>
             <w:r>
               <w:rPr>
@@ -2737,9 +2471,6 @@
             <w:pPr>
               <w:pStyle w:val="a3"/>
               <w:ind w:firstLineChars="0" w:firstLine="0"/>
-              <w:rPr>
-                <w:rFonts w:hint="eastAsia"/>
-              </w:rPr>
             </w:pPr>
             <w:r>
               <w:rPr>
@@ -2758,9 +2489,6 @@
             <w:pPr>
               <w:pStyle w:val="a3"/>
               <w:ind w:firstLineChars="0" w:firstLine="0"/>
-              <w:rPr>
-                <w:rFonts w:hint="eastAsia"/>
-              </w:rPr>
             </w:pPr>
             <w:r>
               <w:rPr>
@@ -2793,9 +2521,6 @@
             <w:pPr>
               <w:pStyle w:val="a3"/>
               <w:ind w:firstLineChars="0" w:firstLine="0"/>
-              <w:rPr>
-                <w:rFonts w:hint="eastAsia"/>
-              </w:rPr>
             </w:pPr>
           </w:p>
         </w:tc>
@@ -2807,9 +2532,6 @@
             <w:pPr>
               <w:pStyle w:val="a3"/>
               <w:ind w:firstLineChars="0" w:firstLine="0"/>
-              <w:rPr>
-                <w:rFonts w:hint="eastAsia"/>
-              </w:rPr>
             </w:pPr>
             <w:r>
               <w:rPr>
@@ -2827,9 +2549,6 @@
             <w:pPr>
               <w:pStyle w:val="a3"/>
               <w:ind w:firstLineChars="0" w:firstLine="0"/>
-              <w:rPr>
-                <w:rFonts w:hint="eastAsia"/>
-              </w:rPr>
             </w:pPr>
             <w:r>
               <w:rPr>
@@ -2853,9 +2572,6 @@
             <w:pPr>
               <w:pStyle w:val="a3"/>
               <w:ind w:firstLineChars="0" w:firstLine="0"/>
-              <w:rPr>
-                <w:rFonts w:hint="eastAsia"/>
-              </w:rPr>
             </w:pPr>
           </w:p>
         </w:tc>
@@ -2867,18 +2583,13 @@
             <w:pPr>
               <w:pStyle w:val="a3"/>
               <w:ind w:firstLineChars="0" w:firstLine="0"/>
-              <w:rPr>
-                <w:rFonts w:hint="eastAsia"/>
-              </w:rPr>
-            </w:pPr>
-            <w:proofErr w:type="spellStart"/>
+            </w:pPr>
             <w:r>
               <w:rPr>
                 <w:rFonts w:hint="eastAsia"/>
               </w:rPr>
               <w:t>orderid</w:t>
             </w:r>
-            <w:proofErr w:type="spellEnd"/>
           </w:p>
         </w:tc>
         <w:tc>
@@ -2889,9 +2600,6 @@
             <w:pPr>
               <w:pStyle w:val="a3"/>
               <w:ind w:firstLineChars="0" w:firstLine="0"/>
-              <w:rPr>
-                <w:rFonts w:hint="eastAsia"/>
-              </w:rPr>
             </w:pPr>
             <w:r>
               <w:rPr>
@@ -2915,9 +2623,6 @@
             <w:pPr>
               <w:pStyle w:val="a3"/>
               <w:ind w:firstLineChars="0" w:firstLine="0"/>
-              <w:rPr>
-                <w:rFonts w:hint="eastAsia"/>
-              </w:rPr>
             </w:pPr>
           </w:p>
         </w:tc>
@@ -2929,9 +2634,6 @@
             <w:pPr>
               <w:pStyle w:val="a3"/>
               <w:ind w:firstLineChars="0" w:firstLine="0"/>
-              <w:rPr>
-                <w:rFonts w:hint="eastAsia"/>
-              </w:rPr>
             </w:pPr>
             <w:r>
               <w:rPr>
@@ -2949,9 +2651,6 @@
             <w:pPr>
               <w:pStyle w:val="a3"/>
               <w:ind w:firstLineChars="0" w:firstLine="0"/>
-              <w:rPr>
-                <w:rFonts w:hint="eastAsia"/>
-              </w:rPr>
             </w:pPr>
             <w:r>
               <w:rPr>
@@ -2975,9 +2674,6 @@
             <w:pPr>
               <w:pStyle w:val="a3"/>
               <w:ind w:firstLineChars="0" w:firstLine="0"/>
-              <w:rPr>
-                <w:rFonts w:hint="eastAsia"/>
-              </w:rPr>
             </w:pPr>
           </w:p>
         </w:tc>
@@ -2989,9 +2685,6 @@
             <w:pPr>
               <w:pStyle w:val="a3"/>
               <w:ind w:firstLineChars="0" w:firstLine="0"/>
-              <w:rPr>
-                <w:rFonts w:hint="eastAsia"/>
-              </w:rPr>
             </w:pPr>
             <w:r>
               <w:rPr>
@@ -3009,9 +2702,6 @@
             <w:pPr>
               <w:pStyle w:val="a3"/>
               <w:ind w:firstLineChars="0" w:firstLine="0"/>
-              <w:rPr>
-                <w:rFonts w:hint="eastAsia"/>
-              </w:rPr>
             </w:pPr>
             <w:r>
               <w:rPr>
@@ -3035,9 +2725,6 @@
             <w:pPr>
               <w:pStyle w:val="a3"/>
               <w:ind w:firstLineChars="0" w:firstLine="0"/>
-              <w:rPr>
-                <w:rFonts w:hint="eastAsia"/>
-              </w:rPr>
             </w:pPr>
           </w:p>
         </w:tc>
@@ -3049,9 +2736,6 @@
             <w:pPr>
               <w:pStyle w:val="a3"/>
               <w:ind w:firstLineChars="0" w:firstLine="0"/>
-              <w:rPr>
-                <w:rFonts w:hint="eastAsia"/>
-              </w:rPr>
             </w:pPr>
             <w:r>
               <w:rPr>
@@ -3069,9 +2753,6 @@
             <w:pPr>
               <w:pStyle w:val="a3"/>
               <w:ind w:firstLineChars="0" w:firstLine="0"/>
-              <w:rPr>
-                <w:rFonts w:hint="eastAsia"/>
-              </w:rPr>
             </w:pPr>
             <w:r>
               <w:rPr>
@@ -3095,35 +2776,19 @@
               <w:rPr>
                 <w:rFonts w:hint="eastAsia"/>
               </w:rPr>
-              <w:t>如：</w:t>
-            </w:r>
-            <w:proofErr w:type="gramStart"/>
-            <w:r>
-              <w:rPr>
-                <w:rFonts w:hint="eastAsia"/>
-              </w:rPr>
-              <w:t>”</w:t>
-            </w:r>
-            <w:proofErr w:type="gramEnd"/>
+              <w:t>如：”</w:t>
+            </w:r>
             <w:r>
               <w:rPr>
                 <w:rFonts w:hint="eastAsia"/>
               </w:rPr>
               <w:t>2014-1-22 13:50:06</w:t>
             </w:r>
-            <w:proofErr w:type="gramStart"/>
-            <w:r>
-              <w:rPr>
-                <w:rFonts w:hint="eastAsia"/>
-              </w:rPr>
-              <w:t>”</w:t>
-            </w:r>
-            <w:proofErr w:type="gramEnd"/>
-            <w:r>
-              <w:rPr>
-                <w:rFonts w:hint="eastAsia"/>
-              </w:rPr>
-              <w:t>）</w:t>
+            <w:r>
+              <w:rPr>
+                <w:rFonts w:hint="eastAsia"/>
+              </w:rPr>
+              <w:t>”）</w:t>
             </w:r>
           </w:p>
         </w:tc>
@@ -3141,9 +2806,6 @@
             <w:pPr>
               <w:pStyle w:val="a3"/>
               <w:ind w:firstLineChars="0" w:firstLine="0"/>
-              <w:rPr>
-                <w:rFonts w:hint="eastAsia"/>
-              </w:rPr>
             </w:pPr>
           </w:p>
         </w:tc>
@@ -3155,18 +2817,13 @@
             <w:pPr>
               <w:pStyle w:val="a3"/>
               <w:ind w:firstLineChars="0" w:firstLine="0"/>
-              <w:rPr>
-                <w:rFonts w:hint="eastAsia"/>
-              </w:rPr>
-            </w:pPr>
-            <w:proofErr w:type="spellStart"/>
+            </w:pPr>
             <w:r>
               <w:rPr>
                 <w:rFonts w:hint="eastAsia"/>
               </w:rPr>
               <w:t>shop_name</w:t>
             </w:r>
-            <w:proofErr w:type="spellEnd"/>
           </w:p>
         </w:tc>
         <w:tc>
@@ -3177,9 +2834,6 @@
             <w:pPr>
               <w:pStyle w:val="a3"/>
               <w:ind w:firstLineChars="0" w:firstLine="0"/>
-              <w:rPr>
-                <w:rFonts w:hint="eastAsia"/>
-              </w:rPr>
             </w:pPr>
             <w:r>
               <w:rPr>
@@ -3206,9 +2860,6 @@
             <w:pPr>
               <w:pStyle w:val="a3"/>
               <w:ind w:firstLineChars="0" w:firstLine="0"/>
-              <w:rPr>
-                <w:rFonts w:hint="eastAsia"/>
-              </w:rPr>
             </w:pPr>
           </w:p>
         </w:tc>
@@ -3220,11 +2871,7 @@
             <w:pPr>
               <w:pStyle w:val="a3"/>
               <w:ind w:firstLineChars="0" w:firstLine="0"/>
-              <w:rPr>
-                <w:rFonts w:hint="eastAsia"/>
-              </w:rPr>
-            </w:pPr>
-            <w:proofErr w:type="spellStart"/>
+            </w:pPr>
             <w:r>
               <w:rPr>
                 <w:rFonts w:hint="eastAsia"/>
@@ -3234,7 +2881,6 @@
             <w:r>
               <w:t>_name</w:t>
             </w:r>
-            <w:proofErr w:type="spellEnd"/>
           </w:p>
         </w:tc>
         <w:tc>
@@ -3245,9 +2891,6 @@
             <w:pPr>
               <w:pStyle w:val="a3"/>
               <w:ind w:firstLineChars="0" w:firstLine="0"/>
-              <w:rPr>
-                <w:rFonts w:hint="eastAsia"/>
-              </w:rPr>
             </w:pPr>
             <w:r>
               <w:rPr>
@@ -3295,16 +2938,29 @@
         </w:rPr>
         <w:t>：</w:t>
       </w:r>
-      <w:proofErr w:type="spellStart"/>
-      <w:proofErr w:type="gramStart"/>
-      <w:r>
-        <w:t>OrderDetails</w:t>
-      </w:r>
-      <w:proofErr w:type="spellEnd"/>
-      <w:r>
-        <w:t>()</w:t>
-      </w:r>
-      <w:proofErr w:type="gramEnd"/>
+    </w:p>
+    <w:p>
+      <w:pPr>
+        <w:ind w:firstLine="420"/>
+      </w:pPr>
+      <w:r>
+        <w:rPr>
+          <w:rFonts w:hint="eastAsia"/>
+        </w:rPr>
+        <w:t>继承</w:t>
+      </w:r>
+      <w:r>
+        <w:t>类</w:t>
+      </w:r>
+      <w:r>
+        <w:t>CFM</w:t>
+      </w:r>
+      <w:r>
+        <w:t>的函数</w:t>
+      </w:r>
+      <w:r>
+        <w:t>OrderDetails()</w:t>
+      </w:r>
     </w:p>
     <w:p>
       <w:pPr>
@@ -3333,11 +2989,6 @@
             <w:tcW w:w="2689" w:type="dxa"/>
           </w:tcPr>
           <w:p>
-            <w:pPr>
-              <w:rPr>
-                <w:rFonts w:hint="eastAsia"/>
-              </w:rPr>
-            </w:pPr>
             <w:r>
               <w:rPr>
                 <w:rFonts w:hint="eastAsia"/>
@@ -3351,11 +3002,6 @@
             <w:tcW w:w="5607" w:type="dxa"/>
           </w:tcPr>
           <w:p>
-            <w:pPr>
-              <w:rPr>
-                <w:rFonts w:hint="eastAsia"/>
-              </w:rPr>
-            </w:pPr>
             <w:r>
               <w:rPr>
                 <w:rFonts w:hint="eastAsia"/>
@@ -3371,11 +3017,6 @@
             <w:tcW w:w="2689" w:type="dxa"/>
           </w:tcPr>
           <w:p>
-            <w:pPr>
-              <w:rPr>
-                <w:rFonts w:hint="eastAsia"/>
-              </w:rPr>
-            </w:pPr>
             <w:r>
               <w:rPr>
                 <w:rFonts w:hint="eastAsia"/>
@@ -3392,16 +3033,9 @@
             <w:tcW w:w="5607" w:type="dxa"/>
           </w:tcPr>
           <w:p>
-            <w:pPr>
-              <w:rPr>
-                <w:rFonts w:hint="eastAsia"/>
-              </w:rPr>
-            </w:pPr>
-            <w:proofErr w:type="spellStart"/>
             <w:r>
               <w:t>api</w:t>
             </w:r>
-            <w:proofErr w:type="spellEnd"/>
             <w:r>
               <w:t>操作</w:t>
             </w:r>
@@ -3415,15 +3049,7 @@
               <w:t>在本操作中，固定为</w:t>
             </w:r>
             <w:r>
-              <w:t>“</w:t>
-            </w:r>
-            <w:proofErr w:type="spellStart"/>
-            <w:r>
-              <w:t>OrderDetails</w:t>
-            </w:r>
-            <w:proofErr w:type="spellEnd"/>
-            <w:r>
-              <w:t>”</w:t>
+              <w:t>“OrderDetails”</w:t>
             </w:r>
           </w:p>
         </w:tc>
@@ -3434,16 +3060,10 @@
             <w:tcW w:w="2689" w:type="dxa"/>
           </w:tcPr>
           <w:p>
-            <w:pPr>
-              <w:rPr>
-                <w:rFonts w:hint="eastAsia"/>
-              </w:rPr>
-            </w:pPr>
-            <w:proofErr w:type="spellStart"/>
-            <w:r>
+            <w:r>
+              <w:lastRenderedPageBreak/>
               <w:t>accesscode</w:t>
             </w:r>
-            <w:proofErr w:type="spellEnd"/>
           </w:p>
         </w:tc>
         <w:tc>
@@ -3451,11 +3071,6 @@
             <w:tcW w:w="5607" w:type="dxa"/>
           </w:tcPr>
           <w:p>
-            <w:pPr>
-              <w:rPr>
-                <w:rFonts w:hint="eastAsia"/>
-              </w:rPr>
-            </w:pPr>
             <w:r>
               <w:t>Ant</w:t>
             </w:r>
@@ -3471,16 +3086,9 @@
             <w:tcW w:w="2689" w:type="dxa"/>
           </w:tcPr>
           <w:p>
-            <w:pPr>
-              <w:rPr>
-                <w:rFonts w:hint="eastAsia"/>
-              </w:rPr>
-            </w:pPr>
-            <w:proofErr w:type="spellStart"/>
             <w:r>
               <w:t>orderid</w:t>
             </w:r>
-            <w:proofErr w:type="spellEnd"/>
           </w:p>
         </w:tc>
         <w:tc>
@@ -3488,11 +3096,6 @@
             <w:tcW w:w="5607" w:type="dxa"/>
           </w:tcPr>
           <w:p>
-            <w:pPr>
-              <w:rPr>
-                <w:rFonts w:hint="eastAsia"/>
-              </w:rPr>
-            </w:pPr>
             <w:r>
               <w:rPr>
                 <w:rFonts w:hint="eastAsia"/>
@@ -3505,14 +3108,92 @@
           </w:p>
         </w:tc>
       </w:tr>
+      <w:tr>
+        <w:tc>
+          <w:tcPr>
+            <w:tcW w:w="2689" w:type="dxa"/>
+          </w:tcPr>
+          <w:p>
+            <w:pPr>
+              <w:rPr>
+                <w:rFonts w:hint="eastAsia"/>
+              </w:rPr>
+            </w:pPr>
+            <w:r>
+              <w:rPr>
+                <w:rFonts w:hint="eastAsia"/>
+              </w:rPr>
+              <w:t>order</w:t>
+            </w:r>
+            <w:r>
+              <w:t>detail</w:t>
+            </w:r>
+          </w:p>
+        </w:tc>
+        <w:tc>
+          <w:tcPr>
+            <w:tcW w:w="5607" w:type="dxa"/>
+          </w:tcPr>
+          <w:p>
+            <w:r>
+              <w:rPr>
+                <w:rFonts w:hint="eastAsia"/>
+              </w:rPr>
+              <w:t>设置</w:t>
+            </w:r>
+            <w:r>
+              <w:t>是否返回每单详情</w:t>
+            </w:r>
+            <w:r>
+              <w:rPr>
+                <w:rFonts w:hint="eastAsia"/>
+              </w:rPr>
+              <w:t>，</w:t>
+            </w:r>
+            <w:r>
+              <w:t>可选的值有</w:t>
+            </w:r>
+          </w:p>
+          <w:p>
+            <w:r>
+              <w:t xml:space="preserve">1 </w:t>
+            </w:r>
+            <w:r>
+              <w:rPr>
+                <w:rFonts w:hint="eastAsia"/>
+              </w:rPr>
+              <w:t>返回</w:t>
+            </w:r>
+            <w:r>
+              <w:t>具体包含的物品</w:t>
+            </w:r>
+          </w:p>
+          <w:p>
+            <w:pPr>
+              <w:rPr>
+                <w:rFonts w:hint="eastAsia"/>
+              </w:rPr>
+            </w:pPr>
+            <w:r>
+              <w:rPr>
+                <w:rFonts w:hint="eastAsia"/>
+              </w:rPr>
+              <w:t xml:space="preserve">0 </w:t>
+            </w:r>
+            <w:r>
+              <w:rPr>
+                <w:rFonts w:hint="eastAsia"/>
+              </w:rPr>
+              <w:t>不返回</w:t>
+            </w:r>
+            <w:r>
+              <w:t>具体包含的物品</w:t>
+            </w:r>
+          </w:p>
+        </w:tc>
+      </w:tr>
     </w:tbl>
-    <w:p>
-      <w:pPr>
-        <w:rPr>
-          <w:rFonts w:hint="eastAsia"/>
-        </w:rPr>
-      </w:pPr>
-    </w:p>
+    <w:p/>
     <w:p>
       <w:pPr>
         <w:pStyle w:val="4"/>
@@ -3544,11 +3225,6 @@
             <w:tcW w:w="2263" w:type="dxa"/>
           </w:tcPr>
           <w:p>
-            <w:pPr>
-              <w:rPr>
-                <w:rFonts w:hint="eastAsia"/>
-              </w:rPr>
-            </w:pPr>
             <w:r>
               <w:rPr>
                 <w:rFonts w:hint="eastAsia"/>
@@ -3563,11 +3239,6 @@
             <w:gridSpan w:val="2"/>
           </w:tcPr>
           <w:p>
-            <w:pPr>
-              <w:rPr>
-                <w:rFonts w:hint="eastAsia"/>
-              </w:rPr>
-            </w:pPr>
             <w:r>
               <w:rPr>
                 <w:rFonts w:hint="eastAsia"/>
@@ -3583,11 +3254,6 @@
             <w:tcW w:w="2263" w:type="dxa"/>
           </w:tcPr>
           <w:p>
-            <w:pPr>
-              <w:rPr>
-                <w:rFonts w:hint="eastAsia"/>
-              </w:rPr>
-            </w:pPr>
             <w:r>
               <w:rPr>
                 <w:rFonts w:hint="eastAsia"/>
@@ -3602,11 +3268,6 @@
             <w:gridSpan w:val="2"/>
           </w:tcPr>
           <w:p>
-            <w:pPr>
-              <w:rPr>
-                <w:rFonts w:hint="eastAsia"/>
-              </w:rPr>
-            </w:pPr>
             <w:r>
               <w:rPr>
                 <w:rFonts w:hint="eastAsia"/>
@@ -3637,16 +3298,9 @@
             <w:tcW w:w="2263" w:type="dxa"/>
           </w:tcPr>
           <w:p>
-            <w:pPr>
-              <w:rPr>
-                <w:rFonts w:hint="eastAsia"/>
-              </w:rPr>
-            </w:pPr>
-            <w:proofErr w:type="spellStart"/>
             <w:r>
               <w:t>orderid</w:t>
             </w:r>
-            <w:proofErr w:type="spellEnd"/>
           </w:p>
         </w:tc>
         <w:tc>
@@ -3655,11 +3309,6 @@
             <w:gridSpan w:val="2"/>
           </w:tcPr>
           <w:p>
-            <w:pPr>
-              <w:rPr>
-                <w:rFonts w:hint="eastAsia"/>
-              </w:rPr>
-            </w:pPr>
             <w:r>
               <w:rPr>
                 <w:rFonts w:hint="eastAsia"/>
@@ -3678,16 +3327,9 @@
             <w:tcW w:w="2263" w:type="dxa"/>
           </w:tcPr>
           <w:p>
-            <w:pPr>
-              <w:rPr>
-                <w:rFonts w:hint="eastAsia"/>
-              </w:rPr>
-            </w:pPr>
-            <w:proofErr w:type="spellStart"/>
             <w:r>
               <w:t>shop_name</w:t>
             </w:r>
-            <w:proofErr w:type="spellEnd"/>
           </w:p>
         </w:tc>
         <w:tc>
@@ -3696,11 +3338,6 @@
             <w:gridSpan w:val="2"/>
           </w:tcPr>
           <w:p>
-            <w:pPr>
-              <w:rPr>
-                <w:rFonts w:hint="eastAsia"/>
-              </w:rPr>
-            </w:pPr>
             <w:r>
               <w:rPr>
                 <w:rFonts w:hint="eastAsia"/>
@@ -3719,12 +3356,6 @@
             <w:tcW w:w="2263" w:type="dxa"/>
           </w:tcPr>
           <w:p>
-            <w:pPr>
-              <w:rPr>
-                <w:rFonts w:hint="eastAsia"/>
-              </w:rPr>
-            </w:pPr>
-            <w:proofErr w:type="spellStart"/>
             <w:r>
               <w:rPr>
                 <w:rFonts w:hint="eastAsia"/>
@@ -3734,7 +3365,6 @@
             <w:r>
               <w:t>_name</w:t>
             </w:r>
-            <w:proofErr w:type="spellEnd"/>
           </w:p>
         </w:tc>
         <w:tc>
@@ -3743,11 +3373,6 @@
             <w:gridSpan w:val="2"/>
           </w:tcPr>
           <w:p>
-            <w:pPr>
-              <w:rPr>
-                <w:rFonts w:hint="eastAsia"/>
-              </w:rPr>
-            </w:pPr>
             <w:r>
               <w:rPr>
                 <w:rFonts w:hint="eastAsia"/>
@@ -3766,16 +3391,10 @@
             <w:tcW w:w="2263" w:type="dxa"/>
           </w:tcPr>
           <w:p>
-            <w:pPr>
-              <w:rPr>
-                <w:rFonts w:hint="eastAsia"/>
-              </w:rPr>
-            </w:pPr>
-            <w:r>
-              <w:rPr>
-                <w:rFonts w:hint="eastAsia"/>
-              </w:rPr>
-              <w:lastRenderedPageBreak/>
+            <w:r>
+              <w:rPr>
+                <w:rFonts w:hint="eastAsia"/>
+              </w:rPr>
               <w:t>price</w:t>
             </w:r>
           </w:p>
@@ -3786,11 +3405,6 @@
             <w:gridSpan w:val="2"/>
           </w:tcPr>
           <w:p>
-            <w:pPr>
-              <w:rPr>
-                <w:rFonts w:hint="eastAsia"/>
-              </w:rPr>
-            </w:pPr>
             <w:r>
               <w:rPr>
                 <w:rFonts w:hint="eastAsia"/>
@@ -3806,11 +3420,6 @@
             <w:tcW w:w="2263" w:type="dxa"/>
           </w:tcPr>
           <w:p>
-            <w:pPr>
-              <w:rPr>
-                <w:rFonts w:hint="eastAsia"/>
-              </w:rPr>
-            </w:pPr>
             <w:r>
               <w:rPr>
                 <w:rFonts w:hint="eastAsia"/>
@@ -3825,11 +3434,6 @@
             <w:gridSpan w:val="2"/>
           </w:tcPr>
           <w:p>
-            <w:pPr>
-              <w:rPr>
-                <w:rFonts w:hint="eastAsia"/>
-              </w:rPr>
-            </w:pPr>
             <w:r>
               <w:rPr>
                 <w:rFonts w:hint="eastAsia"/>
@@ -3845,11 +3449,6 @@
             <w:tcW w:w="2263" w:type="dxa"/>
           </w:tcPr>
           <w:p>
-            <w:pPr>
-              <w:rPr>
-                <w:rFonts w:hint="eastAsia"/>
-              </w:rPr>
-            </w:pPr>
             <w:r>
               <w:rPr>
                 <w:rFonts w:hint="eastAsia"/>
@@ -3864,11 +3463,6 @@
             <w:gridSpan w:val="2"/>
           </w:tcPr>
           <w:p>
-            <w:pPr>
-              <w:rPr>
-                <w:rFonts w:hint="eastAsia"/>
-              </w:rPr>
-            </w:pPr>
             <w:r>
               <w:rPr>
                 <w:rFonts w:hint="eastAsia"/>
@@ -3902,19 +3496,9 @@
               </w:rPr>
               <w:t>如：</w:t>
             </w:r>
-            <w:proofErr w:type="gramStart"/>
-            <w:r>
-              <w:t>”</w:t>
-            </w:r>
-            <w:proofErr w:type="gramEnd"/>
-            <w:r>
-              <w:t>2014-1-22 13:50:06</w:t>
-            </w:r>
-            <w:proofErr w:type="gramStart"/>
-            <w:r>
-              <w:t>”</w:t>
-            </w:r>
-            <w:proofErr w:type="gramEnd"/>
+            <w:r>
+              <w:t>”2014-1-22 13:50:06”</w:t>
+            </w:r>
             <w:r>
               <w:t>）</w:t>
             </w:r>
@@ -3927,19 +3511,12 @@
             <w:tcW w:w="2263" w:type="dxa"/>
           </w:tcPr>
           <w:p>
-            <w:pPr>
-              <w:rPr>
-                <w:rFonts w:hint="eastAsia"/>
-              </w:rPr>
-            </w:pPr>
-            <w:proofErr w:type="spellStart"/>
             <w:r>
               <w:rPr>
                 <w:rFonts w:hint="eastAsia"/>
               </w:rPr>
               <w:t>orderstat</w:t>
             </w:r>
-            <w:proofErr w:type="spellEnd"/>
           </w:p>
         </w:tc>
         <w:tc>
@@ -3955,15 +3532,7 @@
               <w:t>本单的</w:t>
             </w:r>
             <w:r>
-              <w:t>状态，</w:t>
-            </w:r>
-            <w:proofErr w:type="gramStart"/>
-            <w:r>
-              <w:t>可用值</w:t>
-            </w:r>
-            <w:proofErr w:type="gramEnd"/>
-            <w:r>
-              <w:t>如下：</w:t>
+              <w:t>状态，可用值如下：</w:t>
             </w:r>
           </w:p>
           <w:p>
@@ -4007,11 +3576,6 @@
             </w:r>
           </w:p>
           <w:p>
-            <w:pPr>
-              <w:rPr>
-                <w:rFonts w:hint="eastAsia"/>
-              </w:rPr>
-            </w:pPr>
             <w:r>
               <w:t xml:space="preserve">3 </w:t>
             </w:r>
@@ -4075,11 +3639,6 @@
             </w:r>
           </w:p>
           <w:p>
-            <w:pPr>
-              <w:rPr>
-                <w:rFonts w:hint="eastAsia"/>
-              </w:rPr>
-            </w:pPr>
             <w:r>
               <w:t xml:space="preserve">6 </w:t>
             </w:r>
@@ -4105,11 +3664,6 @@
             <w:vMerge w:val="restart"/>
           </w:tcPr>
           <w:p>
-            <w:pPr>
-              <w:rPr>
-                <w:rFonts w:hint="eastAsia"/>
-              </w:rPr>
-            </w:pPr>
             <w:r>
               <w:rPr>
                 <w:rFonts w:hint="eastAsia"/>
@@ -4137,6 +3691,45 @@
             </w:r>
             <w:r>
               <w:t>包含子数据，具体个数与本单所购买的货物有关</w:t>
+            </w:r>
+            <w:r>
+              <w:rPr>
+                <w:rFonts w:hint="eastAsia"/>
+              </w:rPr>
+              <w:t>。</w:t>
+            </w:r>
+            <w:r>
+              <w:t>如</w:t>
+            </w:r>
+            <w:r>
+              <w:rPr>
+                <w:rFonts w:hint="eastAsia"/>
+              </w:rPr>
+              <w:t>orderdetail</w:t>
+            </w:r>
+            <w:r>
+              <w:t>为</w:t>
+            </w:r>
+            <w:r>
+              <w:t>0</w:t>
+            </w:r>
+            <w:r>
+              <w:rPr>
+                <w:rFonts w:hint="eastAsia"/>
+              </w:rPr>
+              <w:t>，</w:t>
+            </w:r>
+            <w:r>
+              <w:t>则</w:t>
+            </w:r>
+            <w:r>
+              <w:rPr>
+                <w:rFonts w:hint="eastAsia"/>
+              </w:rPr>
+              <w:t>无</w:t>
+            </w:r>
+            <w:r>
+              <w:t>此参数。</w:t>
             </w:r>
           </w:p>
         </w:tc>
@@ -4150,24 +3743,13 @@
             <w:tcW w:w="2263" w:type="dxa"/>
             <w:vMerge/>
           </w:tcPr>
-          <w:p>
-            <w:pPr>
-              <w:rPr>
-                <w:rFonts w:hint="eastAsia"/>
-              </w:rPr>
-            </w:pPr>
-          </w:p>
+          <w:p/>
         </w:tc>
         <w:tc>
           <w:tcPr>
             <w:tcW w:w="3016" w:type="dxa"/>
           </w:tcPr>
           <w:p>
-            <w:pPr>
-              <w:rPr>
-                <w:rFonts w:hint="eastAsia"/>
-              </w:rPr>
-            </w:pPr>
             <w:r>
               <w:rPr>
                 <w:rFonts w:hint="eastAsia"/>
@@ -4181,11 +3763,6 @@
             <w:tcW w:w="3017" w:type="dxa"/>
           </w:tcPr>
           <w:p>
-            <w:pPr>
-              <w:rPr>
-                <w:rFonts w:hint="eastAsia"/>
-              </w:rPr>
-            </w:pPr>
             <w:r>
               <w:rPr>
                 <w:rFonts w:hint="eastAsia"/>
@@ -4204,32 +3781,19 @@
             <w:tcW w:w="2263" w:type="dxa"/>
             <w:vMerge/>
           </w:tcPr>
-          <w:p>
-            <w:pPr>
-              <w:rPr>
-                <w:rFonts w:hint="eastAsia"/>
-              </w:rPr>
-            </w:pPr>
-          </w:p>
+          <w:p/>
         </w:tc>
         <w:tc>
           <w:tcPr>
             <w:tcW w:w="3016" w:type="dxa"/>
           </w:tcPr>
           <w:p>
-            <w:pPr>
-              <w:rPr>
-                <w:rFonts w:hint="eastAsia"/>
-              </w:rPr>
-            </w:pPr>
-            <w:proofErr w:type="spellStart"/>
             <w:r>
               <w:rPr>
                 <w:rFonts w:hint="eastAsia"/>
               </w:rPr>
               <w:t>good_name</w:t>
             </w:r>
-            <w:proofErr w:type="spellEnd"/>
           </w:p>
         </w:tc>
         <w:tc>
@@ -4237,11 +3801,6 @@
             <w:tcW w:w="3017" w:type="dxa"/>
           </w:tcPr>
           <w:p>
-            <w:pPr>
-              <w:rPr>
-                <w:rFonts w:hint="eastAsia"/>
-              </w:rPr>
-            </w:pPr>
             <w:r>
               <w:rPr>
                 <w:rFonts w:hint="eastAsia"/>
@@ -4260,32 +3819,19 @@
             <w:tcW w:w="2263" w:type="dxa"/>
             <w:vMerge/>
           </w:tcPr>
-          <w:p>
-            <w:pPr>
-              <w:rPr>
-                <w:rFonts w:hint="eastAsia"/>
-              </w:rPr>
-            </w:pPr>
-          </w:p>
+          <w:p/>
         </w:tc>
         <w:tc>
           <w:tcPr>
             <w:tcW w:w="3016" w:type="dxa"/>
           </w:tcPr>
           <w:p>
-            <w:pPr>
-              <w:rPr>
-                <w:rFonts w:hint="eastAsia"/>
-              </w:rPr>
-            </w:pPr>
-            <w:proofErr w:type="spellStart"/>
             <w:r>
               <w:rPr>
                 <w:rFonts w:hint="eastAsia"/>
               </w:rPr>
               <w:t>good_desc</w:t>
             </w:r>
-            <w:proofErr w:type="spellEnd"/>
           </w:p>
         </w:tc>
         <w:tc>
@@ -4293,11 +3839,6 @@
             <w:tcW w:w="3017" w:type="dxa"/>
           </w:tcPr>
           <w:p>
-            <w:pPr>
-              <w:rPr>
-                <w:rFonts w:hint="eastAsia"/>
-              </w:rPr>
-            </w:pPr>
             <w:r>
               <w:rPr>
                 <w:rFonts w:hint="eastAsia"/>
@@ -4316,25 +3857,13 @@
             <w:tcW w:w="2263" w:type="dxa"/>
             <w:vMerge/>
           </w:tcPr>
-          <w:p>
-            <w:pPr>
-              <w:rPr>
-                <w:rFonts w:hint="eastAsia"/>
-              </w:rPr>
-            </w:pPr>
-          </w:p>
+          <w:p/>
         </w:tc>
         <w:tc>
           <w:tcPr>
             <w:tcW w:w="3016" w:type="dxa"/>
           </w:tcPr>
           <w:p>
-            <w:pPr>
-              <w:rPr>
-                <w:rFonts w:hint="eastAsia"/>
-              </w:rPr>
-            </w:pPr>
-            <w:proofErr w:type="spellStart"/>
             <w:r>
               <w:rPr>
                 <w:rFonts w:hint="eastAsia"/>
@@ -4344,7 +3873,6 @@
             <w:r>
               <w:t>_price</w:t>
             </w:r>
-            <w:proofErr w:type="spellEnd"/>
           </w:p>
         </w:tc>
         <w:tc>
@@ -4352,11 +3880,6 @@
             <w:tcW w:w="3017" w:type="dxa"/>
           </w:tcPr>
           <w:p>
-            <w:pPr>
-              <w:rPr>
-                <w:rFonts w:hint="eastAsia"/>
-              </w:rPr>
-            </w:pPr>
             <w:r>
               <w:rPr>
                 <w:rFonts w:hint="eastAsia"/>
@@ -4375,25 +3898,13 @@
             <w:tcW w:w="2263" w:type="dxa"/>
             <w:vMerge/>
           </w:tcPr>
-          <w:p>
-            <w:pPr>
-              <w:rPr>
-                <w:rFonts w:hint="eastAsia"/>
-              </w:rPr>
-            </w:pPr>
-          </w:p>
+          <w:p/>
         </w:tc>
         <w:tc>
           <w:tcPr>
             <w:tcW w:w="3016" w:type="dxa"/>
           </w:tcPr>
           <w:p>
-            <w:pPr>
-              <w:rPr>
-                <w:rFonts w:hint="eastAsia"/>
-              </w:rPr>
-            </w:pPr>
-            <w:proofErr w:type="spellStart"/>
             <w:r>
               <w:rPr>
                 <w:rFonts w:hint="eastAsia"/>
@@ -4403,7 +3914,6 @@
             <w:r>
               <w:t>_amount</w:t>
             </w:r>
-            <w:proofErr w:type="spellEnd"/>
           </w:p>
         </w:tc>
         <w:tc>
@@ -4411,16 +3921,210 @@
             <w:tcW w:w="3017" w:type="dxa"/>
           </w:tcPr>
           <w:p>
-            <w:pPr>
-              <w:rPr>
-                <w:rFonts w:hint="eastAsia"/>
-              </w:rPr>
-            </w:pPr>
             <w:r>
               <w:rPr>
                 <w:rFonts w:hint="eastAsia"/>
               </w:rPr>
               <w:t>货品数量</w:t>
+            </w:r>
+          </w:p>
+        </w:tc>
+      </w:tr>
+    </w:tbl>
+    <w:p/>
+    <w:p>
+      <w:pPr>
+        <w:pStyle w:val="3"/>
+      </w:pPr>
+      <w:r>
+        <w:rPr>
+          <w:rFonts w:hint="eastAsia"/>
+        </w:rPr>
+        <w:t>获取</w:t>
+      </w:r>
+      <w:r>
+        <w:t>Ant</w:t>
+      </w:r>
+      <w:r>
+        <w:t>个人信息</w:t>
+      </w:r>
+    </w:p>
+    <w:p>
+      <w:pPr>
+        <w:pStyle w:val="4"/>
+      </w:pPr>
+      <w:r>
+        <w:rPr>
+          <w:rFonts w:hint="eastAsia"/>
+        </w:rPr>
+        <w:t>类函数原型</w:t>
+      </w:r>
+      <w:r>
+        <w:t>：</w:t>
+      </w:r>
+    </w:p>
+    <w:p>
+      <w:pPr>
+        <w:ind w:firstLine="420"/>
+      </w:pPr>
+      <w:r>
+        <w:t>AntPersonInfo()</w:t>
+      </w:r>
+    </w:p>
+    <w:p>
+      <w:pPr>
+        <w:pStyle w:val="4"/>
+      </w:pPr>
+      <w:r>
+        <w:rPr>
+          <w:rFonts w:hint="eastAsia"/>
+        </w:rPr>
+        <w:t>参数传递</w:t>
+      </w:r>
+      <w:r>
+        <w:t>：</w:t>
+      </w:r>
+    </w:p>
+    <w:tbl>
+      <w:tblPr>
+        <w:tblStyle w:val="a4"/>
+        <w:tblW w:w="0" w:type="auto"/>
+        <w:tblLook w:val="04A0" w:firstRow="1" w:lastRow="0" w:firstColumn="1" w:lastColumn="0" w:noHBand="0" w:noVBand="1"/>
+      </w:tblPr>
+      <w:tblGrid>
+        <w:gridCol w:w="4148"/>
+        <w:gridCol w:w="4148"/>
+      </w:tblGrid>
+      <w:tr>
+        <w:tc>
+          <w:tcPr>
+            <w:tcW w:w="4148" w:type="dxa"/>
+          </w:tcPr>
+          <w:p>
+            <w:pPr>
+              <w:rPr>
+                <w:rFonts w:hint="eastAsia"/>
+              </w:rPr>
+            </w:pPr>
+            <w:r>
+              <w:rPr>
+                <w:rFonts w:hint="eastAsia"/>
+              </w:rPr>
+              <w:t>参数</w:t>
+            </w:r>
+          </w:p>
+        </w:tc>
+        <w:tc>
+          <w:tcPr>
+            <w:tcW w:w="4148" w:type="dxa"/>
+          </w:tcPr>
+          <w:p>
+            <w:pPr>
+              <w:rPr>
+                <w:rFonts w:hint="eastAsia"/>
+              </w:rPr>
+            </w:pPr>
+            <w:r>
+              <w:rPr>
+                <w:rFonts w:hint="eastAsia"/>
+              </w:rPr>
+              <w:t>描述</w:t>
+            </w:r>
+          </w:p>
+        </w:tc>
+      </w:tr>
+      <w:tr>
+        <w:tc>
+          <w:tcPr>
+            <w:tcW w:w="4148" w:type="dxa"/>
+          </w:tcPr>
+          <w:p>
+            <w:pPr>
+              <w:rPr>
+                <w:rFonts w:hint="eastAsia"/>
+              </w:rPr>
+            </w:pPr>
+            <w:r>
+              <w:rPr>
+                <w:rFonts w:hint="eastAsia"/>
+              </w:rPr>
+              <w:t>act</w:t>
+            </w:r>
+          </w:p>
+        </w:tc>
+        <w:tc>
+          <w:tcPr>
+            <w:tcW w:w="4148" w:type="dxa"/>
+          </w:tcPr>
+          <w:p>
+            <w:pPr>
+              <w:rPr>
+                <w:rFonts w:hint="eastAsia"/>
+              </w:rPr>
+            </w:pPr>
+            <w:r>
+              <w:rPr>
+                <w:rFonts w:hint="eastAsia"/>
+              </w:rPr>
+              <w:t>api</w:t>
+            </w:r>
+            <w:r>
+              <w:t>操作，</w:t>
+            </w:r>
+            <w:r>
+              <w:rPr>
+                <w:rFonts w:hint="eastAsia"/>
+              </w:rPr>
+              <w:t>在本操作中，</w:t>
+            </w:r>
+            <w:r>
+              <w:t>固定为</w:t>
+            </w:r>
+            <w:r>
+              <w:lastRenderedPageBreak/>
+              <w:t>“AntPersonInfo”</w:t>
+            </w:r>
+          </w:p>
+        </w:tc>
+      </w:tr>
+      <w:tr>
+        <w:tc>
+          <w:tcPr>
+            <w:tcW w:w="4148" w:type="dxa"/>
+          </w:tcPr>
+          <w:p>
+            <w:pPr>
+              <w:rPr>
+                <w:rFonts w:hint="eastAsia"/>
+              </w:rPr>
+            </w:pPr>
+            <w:r>
+              <w:rPr>
+                <w:rFonts w:hint="eastAsia"/>
+              </w:rPr>
+              <w:lastRenderedPageBreak/>
+              <w:t>accesscode</w:t>
+            </w:r>
+          </w:p>
+        </w:tc>
+        <w:tc>
+          <w:tcPr>
+            <w:tcW w:w="4148" w:type="dxa"/>
+          </w:tcPr>
+          <w:p>
+            <w:pPr>
+              <w:rPr>
+                <w:rFonts w:hint="eastAsia"/>
+              </w:rPr>
+            </w:pPr>
+            <w:r>
+              <w:rPr>
+                <w:rFonts w:hint="eastAsia"/>
+              </w:rPr>
+              <w:t>Ant</w:t>
+            </w:r>
+            <w:r>
+              <w:t>的唯一授权码，在登陆操作后由服务器返回</w:t>
             </w:r>
           </w:p>
         </w:tc>
@@ -4435,46 +4139,1439 @@
     </w:p>
     <w:p>
       <w:pPr>
-        <w:pStyle w:val="2"/>
-      </w:pPr>
-      <w:r>
-        <w:t>Shop</w:t>
-      </w:r>
-      <w:r>
-        <w:t>端</w:t>
-      </w:r>
-      <w:r>
-        <w:t>App-&gt;Server</w:t>
-      </w:r>
-      <w:r>
-        <w:t>方向</w:t>
-      </w:r>
-      <w:r>
+        <w:pStyle w:val="4"/>
+      </w:pPr>
+      <w:r>
+        <w:rPr>
+          <w:rFonts w:hint="eastAsia"/>
+        </w:rPr>
         <w:t>API</w:t>
+      </w:r>
+      <w:r>
+        <w:rPr>
+          <w:rFonts w:hint="eastAsia"/>
+        </w:rPr>
+        <w:t>返回</w:t>
+      </w:r>
+      <w:r>
+        <w:t>：</w:t>
+      </w:r>
+    </w:p>
+    <w:tbl>
+      <w:tblPr>
+        <w:tblStyle w:val="a4"/>
+        <w:tblW w:w="0" w:type="auto"/>
+        <w:tblLook w:val="04A0" w:firstRow="1" w:lastRow="0" w:firstColumn="1" w:lastColumn="0" w:noHBand="0" w:noVBand="1"/>
+      </w:tblPr>
+      <w:tblGrid>
+        <w:gridCol w:w="4148"/>
+        <w:gridCol w:w="4148"/>
+      </w:tblGrid>
+      <w:tr>
+        <w:tc>
+          <w:tcPr>
+            <w:tcW w:w="4148" w:type="dxa"/>
+          </w:tcPr>
+          <w:p>
+            <w:pPr>
+              <w:rPr>
+                <w:rFonts w:hint="eastAsia"/>
+              </w:rPr>
+            </w:pPr>
+            <w:r>
+              <w:rPr>
+                <w:rFonts w:hint="eastAsia"/>
+              </w:rPr>
+              <w:t>参数</w:t>
+            </w:r>
+          </w:p>
+        </w:tc>
+        <w:tc>
+          <w:tcPr>
+            <w:tcW w:w="4148" w:type="dxa"/>
+          </w:tcPr>
+          <w:p>
+            <w:pPr>
+              <w:rPr>
+                <w:rFonts w:hint="eastAsia"/>
+              </w:rPr>
+            </w:pPr>
+            <w:r>
+              <w:rPr>
+                <w:rFonts w:hint="eastAsia"/>
+              </w:rPr>
+              <w:t>描述</w:t>
+            </w:r>
+          </w:p>
+        </w:tc>
+      </w:tr>
+      <w:tr>
+        <w:tc>
+          <w:tcPr>
+            <w:tcW w:w="4148" w:type="dxa"/>
+          </w:tcPr>
+          <w:p>
+            <w:pPr>
+              <w:rPr>
+                <w:rFonts w:hint="eastAsia"/>
+              </w:rPr>
+            </w:pPr>
+            <w:r>
+              <w:rPr>
+                <w:rFonts w:hint="eastAsia"/>
+              </w:rPr>
+              <w:t>status</w:t>
+            </w:r>
+          </w:p>
+        </w:tc>
+        <w:tc>
+          <w:tcPr>
+            <w:tcW w:w="4148" w:type="dxa"/>
+          </w:tcPr>
+          <w:p>
+            <w:pPr>
+              <w:rPr>
+                <w:rFonts w:hint="eastAsia"/>
+              </w:rPr>
+            </w:pPr>
+            <w:r>
+              <w:rPr>
+                <w:rFonts w:hint="eastAsia"/>
+              </w:rPr>
+              <w:t>全局返回码，</w:t>
+            </w:r>
+            <w:r>
+              <w:t>具体含义请</w:t>
+            </w:r>
+            <w:r>
+              <w:rPr>
+                <w:rFonts w:hint="eastAsia"/>
+              </w:rPr>
+              <w:t>参考章节</w:t>
+            </w:r>
+            <w:r>
+              <w:t>“</w:t>
+            </w:r>
+            <w:r>
+              <w:rPr>
+                <w:rFonts w:hint="eastAsia"/>
+              </w:rPr>
+              <w:t>全局返回码</w:t>
+            </w:r>
+            <w:r>
+              <w:t>”</w:t>
+            </w:r>
+          </w:p>
+        </w:tc>
+      </w:tr>
+      <w:tr>
+        <w:tc>
+          <w:tcPr>
+            <w:tcW w:w="4148" w:type="dxa"/>
+          </w:tcPr>
+          <w:p>
+            <w:pPr>
+              <w:rPr>
+                <w:rFonts w:hint="eastAsia"/>
+              </w:rPr>
+            </w:pPr>
+            <w:r>
+              <w:t>antid</w:t>
+            </w:r>
+          </w:p>
+        </w:tc>
+        <w:tc>
+          <w:tcPr>
+            <w:tcW w:w="4148" w:type="dxa"/>
+          </w:tcPr>
+          <w:p>
+            <w:pPr>
+              <w:rPr>
+                <w:rFonts w:hint="eastAsia"/>
+              </w:rPr>
+            </w:pPr>
+            <w:r>
+              <w:rPr>
+                <w:rFonts w:hint="eastAsia"/>
+              </w:rPr>
+              <w:t>ant</w:t>
+            </w:r>
+            <w:r>
+              <w:t>的</w:t>
+            </w:r>
+            <w:r>
+              <w:t>id</w:t>
+            </w:r>
+          </w:p>
+        </w:tc>
+      </w:tr>
+      <w:tr>
+        <w:tc>
+          <w:tcPr>
+            <w:tcW w:w="4148" w:type="dxa"/>
+          </w:tcPr>
+          <w:p>
+            <w:pPr>
+              <w:rPr>
+                <w:rFonts w:hint="eastAsia"/>
+              </w:rPr>
+            </w:pPr>
+            <w:r>
+              <w:rPr>
+                <w:rFonts w:hint="eastAsia"/>
+              </w:rPr>
+              <w:t>ant</w:t>
+            </w:r>
+            <w:r>
+              <w:t>realname</w:t>
+            </w:r>
+          </w:p>
+        </w:tc>
+        <w:tc>
+          <w:tcPr>
+            <w:tcW w:w="4148" w:type="dxa"/>
+          </w:tcPr>
+          <w:p>
+            <w:pPr>
+              <w:rPr>
+                <w:rFonts w:hint="eastAsia"/>
+              </w:rPr>
+            </w:pPr>
+            <w:r>
+              <w:rPr>
+                <w:rFonts w:hint="eastAsia"/>
+              </w:rPr>
+              <w:t>ant</w:t>
+            </w:r>
+            <w:r>
+              <w:t>的</w:t>
+            </w:r>
+            <w:r>
+              <w:rPr>
+                <w:rFonts w:hint="eastAsia"/>
+              </w:rPr>
+              <w:t>真实姓名</w:t>
+            </w:r>
+          </w:p>
+        </w:tc>
+      </w:tr>
+      <w:tr>
+        <w:tc>
+          <w:tcPr>
+            <w:tcW w:w="4148" w:type="dxa"/>
+          </w:tcPr>
+          <w:p>
+            <w:pPr>
+              <w:rPr>
+                <w:rFonts w:hint="eastAsia"/>
+              </w:rPr>
+            </w:pPr>
+            <w:r>
+              <w:rPr>
+                <w:rFonts w:hint="eastAsia"/>
+              </w:rPr>
+              <w:t>sex</w:t>
+            </w:r>
+          </w:p>
+        </w:tc>
+        <w:tc>
+          <w:tcPr>
+            <w:tcW w:w="4148" w:type="dxa"/>
+          </w:tcPr>
+          <w:p>
+            <w:pPr>
+              <w:rPr>
+                <w:rFonts w:hint="eastAsia"/>
+              </w:rPr>
+            </w:pPr>
+            <w:r>
+              <w:rPr>
+                <w:rFonts w:hint="eastAsia"/>
+              </w:rPr>
+              <w:t>性别</w:t>
+            </w:r>
+          </w:p>
+        </w:tc>
+      </w:tr>
+      <w:tr>
+        <w:tc>
+          <w:tcPr>
+            <w:tcW w:w="4148" w:type="dxa"/>
+          </w:tcPr>
+          <w:p>
+            <w:pPr>
+              <w:rPr>
+                <w:rFonts w:hint="eastAsia"/>
+              </w:rPr>
+            </w:pPr>
+            <w:r>
+              <w:t>lasttime</w:t>
+            </w:r>
+          </w:p>
+        </w:tc>
+        <w:tc>
+          <w:tcPr>
+            <w:tcW w:w="4148" w:type="dxa"/>
+          </w:tcPr>
+          <w:p>
+            <w:pPr>
+              <w:rPr>
+                <w:rFonts w:hint="eastAsia"/>
+              </w:rPr>
+            </w:pPr>
+            <w:r>
+              <w:rPr>
+                <w:rFonts w:hint="eastAsia"/>
+              </w:rPr>
+              <w:t>上次登录时间</w:t>
+            </w:r>
+          </w:p>
+        </w:tc>
+      </w:tr>
+      <w:tr>
+        <w:tc>
+          <w:tcPr>
+            <w:tcW w:w="4148" w:type="dxa"/>
+          </w:tcPr>
+          <w:p>
+            <w:pPr>
+              <w:rPr>
+                <w:rFonts w:hint="eastAsia"/>
+              </w:rPr>
+            </w:pPr>
+            <w:r>
+              <w:rPr>
+                <w:rFonts w:hint="eastAsia"/>
+              </w:rPr>
+              <w:t>last</w:t>
+            </w:r>
+            <w:r>
+              <w:t>ip</w:t>
+            </w:r>
+          </w:p>
+        </w:tc>
+        <w:tc>
+          <w:tcPr>
+            <w:tcW w:w="4148" w:type="dxa"/>
+          </w:tcPr>
+          <w:p>
+            <w:pPr>
+              <w:rPr>
+                <w:rFonts w:hint="eastAsia"/>
+              </w:rPr>
+            </w:pPr>
+            <w:r>
+              <w:rPr>
+                <w:rFonts w:hint="eastAsia"/>
+              </w:rPr>
+              <w:t>上次登录</w:t>
+            </w:r>
+            <w:r>
+              <w:t>IP</w:t>
+            </w:r>
+          </w:p>
+        </w:tc>
+      </w:tr>
+      <w:tr>
+        <w:tc>
+          <w:tcPr>
+            <w:tcW w:w="4148" w:type="dxa"/>
+          </w:tcPr>
+          <w:p>
+            <w:pPr>
+              <w:rPr>
+                <w:rFonts w:hint="eastAsia"/>
+              </w:rPr>
+            </w:pPr>
+            <w:r>
+              <w:rPr>
+                <w:rFonts w:hint="eastAsia"/>
+              </w:rPr>
+              <w:t>pic</w:t>
+            </w:r>
+            <w:r>
+              <w:t>url</w:t>
+            </w:r>
+          </w:p>
+        </w:tc>
+        <w:tc>
+          <w:tcPr>
+            <w:tcW w:w="4148" w:type="dxa"/>
+          </w:tcPr>
+          <w:p>
+            <w:pPr>
+              <w:rPr>
+                <w:rFonts w:hint="eastAsia"/>
+              </w:rPr>
+            </w:pPr>
+            <w:r>
+              <w:rPr>
+                <w:rFonts w:hint="eastAsia"/>
+              </w:rPr>
+              <w:t>ant</w:t>
+            </w:r>
+            <w:r>
+              <w:t>图片链接</w:t>
+            </w:r>
+          </w:p>
+        </w:tc>
+      </w:tr>
+      <w:tr>
+        <w:tc>
+          <w:tcPr>
+            <w:tcW w:w="4148" w:type="dxa"/>
+          </w:tcPr>
+          <w:p>
+            <w:pPr>
+              <w:rPr>
+                <w:rFonts w:hint="eastAsia"/>
+              </w:rPr>
+            </w:pPr>
+            <w:r>
+              <w:rPr>
+                <w:rFonts w:hint="eastAsia"/>
+              </w:rPr>
+              <w:t>phone</w:t>
+            </w:r>
+          </w:p>
+        </w:tc>
+        <w:tc>
+          <w:tcPr>
+            <w:tcW w:w="4148" w:type="dxa"/>
+          </w:tcPr>
+          <w:p>
+            <w:pPr>
+              <w:rPr>
+                <w:rFonts w:hint="eastAsia"/>
+              </w:rPr>
+            </w:pPr>
+            <w:r>
+              <w:rPr>
+                <w:rFonts w:hint="eastAsia"/>
+              </w:rPr>
+              <w:t>ant</w:t>
+            </w:r>
+            <w:r>
+              <w:t>手机号。仅前三位和最后四位（</w:t>
+            </w:r>
+            <w:r>
+              <w:rPr>
+                <w:rFonts w:hint="eastAsia"/>
+              </w:rPr>
+              <w:t>如</w:t>
+            </w:r>
+            <w:r>
+              <w:rPr>
+                <w:rFonts w:hint="eastAsia"/>
+              </w:rPr>
+              <w:t>186</w:t>
+            </w:r>
+            <w:r>
+              <w:t>****6668</w:t>
+            </w:r>
+            <w:r>
+              <w:t>）</w:t>
+            </w:r>
+          </w:p>
+        </w:tc>
+      </w:tr>
+      <w:tr>
+        <w:tc>
+          <w:tcPr>
+            <w:tcW w:w="4148" w:type="dxa"/>
+          </w:tcPr>
+          <w:p>
+            <w:pPr>
+              <w:rPr>
+                <w:rFonts w:hint="eastAsia"/>
+              </w:rPr>
+            </w:pPr>
+            <w:r>
+              <w:rPr>
+                <w:rFonts w:hint="eastAsia"/>
+              </w:rPr>
+              <w:t>online</w:t>
+            </w:r>
+          </w:p>
+        </w:tc>
+        <w:tc>
+          <w:tcPr>
+            <w:tcW w:w="4148" w:type="dxa"/>
+          </w:tcPr>
+          <w:p>
+            <w:pPr>
+              <w:rPr>
+                <w:rFonts w:hint="eastAsia"/>
+              </w:rPr>
+            </w:pPr>
+            <w:r>
+              <w:rPr>
+                <w:rFonts w:hint="eastAsia"/>
+              </w:rPr>
+              <w:t>是否在线</w:t>
+            </w:r>
+            <w:r>
+              <w:t>（</w:t>
+            </w:r>
+            <w:r>
+              <w:rPr>
+                <w:rFonts w:hint="eastAsia"/>
+              </w:rPr>
+              <w:t>true</w:t>
+            </w:r>
+            <w:r>
+              <w:t>/false</w:t>
+            </w:r>
+            <w:r>
+              <w:t>）</w:t>
+            </w:r>
+          </w:p>
+        </w:tc>
+      </w:tr>
+    </w:tbl>
+    <w:p/>
+    <w:p>
+      <w:pPr>
+        <w:pStyle w:val="3"/>
+      </w:pPr>
+      <w:r>
+        <w:rPr>
+          <w:rFonts w:hint="eastAsia"/>
+        </w:rPr>
+        <w:t>切换</w:t>
+      </w:r>
+      <w:r>
+        <w:t>Ants</w:t>
+      </w:r>
+      <w:r>
+        <w:t>推送状态</w:t>
       </w:r>
     </w:p>
     <w:p>
       <w:pPr>
-        <w:pStyle w:val="a3"/>
-        <w:rPr>
-          <w:rFonts w:hint="eastAsia"/>
-        </w:rPr>
-      </w:pPr>
+        <w:pStyle w:val="4"/>
+      </w:pPr>
+      <w:r>
+        <w:rPr>
+          <w:rFonts w:hint="eastAsia"/>
+        </w:rPr>
+        <w:t>类</w:t>
+      </w:r>
+      <w:r>
+        <w:t>函数原型</w:t>
+      </w:r>
+      <w:r>
+        <w:rPr>
+          <w:rFonts w:hint="eastAsia"/>
+        </w:rPr>
+        <w:t>：</w:t>
+      </w:r>
     </w:p>
     <w:p>
       <w:pPr>
+        <w:ind w:firstLine="420"/>
+        <w:rPr>
+          <w:rFonts w:hint="eastAsia"/>
+        </w:rPr>
+      </w:pPr>
+      <w:r>
+        <w:t>SwitchAntStatus()</w:t>
+      </w:r>
+    </w:p>
+    <w:p>
+      <w:pPr>
+        <w:pStyle w:val="4"/>
+      </w:pPr>
+      <w:r>
+        <w:rPr>
+          <w:rFonts w:hint="eastAsia"/>
+        </w:rPr>
+        <w:t>参数传递：</w:t>
+      </w:r>
+    </w:p>
+    <w:tbl>
+      <w:tblPr>
+        <w:tblStyle w:val="a4"/>
+        <w:tblW w:w="0" w:type="auto"/>
+        <w:tblLook w:val="04A0" w:firstRow="1" w:lastRow="0" w:firstColumn="1" w:lastColumn="0" w:noHBand="0" w:noVBand="1"/>
+      </w:tblPr>
+      <w:tblGrid>
+        <w:gridCol w:w="4148"/>
+        <w:gridCol w:w="4148"/>
+      </w:tblGrid>
+      <w:tr>
+        <w:tc>
+          <w:tcPr>
+            <w:tcW w:w="4148" w:type="dxa"/>
+          </w:tcPr>
+          <w:p>
+            <w:pPr>
+              <w:rPr>
+                <w:rFonts w:hint="eastAsia"/>
+              </w:rPr>
+            </w:pPr>
+            <w:r>
+              <w:rPr>
+                <w:rFonts w:hint="eastAsia"/>
+              </w:rPr>
+              <w:t>参数</w:t>
+            </w:r>
+          </w:p>
+        </w:tc>
+        <w:tc>
+          <w:tcPr>
+            <w:tcW w:w="4148" w:type="dxa"/>
+          </w:tcPr>
+          <w:p>
+            <w:pPr>
+              <w:rPr>
+                <w:rFonts w:hint="eastAsia"/>
+              </w:rPr>
+            </w:pPr>
+            <w:r>
+              <w:rPr>
+                <w:rFonts w:hint="eastAsia"/>
+              </w:rPr>
+              <w:t>描述</w:t>
+            </w:r>
+          </w:p>
+        </w:tc>
+      </w:tr>
+      <w:tr>
+        <w:tc>
+          <w:tcPr>
+            <w:tcW w:w="4148" w:type="dxa"/>
+          </w:tcPr>
+          <w:p>
+            <w:pPr>
+              <w:rPr>
+                <w:rFonts w:hint="eastAsia"/>
+              </w:rPr>
+            </w:pPr>
+            <w:r>
+              <w:rPr>
+                <w:rFonts w:hint="eastAsia"/>
+              </w:rPr>
+              <w:t>act</w:t>
+            </w:r>
+          </w:p>
+        </w:tc>
+        <w:tc>
+          <w:tcPr>
+            <w:tcW w:w="4148" w:type="dxa"/>
+          </w:tcPr>
+          <w:p>
+            <w:pPr>
+              <w:rPr>
+                <w:rFonts w:hint="eastAsia"/>
+              </w:rPr>
+            </w:pPr>
+            <w:r>
+              <w:rPr>
+                <w:rFonts w:hint="eastAsia"/>
+              </w:rPr>
+              <w:t>API</w:t>
+            </w:r>
+            <w:r>
+              <w:t>操作，在本操作中，固定为</w:t>
+            </w:r>
+            <w:r>
+              <w:t>“SwitchStatus”</w:t>
+            </w:r>
+          </w:p>
+        </w:tc>
+      </w:tr>
+      <w:tr>
+        <w:tc>
+          <w:tcPr>
+            <w:tcW w:w="4148" w:type="dxa"/>
+          </w:tcPr>
+          <w:p>
+            <w:pPr>
+              <w:rPr>
+                <w:rFonts w:hint="eastAsia"/>
+              </w:rPr>
+            </w:pPr>
+            <w:r>
+              <w:rPr>
+                <w:rFonts w:hint="eastAsia"/>
+              </w:rPr>
+              <w:t>accesscode</w:t>
+            </w:r>
+          </w:p>
+        </w:tc>
+        <w:tc>
+          <w:tcPr>
+            <w:tcW w:w="4148" w:type="dxa"/>
+          </w:tcPr>
+          <w:p>
+            <w:pPr>
+              <w:rPr>
+                <w:rFonts w:hint="eastAsia"/>
+              </w:rPr>
+            </w:pPr>
+            <w:r>
+              <w:rPr>
+                <w:rFonts w:hint="eastAsia"/>
+              </w:rPr>
+              <w:t>Antd</w:t>
+            </w:r>
+            <w:r>
+              <w:rPr>
+                <w:rFonts w:hint="eastAsia"/>
+              </w:rPr>
+              <w:t>的</w:t>
+            </w:r>
+            <w:r>
+              <w:t>唯一授权码，在登陆操作后由服务器返回。</w:t>
+            </w:r>
+          </w:p>
+        </w:tc>
+      </w:tr>
+      <w:tr>
+        <w:tc>
+          <w:tcPr>
+            <w:tcW w:w="4148" w:type="dxa"/>
+          </w:tcPr>
+          <w:p>
+            <w:pPr>
+              <w:rPr>
+                <w:rFonts w:hint="eastAsia"/>
+              </w:rPr>
+            </w:pPr>
+            <w:r>
+              <w:t>ant</w:t>
+            </w:r>
+            <w:r>
+              <w:rPr>
+                <w:rFonts w:hint="eastAsia"/>
+              </w:rPr>
+              <w:t>status</w:t>
+            </w:r>
+          </w:p>
+        </w:tc>
+        <w:tc>
+          <w:tcPr>
+            <w:tcW w:w="4148" w:type="dxa"/>
+          </w:tcPr>
+          <w:p>
+            <w:r>
+              <w:rPr>
+                <w:rFonts w:hint="eastAsia"/>
+              </w:rPr>
+              <w:t>切换到</w:t>
+            </w:r>
+            <w:r>
+              <w:t>的状态，可选的值有</w:t>
+            </w:r>
+          </w:p>
+          <w:p>
+            <w:r>
+              <w:t xml:space="preserve">online </w:t>
+            </w:r>
+            <w:r>
+              <w:rPr>
+                <w:rFonts w:hint="eastAsia"/>
+              </w:rPr>
+              <w:t xml:space="preserve"> </w:t>
+            </w:r>
+            <w:r>
+              <w:rPr>
+                <w:rFonts w:hint="eastAsia"/>
+              </w:rPr>
+              <w:t>上线</w:t>
+            </w:r>
+          </w:p>
+          <w:p>
+            <w:pPr>
+              <w:rPr>
+                <w:rFonts w:hint="eastAsia"/>
+              </w:rPr>
+            </w:pPr>
+            <w:r>
+              <w:rPr>
+                <w:rFonts w:hint="eastAsia"/>
+              </w:rPr>
+              <w:t>offline</w:t>
+            </w:r>
+            <w:r>
+              <w:t xml:space="preserve"> </w:t>
+            </w:r>
+            <w:r>
+              <w:rPr>
+                <w:rFonts w:hint="eastAsia"/>
+              </w:rPr>
+              <w:t>下线</w:t>
+            </w:r>
+          </w:p>
+        </w:tc>
+      </w:tr>
+    </w:tbl>
+    <w:p>
+      <w:pPr>
+        <w:rPr>
+          <w:rFonts w:hint="eastAsia"/>
+        </w:rPr>
+      </w:pPr>
+    </w:p>
+    <w:p>
+      <w:pPr>
+        <w:pStyle w:val="4"/>
+      </w:pPr>
+      <w:r>
+        <w:rPr>
+          <w:rFonts w:hint="eastAsia"/>
+        </w:rPr>
+        <w:t>API</w:t>
+      </w:r>
+      <w:r>
+        <w:t>返回</w:t>
+      </w:r>
+      <w:r>
+        <w:rPr>
+          <w:rFonts w:hint="eastAsia"/>
+        </w:rPr>
+        <w:t>：</w:t>
+      </w:r>
+    </w:p>
+    <w:tbl>
+      <w:tblPr>
+        <w:tblStyle w:val="a4"/>
+        <w:tblW w:w="0" w:type="auto"/>
+        <w:tblLook w:val="04A0" w:firstRow="1" w:lastRow="0" w:firstColumn="1" w:lastColumn="0" w:noHBand="0" w:noVBand="1"/>
+      </w:tblPr>
+      <w:tblGrid>
+        <w:gridCol w:w="4148"/>
+        <w:gridCol w:w="4148"/>
+      </w:tblGrid>
+      <w:tr>
+        <w:tc>
+          <w:tcPr>
+            <w:tcW w:w="4148" w:type="dxa"/>
+          </w:tcPr>
+          <w:p>
+            <w:pPr>
+              <w:rPr>
+                <w:rFonts w:hint="eastAsia"/>
+              </w:rPr>
+            </w:pPr>
+            <w:r>
+              <w:rPr>
+                <w:rFonts w:hint="eastAsia"/>
+              </w:rPr>
+              <w:t>参数</w:t>
+            </w:r>
+          </w:p>
+        </w:tc>
+        <w:tc>
+          <w:tcPr>
+            <w:tcW w:w="4148" w:type="dxa"/>
+          </w:tcPr>
+          <w:p>
+            <w:pPr>
+              <w:rPr>
+                <w:rFonts w:hint="eastAsia"/>
+              </w:rPr>
+            </w:pPr>
+            <w:r>
+              <w:rPr>
+                <w:rFonts w:hint="eastAsia"/>
+              </w:rPr>
+              <w:t>描述</w:t>
+            </w:r>
+          </w:p>
+        </w:tc>
+      </w:tr>
+      <w:tr>
+        <w:tc>
+          <w:tcPr>
+            <w:tcW w:w="4148" w:type="dxa"/>
+          </w:tcPr>
+          <w:p>
+            <w:pPr>
+              <w:rPr>
+                <w:rFonts w:hint="eastAsia"/>
+              </w:rPr>
+            </w:pPr>
+            <w:r>
+              <w:rPr>
+                <w:rFonts w:hint="eastAsia"/>
+              </w:rPr>
+              <w:t>status</w:t>
+            </w:r>
+          </w:p>
+        </w:tc>
+        <w:tc>
+          <w:tcPr>
+            <w:tcW w:w="4148" w:type="dxa"/>
+          </w:tcPr>
+          <w:p>
+            <w:pPr>
+              <w:rPr>
+                <w:rFonts w:hint="eastAsia"/>
+              </w:rPr>
+            </w:pPr>
+            <w:r>
+              <w:rPr>
+                <w:rFonts w:hint="eastAsia"/>
+              </w:rPr>
+              <w:t>全局返回码</w:t>
+            </w:r>
+            <w:r>
+              <w:t>。。。。</w:t>
+            </w:r>
+          </w:p>
+        </w:tc>
+      </w:tr>
+      <w:tr>
+        <w:tc>
+          <w:tcPr>
+            <w:tcW w:w="4148" w:type="dxa"/>
+          </w:tcPr>
+          <w:p>
+            <w:pPr>
+              <w:rPr>
+                <w:rFonts w:hint="eastAsia"/>
+              </w:rPr>
+            </w:pPr>
+            <w:r>
+              <w:rPr>
+                <w:rFonts w:hint="eastAsia"/>
+              </w:rPr>
+              <w:t>antstatus</w:t>
+            </w:r>
+          </w:p>
+        </w:tc>
+        <w:tc>
+          <w:tcPr>
+            <w:tcW w:w="4148" w:type="dxa"/>
+          </w:tcPr>
+          <w:p>
+            <w:r>
+              <w:rPr>
+                <w:rFonts w:hint="eastAsia"/>
+              </w:rPr>
+              <w:t>ant</w:t>
+            </w:r>
+            <w:r>
+              <w:t>当前的状态</w:t>
+            </w:r>
+          </w:p>
+          <w:p>
+            <w:r>
+              <w:lastRenderedPageBreak/>
+              <w:t xml:space="preserve">online </w:t>
+            </w:r>
+            <w:r>
+              <w:rPr>
+                <w:rFonts w:hint="eastAsia"/>
+              </w:rPr>
+              <w:t xml:space="preserve"> </w:t>
+            </w:r>
+            <w:r>
+              <w:rPr>
+                <w:rFonts w:hint="eastAsia"/>
+              </w:rPr>
+              <w:t>上线</w:t>
+            </w:r>
+          </w:p>
+          <w:p>
+            <w:pPr>
+              <w:rPr>
+                <w:rFonts w:hint="eastAsia"/>
+              </w:rPr>
+            </w:pPr>
+            <w:r>
+              <w:rPr>
+                <w:rFonts w:hint="eastAsia"/>
+              </w:rPr>
+              <w:t>offline</w:t>
+            </w:r>
+            <w:r>
+              <w:t xml:space="preserve"> </w:t>
+            </w:r>
+            <w:r>
+              <w:t xml:space="preserve"> </w:t>
+            </w:r>
+            <w:r>
+              <w:rPr>
+                <w:rFonts w:hint="eastAsia"/>
+              </w:rPr>
+              <w:t>下线</w:t>
+            </w:r>
+          </w:p>
+        </w:tc>
+      </w:tr>
+    </w:tbl>
+    <w:p>
+      <w:pPr>
+        <w:rPr>
+          <w:rFonts w:hint="eastAsia"/>
+        </w:rPr>
+      </w:pPr>
+    </w:p>
+    <w:p>
+      <w:pPr>
+        <w:pStyle w:val="3"/>
+      </w:pPr>
+      <w:r>
+        <w:t>Ant</w:t>
+      </w:r>
+      <w:r>
+        <w:rPr>
+          <w:rFonts w:hint="eastAsia"/>
+        </w:rPr>
+        <w:t>抢单</w:t>
+      </w:r>
+    </w:p>
+    <w:p>
+      <w:pPr>
+        <w:pStyle w:val="4"/>
+      </w:pPr>
+      <w:r>
+        <w:rPr>
+          <w:rFonts w:hint="eastAsia"/>
+        </w:rPr>
+        <w:t>类函数原型：</w:t>
+      </w:r>
+    </w:p>
+    <w:p>
+      <w:pPr>
+        <w:rPr>
+          <w:rFonts w:hint="eastAsia"/>
+        </w:rPr>
+      </w:pPr>
+      <w:r>
+        <w:rPr>
+          <w:rFonts w:hint="eastAsia"/>
+        </w:rPr>
+        <w:tab/>
+        <w:t>TakeOrder()</w:t>
+      </w:r>
+    </w:p>
+    <w:p>
+      <w:pPr>
+        <w:pStyle w:val="4"/>
+      </w:pPr>
+      <w:r>
+        <w:rPr>
+          <w:rFonts w:hint="eastAsia"/>
+        </w:rPr>
+        <w:t>参数传递：</w:t>
+      </w:r>
+    </w:p>
+    <w:tbl>
+      <w:tblPr>
+        <w:tblStyle w:val="a4"/>
+        <w:tblW w:w="0" w:type="auto"/>
+        <w:tblLook w:val="04A0" w:firstRow="1" w:lastRow="0" w:firstColumn="1" w:lastColumn="0" w:noHBand="0" w:noVBand="1"/>
+      </w:tblPr>
+      <w:tblGrid>
+        <w:gridCol w:w="4148"/>
+        <w:gridCol w:w="4148"/>
+      </w:tblGrid>
+      <w:tr>
+        <w:tc>
+          <w:tcPr>
+            <w:tcW w:w="4148" w:type="dxa"/>
+          </w:tcPr>
+          <w:p>
+            <w:pPr>
+              <w:rPr>
+                <w:rFonts w:hint="eastAsia"/>
+              </w:rPr>
+            </w:pPr>
+            <w:r>
+              <w:rPr>
+                <w:rFonts w:hint="eastAsia"/>
+              </w:rPr>
+              <w:t>参数</w:t>
+            </w:r>
+          </w:p>
+        </w:tc>
+        <w:tc>
+          <w:tcPr>
+            <w:tcW w:w="4148" w:type="dxa"/>
+          </w:tcPr>
+          <w:p>
+            <w:pPr>
+              <w:rPr>
+                <w:rFonts w:hint="eastAsia"/>
+              </w:rPr>
+            </w:pPr>
+            <w:r>
+              <w:rPr>
+                <w:rFonts w:hint="eastAsia"/>
+              </w:rPr>
+              <w:t>描述</w:t>
+            </w:r>
+          </w:p>
+        </w:tc>
+      </w:tr>
+      <w:tr>
+        <w:tc>
+          <w:tcPr>
+            <w:tcW w:w="4148" w:type="dxa"/>
+          </w:tcPr>
+          <w:p>
+            <w:pPr>
+              <w:rPr>
+                <w:rFonts w:hint="eastAsia"/>
+              </w:rPr>
+            </w:pPr>
+            <w:r>
+              <w:rPr>
+                <w:rFonts w:hint="eastAsia"/>
+              </w:rPr>
+              <w:t>act</w:t>
+            </w:r>
+          </w:p>
+        </w:tc>
+        <w:tc>
+          <w:tcPr>
+            <w:tcW w:w="4148" w:type="dxa"/>
+          </w:tcPr>
+          <w:p>
+            <w:pPr>
+              <w:rPr>
+                <w:rFonts w:hint="eastAsia"/>
+              </w:rPr>
+            </w:pPr>
+            <w:r>
+              <w:rPr>
+                <w:rFonts w:hint="eastAsia"/>
+              </w:rPr>
+              <w:t>API</w:t>
+            </w:r>
+            <w:r>
+              <w:t>操作，在本操作中，固定为</w:t>
+            </w:r>
+            <w:r>
+              <w:t>“TakeOrder”</w:t>
+            </w:r>
+          </w:p>
+        </w:tc>
+      </w:tr>
+      <w:tr>
+        <w:tc>
+          <w:tcPr>
+            <w:tcW w:w="4148" w:type="dxa"/>
+          </w:tcPr>
+          <w:p>
+            <w:pPr>
+              <w:rPr>
+                <w:rFonts w:hint="eastAsia"/>
+              </w:rPr>
+            </w:pPr>
+            <w:r>
+              <w:rPr>
+                <w:rFonts w:hint="eastAsia"/>
+              </w:rPr>
+              <w:t>accesscode</w:t>
+            </w:r>
+          </w:p>
+        </w:tc>
+        <w:tc>
+          <w:tcPr>
+            <w:tcW w:w="4148" w:type="dxa"/>
+          </w:tcPr>
+          <w:p>
+            <w:pPr>
+              <w:rPr>
+                <w:rFonts w:hint="eastAsia"/>
+              </w:rPr>
+            </w:pPr>
+            <w:r>
+              <w:rPr>
+                <w:rFonts w:hint="eastAsia"/>
+              </w:rPr>
+              <w:t>Ants</w:t>
+            </w:r>
+            <w:r>
+              <w:t>的唯一授权码，在登录由由服务器返回。</w:t>
+            </w:r>
+          </w:p>
+        </w:tc>
+      </w:tr>
+      <w:tr>
+        <w:tc>
+          <w:tcPr>
+            <w:tcW w:w="4148" w:type="dxa"/>
+          </w:tcPr>
+          <w:p>
+            <w:pPr>
+              <w:rPr>
+                <w:rFonts w:hint="eastAsia"/>
+              </w:rPr>
+            </w:pPr>
+            <w:r>
+              <w:t>orderid</w:t>
+            </w:r>
+          </w:p>
+        </w:tc>
+        <w:tc>
+          <w:tcPr>
+            <w:tcW w:w="4148" w:type="dxa"/>
+          </w:tcPr>
+          <w:p>
+            <w:pPr>
+              <w:rPr>
+                <w:rFonts w:hint="eastAsia"/>
+              </w:rPr>
+            </w:pPr>
+            <w:r>
+              <w:rPr>
+                <w:rFonts w:hint="eastAsia"/>
+              </w:rPr>
+              <w:t>ant</w:t>
+            </w:r>
+            <w:r>
+              <w:t>抢单的单号，由系统推送</w:t>
+            </w:r>
+            <w:r>
+              <w:rPr>
+                <w:rFonts w:hint="eastAsia"/>
+              </w:rPr>
+              <w:t>。</w:t>
+            </w:r>
+          </w:p>
+        </w:tc>
+      </w:tr>
+    </w:tbl>
+    <w:p>
+      <w:pPr>
+        <w:rPr>
+          <w:rFonts w:hint="eastAsia"/>
+        </w:rPr>
+      </w:pPr>
+    </w:p>
+    <w:p>
+      <w:pPr>
+        <w:pStyle w:val="4"/>
+      </w:pPr>
+      <w:r>
+        <w:rPr>
+          <w:rFonts w:hint="eastAsia"/>
+        </w:rPr>
+        <w:t>API</w:t>
+      </w:r>
+      <w:r>
+        <w:rPr>
+          <w:rFonts w:hint="eastAsia"/>
+        </w:rPr>
+        <w:t>返回：</w:t>
+      </w:r>
+    </w:p>
+    <w:tbl>
+      <w:tblPr>
+        <w:tblStyle w:val="a4"/>
+        <w:tblW w:w="0" w:type="auto"/>
+        <w:tblLook w:val="04A0" w:firstRow="1" w:lastRow="0" w:firstColumn="1" w:lastColumn="0" w:noHBand="0" w:noVBand="1"/>
+      </w:tblPr>
+      <w:tblGrid>
+        <w:gridCol w:w="4148"/>
+        <w:gridCol w:w="4148"/>
+      </w:tblGrid>
+      <w:tr>
+        <w:tc>
+          <w:tcPr>
+            <w:tcW w:w="4148" w:type="dxa"/>
+          </w:tcPr>
+          <w:p>
+            <w:pPr>
+              <w:rPr>
+                <w:rFonts w:hint="eastAsia"/>
+              </w:rPr>
+            </w:pPr>
+            <w:r>
+              <w:rPr>
+                <w:rFonts w:hint="eastAsia"/>
+              </w:rPr>
+              <w:t>参数</w:t>
+            </w:r>
+          </w:p>
+        </w:tc>
+        <w:tc>
+          <w:tcPr>
+            <w:tcW w:w="4148" w:type="dxa"/>
+          </w:tcPr>
+          <w:p>
+            <w:pPr>
+              <w:rPr>
+                <w:rFonts w:hint="eastAsia"/>
+              </w:rPr>
+            </w:pPr>
+            <w:r>
+              <w:rPr>
+                <w:rFonts w:hint="eastAsia"/>
+              </w:rPr>
+              <w:t>描述</w:t>
+            </w:r>
+          </w:p>
+        </w:tc>
+      </w:tr>
+      <w:tr>
+        <w:tc>
+          <w:tcPr>
+            <w:tcW w:w="4148" w:type="dxa"/>
+          </w:tcPr>
+          <w:p>
+            <w:pPr>
+              <w:rPr>
+                <w:rFonts w:hint="eastAsia"/>
+              </w:rPr>
+            </w:pPr>
+            <w:r>
+              <w:rPr>
+                <w:rFonts w:hint="eastAsia"/>
+              </w:rPr>
+              <w:t>status</w:t>
+            </w:r>
+          </w:p>
+        </w:tc>
+        <w:tc>
+          <w:tcPr>
+            <w:tcW w:w="4148" w:type="dxa"/>
+          </w:tcPr>
+          <w:p>
+            <w:pPr>
+              <w:rPr>
+                <w:rFonts w:hint="eastAsia"/>
+              </w:rPr>
+            </w:pPr>
+            <w:r>
+              <w:rPr>
+                <w:rFonts w:hint="eastAsia"/>
+              </w:rPr>
+              <w:t>全局返回码</w:t>
+            </w:r>
+            <w:r>
+              <w:t>。。。</w:t>
+            </w:r>
+          </w:p>
+        </w:tc>
+      </w:tr>
+      <w:tr>
+        <w:tc>
+          <w:tcPr>
+            <w:tcW w:w="4148" w:type="dxa"/>
+          </w:tcPr>
+          <w:p>
+            <w:pPr>
+              <w:rPr>
+                <w:rFonts w:hint="eastAsia"/>
+              </w:rPr>
+            </w:pPr>
+            <w:r>
+              <w:rPr>
+                <w:rFonts w:hint="eastAsia"/>
+              </w:rPr>
+              <w:t>take</w:t>
+            </w:r>
+            <w:r>
+              <w:t>status</w:t>
+            </w:r>
+          </w:p>
+        </w:tc>
+        <w:tc>
+          <w:tcPr>
+            <w:tcW w:w="4148" w:type="dxa"/>
+          </w:tcPr>
+          <w:p>
+            <w:r>
+              <w:rPr>
+                <w:rFonts w:hint="eastAsia"/>
+              </w:rPr>
+              <w:t>是否抢到，</w:t>
+            </w:r>
+          </w:p>
+          <w:p>
+            <w:r>
+              <w:rPr>
+                <w:rFonts w:hint="eastAsia"/>
+              </w:rPr>
+              <w:t>1</w:t>
+            </w:r>
+            <w:r>
+              <w:rPr>
+                <w:rFonts w:hint="eastAsia"/>
+              </w:rPr>
+              <w:t>表示</w:t>
+            </w:r>
+            <w:r>
+              <w:t>抢到</w:t>
+            </w:r>
+            <w:r>
+              <w:rPr>
+                <w:rFonts w:hint="eastAsia"/>
+              </w:rPr>
+              <w:t>。</w:t>
+            </w:r>
+          </w:p>
+          <w:p>
+            <w:pPr>
+              <w:rPr>
+                <w:rFonts w:hint="eastAsia"/>
+              </w:rPr>
+            </w:pPr>
+            <w:r>
+              <w:rPr>
+                <w:rFonts w:hint="eastAsia"/>
+              </w:rPr>
+              <w:t>0</w:t>
+            </w:r>
+            <w:r>
+              <w:rPr>
+                <w:rFonts w:hint="eastAsia"/>
+              </w:rPr>
+              <w:t>表示</w:t>
+            </w:r>
+            <w:r>
+              <w:t>未抢到。</w:t>
+            </w:r>
+          </w:p>
+        </w:tc>
+      </w:tr>
+    </w:tbl>
+    <w:p>
+      <w:pPr>
+        <w:pStyle w:val="2"/>
+      </w:pPr>
+      <w:r>
+        <w:t>Shop</w:t>
+      </w:r>
+      <w:r>
+        <w:t>端</w:t>
+      </w:r>
+      <w:r>
+        <w:t>App-&gt;Server</w:t>
+      </w:r>
+      <w:r>
+        <w:t>方向</w:t>
+      </w:r>
+      <w:r>
+        <w:t>API</w:t>
+      </w:r>
+    </w:p>
+    <w:p>
+      <w:pPr>
+        <w:pStyle w:val="a3"/>
+      </w:pPr>
+    </w:p>
+    <w:p>
+      <w:pPr>
         <w:pStyle w:val="a3"/>
         <w:ind w:left="420" w:firstLineChars="0" w:firstLine="0"/>
-        <w:rPr>
-          <w:rFonts w:hint="eastAsia"/>
-        </w:rPr>
-      </w:pPr>
+      </w:pPr>
+      <w:bookmarkStart w:id="0" w:name="_GoBack"/>
+      <w:bookmarkEnd w:id="0"/>
     </w:p>
     <w:p>
       <w:pPr>
         <w:pStyle w:val="2"/>
       </w:pPr>
       <w:r>
+        <w:lastRenderedPageBreak/>
         <w:t>Users</w:t>
       </w:r>
       <w:r>
@@ -4488,13 +5585,8 @@
       <w:pPr>
         <w:pStyle w:val="3"/>
       </w:pPr>
-      <w:proofErr w:type="spellStart"/>
-      <w:r>
-        <w:t>WebView</w:t>
-      </w:r>
-      <w:proofErr w:type="spellEnd"/>
-      <w:r>
-        <w:t>-&gt;Server</w:t>
+      <w:r>
+        <w:t>WebView-&gt;Server</w:t>
       </w:r>
       <w:r>
         <w:t>方向</w:t>
@@ -4507,7 +5599,6 @@
       <w:pPr>
         <w:pStyle w:val="3"/>
       </w:pPr>
-      <w:proofErr w:type="spellStart"/>
       <w:r>
         <w:rPr>
           <w:rFonts w:hint="eastAsia"/>
@@ -4515,11 +5606,7 @@
         <w:t>WeChat</w:t>
       </w:r>
       <w:r>
-        <w:t>Service</w:t>
-      </w:r>
-      <w:proofErr w:type="spellEnd"/>
-      <w:r>
-        <w:t>-&gt;Server</w:t>
+        <w:t>Service-&gt;Server</w:t>
       </w:r>
       <w:r>
         <w:t>方向</w:t>
@@ -4539,13 +5626,8 @@
         <w:t>Server</w:t>
       </w:r>
       <w:r>
-        <w:t>-&gt;</w:t>
-      </w:r>
-      <w:proofErr w:type="spellStart"/>
-      <w:r>
-        <w:t>WeChatService</w:t>
-      </w:r>
-      <w:proofErr w:type="spellEnd"/>
+        <w:t>-&gt;WeChatService</w:t>
+      </w:r>
       <w:r>
         <w:rPr>
           <w:rFonts w:hint="eastAsia"/>
@@ -4560,19 +5642,9 @@
       <w:pPr>
         <w:pStyle w:val="3"/>
       </w:pPr>
-      <w:proofErr w:type="spellStart"/>
-      <w:r>
-        <w:t>WechatService</w:t>
-      </w:r>
-      <w:proofErr w:type="spellEnd"/>
-      <w:r>
-        <w:t>-&gt;</w:t>
-      </w:r>
-      <w:proofErr w:type="spellStart"/>
-      <w:r>
-        <w:t>Tencent</w:t>
-      </w:r>
-      <w:proofErr w:type="spellEnd"/>
+      <w:r>
+        <w:t>WechatService-&gt;Tencent</w:t>
+      </w:r>
       <w:r>
         <w:t>方向</w:t>
       </w:r>
@@ -4583,9 +5655,6 @@
     <w:p>
       <w:pPr>
         <w:pStyle w:val="2"/>
-        <w:rPr>
-          <w:rFonts w:hint="eastAsia"/>
-        </w:rPr>
       </w:pPr>
       <w:r>
         <w:rPr>
@@ -5219,6 +6288,7 @@
   <w:style w:type="paragraph" w:default="1" w:styleId="a">
     <w:name w:val="Normal"/>
     <w:qFormat/>
+    <w:rsid w:val="00E71BFA"/>
     <w:pPr>
       <w:widowControl w:val="0"/>
       <w:jc w:val="both"/>
@@ -5775,7 +6845,7 @@
 </file>
 
 <file path=customXml/itemProps1.xml><?xml version="1.0" encoding="utf-8"?>
-<ds:datastoreItem xmlns:ds="http://schemas.openxmlformats.org/officeDocument/2006/customXml" ds:itemID="{B84F3B17-A3B5-449A-82BA-5B65D0A24B3E}">
+<ds:datastoreItem xmlns:ds="http://schemas.openxmlformats.org/officeDocument/2006/customXml" ds:itemID="{AF35BF41-BFD6-47D5-AC86-31B6586B8B58}">
   <ds:schemaRefs>
     <ds:schemaRef ds:uri="http://schemas.openxmlformats.org/officeDocument/2006/bibliography"/>
   </ds:schemaRefs>

</xml_diff>

<commit_message>
finished shop_api, maybe has some remaining bugs
</commit_message>
<xml_diff>
--- a/documents/CarryForMe后台接口使用文档.docx
+++ b/documents/CarryForMe后台接口使用文档.docx
@@ -10569,14 +10569,6 @@
       </w:tblGrid>
       <w:tr>
         <w:tblPrEx>
-          <w:tblBorders>
-            <w:top w:val="single" w:color="auto" w:sz="4" w:space="0"/>
-            <w:left w:val="single" w:color="auto" w:sz="4" w:space="0"/>
-            <w:bottom w:val="single" w:color="auto" w:sz="4" w:space="0"/>
-            <w:right w:val="single" w:color="auto" w:sz="4" w:space="0"/>
-            <w:insideH w:val="single" w:color="auto" w:sz="4" w:space="0"/>
-            <w:insideV w:val="single" w:color="auto" w:sz="4" w:space="0"/>
-          </w:tblBorders>
           <w:tblLayout w:type="fixed"/>
           <w:tblCellMar>
             <w:top w:w="0" w:type="dxa"/>
@@ -10616,14 +10608,6 @@
       </w:tr>
       <w:tr>
         <w:tblPrEx>
-          <w:tblBorders>
-            <w:top w:val="single" w:color="auto" w:sz="4" w:space="0"/>
-            <w:left w:val="single" w:color="auto" w:sz="4" w:space="0"/>
-            <w:bottom w:val="single" w:color="auto" w:sz="4" w:space="0"/>
-            <w:right w:val="single" w:color="auto" w:sz="4" w:space="0"/>
-            <w:insideH w:val="single" w:color="auto" w:sz="4" w:space="0"/>
-            <w:insideV w:val="single" w:color="auto" w:sz="4" w:space="0"/>
-          </w:tblBorders>
           <w:tblLayout w:type="fixed"/>
           <w:tblCellMar>
             <w:top w:w="0" w:type="dxa"/>
@@ -11539,14 +11523,6 @@
       </w:tr>
       <w:tr>
         <w:tblPrEx>
-          <w:tblBorders>
-            <w:top w:val="single" w:color="auto" w:sz="4" w:space="0"/>
-            <w:left w:val="single" w:color="auto" w:sz="4" w:space="0"/>
-            <w:bottom w:val="single" w:color="auto" w:sz="4" w:space="0"/>
-            <w:right w:val="single" w:color="auto" w:sz="4" w:space="0"/>
-            <w:insideH w:val="single" w:color="auto" w:sz="4" w:space="0"/>
-            <w:insideV w:val="single" w:color="auto" w:sz="4" w:space="0"/>
-          </w:tblBorders>
           <w:tblLayout w:type="fixed"/>
           <w:tblCellMar>
             <w:top w:w="0" w:type="dxa"/>
@@ -12243,14 +12219,6 @@
       </w:tr>
       <w:tr>
         <w:tblPrEx>
-          <w:tblBorders>
-            <w:top w:val="single" w:color="auto" w:sz="4" w:space="0"/>
-            <w:left w:val="single" w:color="auto" w:sz="4" w:space="0"/>
-            <w:bottom w:val="single" w:color="auto" w:sz="4" w:space="0"/>
-            <w:right w:val="single" w:color="auto" w:sz="4" w:space="0"/>
-            <w:insideH w:val="single" w:color="auto" w:sz="4" w:space="0"/>
-            <w:insideV w:val="single" w:color="auto" w:sz="4" w:space="0"/>
-          </w:tblBorders>
           <w:tblLayout w:type="fixed"/>
           <w:tblCellMar>
             <w:top w:w="0" w:type="dxa"/>
@@ -12364,8 +12332,10 @@
               <w:rPr>
                 <w:rFonts w:hint="eastAsia"/>
               </w:rPr>
-              <w:t>接单</w:t>
-            </w:r>
+              <w:t>接</w:t>
+            </w:r>
+            <w:bookmarkStart w:id="0" w:name="_GoBack"/>
+            <w:bookmarkEnd w:id="0"/>
             <w:r>
               <w:t>到。</w:t>
             </w:r>
@@ -12955,8 +12925,6 @@
       <w:pPr>
         <w:pStyle w:val="4"/>
       </w:pPr>
-      <w:bookmarkStart w:id="0" w:name="_GoBack"/>
-      <w:bookmarkEnd w:id="0"/>
       <w:r>
         <w:t>用户端验证手机号码</w:t>
       </w:r>
@@ -15780,14 +15748,6 @@
       </w:tr>
       <w:tr>
         <w:tblPrEx>
-          <w:tblBorders>
-            <w:top w:val="single" w:color="auto" w:sz="4" w:space="0"/>
-            <w:left w:val="single" w:color="auto" w:sz="4" w:space="0"/>
-            <w:bottom w:val="single" w:color="auto" w:sz="4" w:space="0"/>
-            <w:right w:val="single" w:color="auto" w:sz="4" w:space="0"/>
-            <w:insideH w:val="single" w:color="auto" w:sz="4" w:space="0"/>
-            <w:insideV w:val="single" w:color="auto" w:sz="4" w:space="0"/>
-          </w:tblBorders>
           <w:tblLayout w:type="fixed"/>
           <w:tblCellMar>
             <w:top w:w="0" w:type="dxa"/>
@@ -16337,14 +16297,6 @@
       </w:tr>
       <w:tr>
         <w:tblPrEx>
-          <w:tblBorders>
-            <w:top w:val="single" w:color="auto" w:sz="4" w:space="0"/>
-            <w:left w:val="single" w:color="auto" w:sz="4" w:space="0"/>
-            <w:bottom w:val="single" w:color="auto" w:sz="4" w:space="0"/>
-            <w:right w:val="single" w:color="auto" w:sz="4" w:space="0"/>
-            <w:insideH w:val="single" w:color="auto" w:sz="4" w:space="0"/>
-            <w:insideV w:val="single" w:color="auto" w:sz="4" w:space="0"/>
-          </w:tblBorders>
           <w:tblLayout w:type="fixed"/>
           <w:tblCellMar>
             <w:top w:w="0" w:type="dxa"/>
@@ -18531,12 +18483,6 @@
             <w:insideV w:val="single" w:color="auto" w:sz="4" w:space="0"/>
           </w:tblBorders>
           <w:tblLayout w:type="fixed"/>
-          <w:tblCellMar>
-            <w:top w:w="0" w:type="dxa"/>
-            <w:left w:w="108" w:type="dxa"/>
-            <w:bottom w:w="0" w:type="dxa"/>
-            <w:right w:w="108" w:type="dxa"/>
-          </w:tblCellMar>
         </w:tblPrEx>
         <w:tc>
           <w:tcPr>
@@ -19150,7 +19096,7 @@
     <w:sectPr>
       <w:pgSz w:w="11906" w:h="16838"/>
       <w:pgMar w:top="1440" w:right="1800" w:bottom="1440" w:left="1800" w:header="851" w:footer="992" w:gutter="0"/>
-      <w:cols w:space="425" w:num="1"/>
+      <w:cols w:space="720" w:num="1"/>
       <w:docGrid w:type="lines" w:linePitch="312" w:charSpace="0"/>
     </w:sectPr>
   </w:body>
@@ -19283,7 +19229,7 @@
       <w:jc w:val="both"/>
     </w:pPr>
     <w:rPr>
-      <w:rFonts w:ascii="Calibri" w:hAnsi="Calibri" w:eastAsia="宋体"/>
+      <w:rFonts w:ascii="Calibri" w:hAnsi="Calibri" w:eastAsia="宋体" w:cs="Times New Roman"/>
       <w:kern w:val="2"/>
       <w:sz w:val="21"/>
       <w:szCs w:val="22"/>

</xml_diff>

<commit_message>
add user api, update common class
</commit_message>
<xml_diff>
--- a/documents/CarryForMe后台接口使用文档.docx
+++ b/documents/CarryForMe后台接口使用文档.docx
@@ -5210,9 +5210,6 @@
     <w:p>
       <w:pPr>
         <w:pStyle w:val="3"/>
-        <w:rPr>
-          <w:rFonts w:hint="eastAsia"/>
-        </w:rPr>
       </w:pPr>
       <w:r>
         <w:t>Ant</w:t>
@@ -5331,13 +5328,7 @@
               <w:t>操作，在本操作中，固定为</w:t>
             </w:r>
             <w:r>
-              <w:t>“Take</w:t>
-            </w:r>
-            <w:r>
-              <w:t>Goods</w:t>
-            </w:r>
-            <w:r>
-              <w:t>”</w:t>
+              <w:t>“TakeGoods”</w:t>
             </w:r>
           </w:p>
         </w:tc>
@@ -5501,8 +5492,6 @@
       <w:pPr>
         <w:pStyle w:val="2"/>
       </w:pPr>
-      <w:bookmarkStart w:id="0" w:name="_GoBack"/>
-      <w:bookmarkEnd w:id="0"/>
       <w:r>
         <w:t>Shop</w:t>
       </w:r>
@@ -7803,7 +7792,12 @@
               <w:t>order</w:t>
             </w:r>
             <w:r>
-              <w:t>detail</w:t>
+              <w:t>det</w:t>
+            </w:r>
+            <w:bookmarkStart w:id="0" w:name="_GoBack"/>
+            <w:bookmarkEnd w:id="0"/>
+            <w:r>
+              <w:t>ail</w:t>
             </w:r>
           </w:p>
         </w:tc>
@@ -9625,10 +9619,7 @@
         <w:ind w:firstLine="420"/>
       </w:pPr>
       <w:r>
-        <w:t>Switchshop</w:t>
-      </w:r>
-      <w:r>
-        <w:t>Status()</w:t>
+        <w:t>SwitchshopStatus()</w:t>
       </w:r>
     </w:p>
     <w:p>
@@ -9921,13 +9912,7 @@
               <w:rPr>
                 <w:rFonts w:hint="eastAsia"/>
               </w:rPr>
-              <w:t>shop</w:t>
-            </w:r>
-            <w:r>
-              <w:rPr>
-                <w:rFonts w:hint="eastAsia"/>
-              </w:rPr>
-              <w:t>status</w:t>
+              <w:t>shopstatus</w:t>
             </w:r>
           </w:p>
         </w:tc>
@@ -11938,7 +11923,16 @@
               <w:rPr>
                 <w:rFonts w:hint="eastAsia"/>
               </w:rPr>
-              <w:t>shopname</w:t>
+              <w:t>shop</w:t>
+            </w:r>
+            <w:r>
+              <w:t>_</w:t>
+            </w:r>
+            <w:r>
+              <w:rPr>
+                <w:rFonts w:hint="eastAsia"/>
+              </w:rPr>
+              <w:t>name</w:t>
             </w:r>
           </w:p>
         </w:tc>
@@ -11979,6 +11973,9 @@
               <w:t>shop</w:t>
             </w:r>
             <w:r>
+              <w:t>_</w:t>
+            </w:r>
+            <w:r>
               <w:rPr>
                 <w:rFonts w:hint="eastAsia"/>
               </w:rPr>
@@ -12026,7 +12023,16 @@
               <w:rPr>
                 <w:rFonts w:hint="eastAsia"/>
               </w:rPr>
-              <w:t>shoppos</w:t>
+              <w:t>shop</w:t>
+            </w:r>
+            <w:r>
+              <w:t>_</w:t>
+            </w:r>
+            <w:r>
+              <w:rPr>
+                <w:rFonts w:hint="eastAsia"/>
+              </w:rPr>
+              <w:t>pos</w:t>
             </w:r>
           </w:p>
         </w:tc>
@@ -13766,15 +13772,27 @@
           </w:tcPr>
           <w:p>
             <w:r>
-              <w:t>orderid</w:t>
-            </w:r>
-          </w:p>
-        </w:tc>
-        <w:tc>
-          <w:tcPr>
-            <w:tcW w:w="4148" w:type="dxa"/>
-          </w:tcPr>
-          <w:p>
+              <w:t>order</w:t>
+            </w:r>
+            <w:r>
+              <w:t>_</w:t>
+            </w:r>
+            <w:r>
+              <w:t>id</w:t>
+            </w:r>
+          </w:p>
+        </w:tc>
+        <w:tc>
+          <w:tcPr>
+            <w:tcW w:w="4148" w:type="dxa"/>
+          </w:tcPr>
+          <w:p>
+            <w:r>
+              <w:rPr>
+                <w:rFonts w:hint="eastAsia"/>
+              </w:rPr>
+              <w:t>内部</w:t>
+            </w:r>
             <w:r>
               <w:rPr>
                 <w:rFonts w:hint="eastAsia"/>
@@ -13789,13 +13807,27 @@
           <w:tcPr>
             <w:tcW w:w="4148" w:type="dxa"/>
           </w:tcPr>
-          <w:p/>
-        </w:tc>
-        <w:tc>
-          <w:tcPr>
-            <w:tcW w:w="4148" w:type="dxa"/>
-          </w:tcPr>
-          <w:p/>
+          <w:p>
+            <w:r>
+              <w:rPr>
+                <w:rFonts w:hint="eastAsia"/>
+              </w:rPr>
+              <w:t>o</w:t>
+            </w:r>
+            <w:r>
+              <w:t>rder_sn</w:t>
+            </w:r>
+          </w:p>
+        </w:tc>
+        <w:tc>
+          <w:tcPr>
+            <w:tcW w:w="4148" w:type="dxa"/>
+          </w:tcPr>
+          <w:p>
+            <w:r>
+              <w:t>外部订单号</w:t>
+            </w:r>
+          </w:p>
         </w:tc>
       </w:tr>
       <w:tr>
@@ -13932,7 +13964,10 @@
           </w:tcPr>
           <w:p>
             <w:r>
-              <w:t>opened</w:t>
+              <w:t>openi</w:t>
+            </w:r>
+            <w:r>
+              <w:t>d</w:t>
             </w:r>
           </w:p>
         </w:tc>
@@ -15672,7 +15707,7 @@
 </file>
 
 <file path=customXml/itemProps1.xml><?xml version="1.0" encoding="utf-8"?>
-<ds:datastoreItem xmlns:ds="http://schemas.openxmlformats.org/officeDocument/2006/customXml" ds:itemID="{C6FF8DC4-6A18-41CA-B679-246004E1919D}">
+<ds:datastoreItem xmlns:ds="http://schemas.openxmlformats.org/officeDocument/2006/customXml" ds:itemID="{4411710A-E3DC-46D2-90FB-902D22A71140}">
   <ds:schemaRefs>
     <ds:schemaRef ds:uri="http://schemas.openxmlformats.org/officeDocument/2006/bibliography"/>
   </ds:schemaRefs>

</xml_diff>

<commit_message>
fix some bug and logical problems
</commit_message>
<xml_diff>
--- a/documents/CarryForMe后台接口使用文档.docx
+++ b/documents/CarryForMe后台接口使用文档.docx
@@ -7792,12 +7792,7 @@
               <w:t>order</w:t>
             </w:r>
             <w:r>
-              <w:t>det</w:t>
-            </w:r>
-            <w:bookmarkStart w:id="0" w:name="_GoBack"/>
-            <w:bookmarkEnd w:id="0"/>
-            <w:r>
-              <w:t>ail</w:t>
+              <w:t>detail</w:t>
             </w:r>
           </w:p>
         </w:tc>
@@ -10180,7 +10175,15 @@
         <w:rPr>
           <w:rFonts w:hint="eastAsia"/>
         </w:rPr>
-        <w:t>返回：</w:t>
+        <w:t>返</w:t>
+      </w:r>
+      <w:bookmarkStart w:id="0" w:name="_GoBack"/>
+      <w:bookmarkEnd w:id="0"/>
+      <w:r>
+        <w:rPr>
+          <w:rFonts w:hint="eastAsia"/>
+        </w:rPr>
+        <w:t>回：</w:t>
       </w:r>
     </w:p>
     <w:tbl>
@@ -12055,9 +12058,21 @@
     <w:p>
       <w:pPr>
         <w:pStyle w:val="3"/>
+        <w:rPr>
+          <w:rFonts w:hint="eastAsia"/>
+        </w:rPr>
       </w:pPr>
       <w:r>
         <w:t>获取某商店的货品列表</w:t>
+      </w:r>
+      <w:r>
+        <w:rPr>
+          <w:rFonts w:hint="eastAsia"/>
+        </w:rPr>
+        <w:t>/</w:t>
+      </w:r>
+      <w:r>
+        <w:t>/TODO:Open</w:t>
       </w:r>
     </w:p>
     <w:p>
@@ -15707,7 +15722,7 @@
 </file>
 
 <file path=customXml/itemProps1.xml><?xml version="1.0" encoding="utf-8"?>
-<ds:datastoreItem xmlns:ds="http://schemas.openxmlformats.org/officeDocument/2006/customXml" ds:itemID="{4411710A-E3DC-46D2-90FB-902D22A71140}">
+<ds:datastoreItem xmlns:ds="http://schemas.openxmlformats.org/officeDocument/2006/customXml" ds:itemID="{D8CDE786-BF9F-4B3C-8E0A-4D71C1BEB2A6}">
   <ds:schemaRefs>
     <ds:schemaRef ds:uri="http://schemas.openxmlformats.org/officeDocument/2006/bibliography"/>
   </ds:schemaRefs>

</xml_diff>

<commit_message>
test and virify some api. fix bugs
</commit_message>
<xml_diff>
--- a/documents/CarryForMe后台接口使用文档.docx
+++ b/documents/CarryForMe后台接口使用文档.docx
@@ -10933,9 +10933,6 @@
             <w:pPr>
               <w:pStyle w:val="a3"/>
               <w:ind w:firstLineChars="0" w:firstLine="0"/>
-              <w:rPr>
-                <w:rFonts w:hint="eastAsia"/>
-              </w:rPr>
             </w:pPr>
             <w:r>
               <w:t>user</w:t>
@@ -11130,11 +11127,6 @@
       </w:r>
     </w:p>
     <w:p>
-      <w:pPr>
-        <w:rPr>
-          <w:rFonts w:hint="eastAsia"/>
-        </w:rPr>
-      </w:pPr>
       <w:r>
         <w:rPr>
           <w:rFonts w:hint="eastAsia"/>
@@ -11175,11 +11167,6 @@
             </w:r>
           </w:p>
           <w:p>
-            <w:pPr>
-              <w:rPr>
-                <w:rFonts w:hint="eastAsia"/>
-              </w:rPr>
-            </w:pPr>
             <w:r>
               <w:t>}</w:t>
             </w:r>
@@ -11228,11 +11215,6 @@
             </w:r>
           </w:p>
           <w:p>
-            <w:pPr>
-              <w:rPr>
-                <w:rFonts w:hint="eastAsia"/>
-              </w:rPr>
-            </w:pPr>
             <w:r>
               <w:t>}</w:t>
             </w:r>
@@ -11240,20 +11222,8 @@
         </w:tc>
       </w:tr>
     </w:tbl>
-    <w:p>
-      <w:pPr>
-        <w:rPr>
-          <w:rFonts w:hint="eastAsia"/>
-        </w:rPr>
-      </w:pPr>
-    </w:p>
-    <w:p>
-      <w:pPr>
-        <w:rPr>
-          <w:rFonts w:hint="eastAsia"/>
-        </w:rPr>
-      </w:pPr>
-    </w:p>
+    <w:p/>
+    <w:p/>
     <w:p>
       <w:pPr>
         <w:pStyle w:val="3"/>
@@ -11561,13 +11531,301 @@
         </w:tc>
       </w:tr>
     </w:tbl>
-    <w:p/>
+    <w:p>
+      <w:pPr>
+        <w:pStyle w:val="4"/>
+      </w:pPr>
+      <w:r>
+        <w:rPr>
+          <w:rFonts w:hint="eastAsia"/>
+        </w:rPr>
+        <w:t>示例：</w:t>
+      </w:r>
+    </w:p>
+    <w:p>
+      <w:pPr>
+        <w:rPr>
+          <w:rFonts w:hint="eastAsia"/>
+        </w:rPr>
+      </w:pPr>
+      <w:r>
+        <w:rPr>
+          <w:rFonts w:hint="eastAsia"/>
+        </w:rPr>
+        <w:t>请求</w:t>
+      </w:r>
+      <w:r>
+        <w:rPr>
+          <w:rFonts w:hint="eastAsia"/>
+        </w:rPr>
+        <w:t>1</w:t>
+      </w:r>
+      <w:r>
+        <w:rPr>
+          <w:rFonts w:hint="eastAsia"/>
+        </w:rPr>
+        <w:t>：</w:t>
+      </w:r>
+    </w:p>
+    <w:tbl>
+      <w:tblPr>
+        <w:tblStyle w:val="a4"/>
+        <w:tblW w:w="0" w:type="auto"/>
+        <w:tblLook w:val="04A0" w:firstRow="1" w:lastRow="0" w:firstColumn="1" w:lastColumn="0" w:noHBand="0" w:noVBand="1"/>
+      </w:tblPr>
+      <w:tblGrid>
+        <w:gridCol w:w="8296"/>
+      </w:tblGrid>
+      <w:tr>
+        <w:tc>
+          <w:tcPr>
+            <w:tcW w:w="8296" w:type="dxa"/>
+          </w:tcPr>
+          <w:p>
+            <w:r>
+              <w:t>{</w:t>
+            </w:r>
+          </w:p>
+          <w:p>
+            <w:r>
+              <w:t>"act":"confirm_user_phone",</w:t>
+            </w:r>
+          </w:p>
+          <w:p>
+            <w:r>
+              <w:t>"accesscode" : "f4ff4ed889d37df55db153c2f85efc18",</w:t>
+            </w:r>
+          </w:p>
+          <w:p>
+            <w:r>
+              <w:lastRenderedPageBreak/>
+              <w:t>"phonenumber":"1234567890"</w:t>
+            </w:r>
+          </w:p>
+          <w:p>
+            <w:pPr>
+              <w:rPr>
+                <w:rFonts w:hint="eastAsia"/>
+              </w:rPr>
+            </w:pPr>
+            <w:r>
+              <w:t>}</w:t>
+            </w:r>
+          </w:p>
+        </w:tc>
+      </w:tr>
+    </w:tbl>
+    <w:p>
+      <w:pPr>
+        <w:rPr>
+          <w:rFonts w:hint="eastAsia"/>
+        </w:rPr>
+      </w:pPr>
+      <w:r>
+        <w:rPr>
+          <w:rFonts w:hint="eastAsia"/>
+        </w:rPr>
+        <w:lastRenderedPageBreak/>
+        <w:t>答复</w:t>
+      </w:r>
+      <w:r>
+        <w:rPr>
+          <w:rFonts w:hint="eastAsia"/>
+        </w:rPr>
+        <w:t>1</w:t>
+      </w:r>
+      <w:r>
+        <w:rPr>
+          <w:rFonts w:hint="eastAsia"/>
+        </w:rPr>
+        <w:t>：</w:t>
+      </w:r>
+    </w:p>
+    <w:tbl>
+      <w:tblPr>
+        <w:tblStyle w:val="a4"/>
+        <w:tblW w:w="0" w:type="auto"/>
+        <w:tblLook w:val="04A0" w:firstRow="1" w:lastRow="0" w:firstColumn="1" w:lastColumn="0" w:noHBand="0" w:noVBand="1"/>
+      </w:tblPr>
+      <w:tblGrid>
+        <w:gridCol w:w="8296"/>
+      </w:tblGrid>
+      <w:tr>
+        <w:tc>
+          <w:tcPr>
+            <w:tcW w:w="8296" w:type="dxa"/>
+          </w:tcPr>
+          <w:p>
+            <w:pPr>
+              <w:rPr>
+                <w:rFonts w:hint="eastAsia"/>
+              </w:rPr>
+            </w:pPr>
+            <w:r>
+              <w:rPr>
+                <w:rFonts w:ascii="宋体" w:eastAsia="宋体" w:cs="宋体"/>
+                <w:kern w:val="0"/>
+                <w:sz w:val="17"/>
+                <w:szCs w:val="17"/>
+                <w:lang w:val="zh-CN"/>
+              </w:rPr>
+              <w:t>{"status":"0"}</w:t>
+            </w:r>
+          </w:p>
+        </w:tc>
+      </w:tr>
+    </w:tbl>
+    <w:p>
+      <w:r>
+        <w:rPr>
+          <w:rFonts w:hint="eastAsia"/>
+        </w:rPr>
+        <w:t>请求</w:t>
+      </w:r>
+      <w:r>
+        <w:rPr>
+          <w:rFonts w:hint="eastAsia"/>
+        </w:rPr>
+        <w:t>2</w:t>
+      </w:r>
+      <w:r>
+        <w:rPr>
+          <w:rFonts w:hint="eastAsia"/>
+        </w:rPr>
+        <w:t>：</w:t>
+      </w:r>
+    </w:p>
+    <w:tbl>
+      <w:tblPr>
+        <w:tblStyle w:val="a4"/>
+        <w:tblW w:w="0" w:type="auto"/>
+        <w:tblLook w:val="04A0" w:firstRow="1" w:lastRow="0" w:firstColumn="1" w:lastColumn="0" w:noHBand="0" w:noVBand="1"/>
+      </w:tblPr>
+      <w:tblGrid>
+        <w:gridCol w:w="8296"/>
+      </w:tblGrid>
+      <w:tr>
+        <w:tc>
+          <w:tcPr>
+            <w:tcW w:w="8296" w:type="dxa"/>
+          </w:tcPr>
+          <w:p>
+            <w:r>
+              <w:t>{</w:t>
+            </w:r>
+          </w:p>
+          <w:p>
+            <w:r>
+              <w:t>"act":"confirm_user_phone",</w:t>
+            </w:r>
+          </w:p>
+          <w:p>
+            <w:r>
+              <w:t>"accesscode" : "f4ff4ed889d37df55db153c2f85efc18",</w:t>
+            </w:r>
+          </w:p>
+          <w:p>
+            <w:r>
+              <w:t>"phonenumber":"1234567890",</w:t>
+            </w:r>
+          </w:p>
+          <w:p>
+            <w:r>
+              <w:t>"confirmcode":"424536"</w:t>
+            </w:r>
+          </w:p>
+          <w:p>
+            <w:pPr>
+              <w:rPr>
+                <w:rFonts w:hint="eastAsia"/>
+              </w:rPr>
+            </w:pPr>
+            <w:r>
+              <w:t>}</w:t>
+            </w:r>
+          </w:p>
+        </w:tc>
+      </w:tr>
+    </w:tbl>
+    <w:p>
+      <w:pPr>
+        <w:rPr>
+          <w:rFonts w:hint="eastAsia"/>
+        </w:rPr>
+      </w:pPr>
+      <w:r>
+        <w:rPr>
+          <w:rFonts w:hint="eastAsia"/>
+        </w:rPr>
+        <w:t>答复</w:t>
+      </w:r>
+      <w:r>
+        <w:rPr>
+          <w:rFonts w:hint="eastAsia"/>
+        </w:rPr>
+        <w:t>2</w:t>
+      </w:r>
+      <w:r>
+        <w:rPr>
+          <w:rFonts w:hint="eastAsia"/>
+        </w:rPr>
+        <w:t>：</w:t>
+      </w:r>
+    </w:p>
+    <w:tbl>
+      <w:tblPr>
+        <w:tblStyle w:val="a4"/>
+        <w:tblW w:w="0" w:type="auto"/>
+        <w:tblLook w:val="04A0" w:firstRow="1" w:lastRow="0" w:firstColumn="1" w:lastColumn="0" w:noHBand="0" w:noVBand="1"/>
+      </w:tblPr>
+      <w:tblGrid>
+        <w:gridCol w:w="8296"/>
+      </w:tblGrid>
+      <w:tr>
+        <w:tc>
+          <w:tcPr>
+            <w:tcW w:w="8296" w:type="dxa"/>
+          </w:tcPr>
+          <w:p>
+            <w:r>
+              <w:t>{</w:t>
+            </w:r>
+          </w:p>
+          <w:p>
+            <w:r>
+              <w:t>"status":"0",</w:t>
+            </w:r>
+          </w:p>
+          <w:p>
+            <w:r>
+              <w:t>"phone_number":"1234567890"</w:t>
+            </w:r>
+          </w:p>
+          <w:p>
+            <w:pPr>
+              <w:rPr>
+                <w:rFonts w:hint="eastAsia"/>
+              </w:rPr>
+            </w:pPr>
+            <w:r>
+              <w:t>}</w:t>
+            </w:r>
+          </w:p>
+        </w:tc>
+      </w:tr>
+    </w:tbl>
+    <w:p>
+      <w:pPr>
+        <w:rPr>
+          <w:rFonts w:hint="eastAsia"/>
+        </w:rPr>
+      </w:pPr>
+    </w:p>
     <w:p>
       <w:pPr>
         <w:pStyle w:val="3"/>
       </w:pPr>
       <w:r>
-        <w:lastRenderedPageBreak/>
         <w:t>验证</w:t>
       </w:r>
       <w:r>
@@ -11867,7 +12125,218 @@
         </w:tc>
       </w:tr>
     </w:tbl>
-    <w:p/>
+    <w:p>
+      <w:pPr>
+        <w:pStyle w:val="4"/>
+      </w:pPr>
+      <w:r>
+        <w:rPr>
+          <w:rFonts w:hint="eastAsia"/>
+        </w:rPr>
+        <w:t>示例</w:t>
+      </w:r>
+      <w:r>
+        <w:t>：</w:t>
+      </w:r>
+    </w:p>
+    <w:p>
+      <w:pPr>
+        <w:rPr>
+          <w:rFonts w:hint="eastAsia"/>
+        </w:rPr>
+      </w:pPr>
+      <w:r>
+        <w:rPr>
+          <w:rFonts w:hint="eastAsia"/>
+        </w:rPr>
+        <w:t>请求</w:t>
+      </w:r>
+      <w:r>
+        <w:rPr>
+          <w:rFonts w:hint="eastAsia"/>
+        </w:rPr>
+        <w:t>1</w:t>
+      </w:r>
+    </w:p>
+    <w:tbl>
+      <w:tblPr>
+        <w:tblStyle w:val="a4"/>
+        <w:tblW w:w="0" w:type="auto"/>
+        <w:tblLook w:val="04A0" w:firstRow="1" w:lastRow="0" w:firstColumn="1" w:lastColumn="0" w:noHBand="0" w:noVBand="1"/>
+      </w:tblPr>
+      <w:tblGrid>
+        <w:gridCol w:w="8296"/>
+      </w:tblGrid>
+      <w:tr>
+        <w:tc>
+          <w:tcPr>
+            <w:tcW w:w="8296" w:type="dxa"/>
+          </w:tcPr>
+          <w:p>
+            <w:r>
+              <w:t>{</w:t>
+            </w:r>
+          </w:p>
+          <w:p>
+            <w:r>
+              <w:t>"act":"check_unpaid",</w:t>
+            </w:r>
+          </w:p>
+          <w:p>
+            <w:r>
+              <w:lastRenderedPageBreak/>
+              <w:t>"accesscode" : "f4ff4ed889d37df55db153c2f85efc18"</w:t>
+            </w:r>
+          </w:p>
+          <w:p>
+            <w:pPr>
+              <w:rPr>
+                <w:rFonts w:hint="eastAsia"/>
+              </w:rPr>
+            </w:pPr>
+            <w:r>
+              <w:t>}</w:t>
+            </w:r>
+          </w:p>
+        </w:tc>
+      </w:tr>
+    </w:tbl>
+    <w:p>
+      <w:pPr>
+        <w:rPr>
+          <w:rFonts w:hint="eastAsia"/>
+        </w:rPr>
+      </w:pPr>
+      <w:r>
+        <w:rPr>
+          <w:rFonts w:hint="eastAsia"/>
+        </w:rPr>
+        <w:lastRenderedPageBreak/>
+        <w:t>答复</w:t>
+      </w:r>
+      <w:r>
+        <w:rPr>
+          <w:rFonts w:hint="eastAsia"/>
+        </w:rPr>
+        <w:t>1</w:t>
+      </w:r>
+    </w:p>
+    <w:tbl>
+      <w:tblPr>
+        <w:tblStyle w:val="a4"/>
+        <w:tblW w:w="0" w:type="auto"/>
+        <w:tblLook w:val="04A0" w:firstRow="1" w:lastRow="0" w:firstColumn="1" w:lastColumn="0" w:noHBand="0" w:noVBand="1"/>
+      </w:tblPr>
+      <w:tblGrid>
+        <w:gridCol w:w="8296"/>
+      </w:tblGrid>
+      <w:tr>
+        <w:tc>
+          <w:tcPr>
+            <w:tcW w:w="8296" w:type="dxa"/>
+          </w:tcPr>
+          <w:p>
+            <w:r>
+              <w:t>{</w:t>
+            </w:r>
+          </w:p>
+          <w:p>
+            <w:r>
+              <w:t>"status":"0",</w:t>
+            </w:r>
+          </w:p>
+          <w:p>
+            <w:r>
+              <w:t>"unpaid":"0"</w:t>
+            </w:r>
+          </w:p>
+          <w:p>
+            <w:pPr>
+              <w:rPr>
+                <w:rFonts w:hint="eastAsia"/>
+              </w:rPr>
+            </w:pPr>
+            <w:r>
+              <w:t>}</w:t>
+            </w:r>
+          </w:p>
+        </w:tc>
+      </w:tr>
+    </w:tbl>
+    <w:p>
+      <w:pPr>
+        <w:rPr>
+          <w:rFonts w:hint="eastAsia"/>
+        </w:rPr>
+      </w:pPr>
+      <w:r>
+        <w:rPr>
+          <w:rFonts w:hint="eastAsia"/>
+        </w:rPr>
+        <w:t>答复</w:t>
+      </w:r>
+      <w:r>
+        <w:rPr>
+          <w:rFonts w:hint="eastAsia"/>
+        </w:rPr>
+        <w:t>2</w:t>
+      </w:r>
+    </w:p>
+    <w:tbl>
+      <w:tblPr>
+        <w:tblStyle w:val="a4"/>
+        <w:tblW w:w="0" w:type="auto"/>
+        <w:tblLook w:val="04A0" w:firstRow="1" w:lastRow="0" w:firstColumn="1" w:lastColumn="0" w:noHBand="0" w:noVBand="1"/>
+      </w:tblPr>
+      <w:tblGrid>
+        <w:gridCol w:w="8296"/>
+      </w:tblGrid>
+      <w:tr>
+        <w:tc>
+          <w:tcPr>
+            <w:tcW w:w="8296" w:type="dxa"/>
+          </w:tcPr>
+          <w:p>
+            <w:r>
+              <w:t>{</w:t>
+            </w:r>
+          </w:p>
+          <w:p>
+            <w:r>
+              <w:t>"status":"0",</w:t>
+            </w:r>
+          </w:p>
+          <w:p>
+            <w:r>
+              <w:t>"unpaid":"</w:t>
+            </w:r>
+            <w:r>
+              <w:t>3</w:t>
+            </w:r>
+            <w:r>
+              <w:t>"</w:t>
+            </w:r>
+          </w:p>
+          <w:p>
+            <w:pPr>
+              <w:rPr>
+                <w:rFonts w:hint="eastAsia"/>
+              </w:rPr>
+            </w:pPr>
+            <w:r>
+              <w:t>}</w:t>
+            </w:r>
+          </w:p>
+        </w:tc>
+      </w:tr>
+    </w:tbl>
+    <w:p>
+      <w:pPr>
+        <w:rPr>
+          <w:rFonts w:hint="eastAsia"/>
+        </w:rPr>
+      </w:pPr>
+    </w:p>
     <w:p>
       <w:pPr>
         <w:pStyle w:val="3"/>
@@ -11964,7 +12433,13 @@
               <w:t>在此操作中固定为</w:t>
             </w:r>
             <w:r>
-              <w:t>”GetShopMenu”</w:t>
+              <w:t>”</w:t>
+            </w:r>
+            <w:r>
+              <w:t>get_shop_menu</w:t>
+            </w:r>
+            <w:r>
+              <w:t>”</w:t>
             </w:r>
           </w:p>
         </w:tc>
@@ -12155,7 +12630,6 @@
         <w:pStyle w:val="4"/>
       </w:pPr>
       <w:r>
-        <w:lastRenderedPageBreak/>
         <w:t>API</w:t>
       </w:r>
       <w:r>
@@ -12541,6 +13015,7 @@
         <w:rPr>
           <w:rFonts w:hint="eastAsia"/>
         </w:rPr>
+        <w:lastRenderedPageBreak/>
         <w:t>示例</w:t>
       </w:r>
       <w:r>
@@ -12655,17 +13130,19 @@
                 <w:sz w:val="17"/>
                 <w:szCs w:val="17"/>
               </w:rPr>
-              <w:t>{"status":"0</w:t>
-            </w:r>
-            <w:r>
+              <w:t>{</w:t>
+            </w:r>
+          </w:p>
+          <w:p>
+            <w:pPr>
+              <w:jc w:val="left"/>
               <w:rPr>
                 <w:rFonts w:ascii="宋体" w:eastAsia="宋体" w:cs="宋体"/>
                 <w:kern w:val="0"/>
                 <w:sz w:val="17"/>
                 <w:szCs w:val="17"/>
               </w:rPr>
-              <w:t>”</w:t>
-            </w:r>
+            </w:pPr>
             <w:r>
               <w:rPr>
                 <w:rFonts w:ascii="宋体" w:eastAsia="宋体" w:cs="宋体"/>
@@ -12673,7 +13150,7 @@
                 <w:sz w:val="17"/>
                 <w:szCs w:val="17"/>
               </w:rPr>
-              <w:t>,</w:t>
+              <w:t>"status":"0</w:t>
             </w:r>
             <w:r>
               <w:rPr>
@@ -12682,7 +13159,7 @@
                 <w:sz w:val="17"/>
                 <w:szCs w:val="17"/>
               </w:rPr>
-              <w:br/>
+              <w:t>”</w:t>
             </w:r>
             <w:r>
               <w:rPr>
@@ -12691,7 +13168,7 @@
                 <w:sz w:val="17"/>
                 <w:szCs w:val="17"/>
               </w:rPr>
-              <w:t>“</w:t>
+              <w:t>,</w:t>
             </w:r>
             <w:r>
               <w:rPr>
@@ -12700,7 +13177,7 @@
                 <w:sz w:val="17"/>
                 <w:szCs w:val="17"/>
               </w:rPr>
-              <w:t>shoplist":[{"shop_id":"1</w:t>
+              <w:br/>
             </w:r>
             <w:r>
               <w:rPr>
@@ -12709,7 +13186,7 @@
                 <w:sz w:val="17"/>
                 <w:szCs w:val="17"/>
               </w:rPr>
-              <w:t>”</w:t>
+              <w:t>“</w:t>
             </w:r>
             <w:r>
               <w:rPr>
@@ -12718,7 +13195,7 @@
                 <w:sz w:val="17"/>
                 <w:szCs w:val="17"/>
               </w:rPr>
-              <w:t>,</w:t>
+              <w:t>shoplist":[{"shop_id":"1</w:t>
             </w:r>
             <w:r>
               <w:rPr>
@@ -12727,8 +13204,7 @@
                 <w:sz w:val="17"/>
                 <w:szCs w:val="17"/>
               </w:rPr>
-              <w:br/>
-              <w:t xml:space="preserve">             </w:t>
+              <w:t>”</w:t>
             </w:r>
             <w:r>
               <w:rPr>
@@ -12737,7 +13213,7 @@
                 <w:sz w:val="17"/>
                 <w:szCs w:val="17"/>
               </w:rPr>
-              <w:t>“</w:t>
+              <w:t>,</w:t>
             </w:r>
             <w:r>
               <w:rPr>
@@ -12746,7 +13222,8 @@
                 <w:sz w:val="17"/>
                 <w:szCs w:val="17"/>
               </w:rPr>
-              <w:t>owner_id":"1</w:t>
+              <w:br/>
+              <w:t xml:space="preserve">             </w:t>
             </w:r>
             <w:r>
               <w:rPr>
@@ -12755,7 +13232,7 @@
                 <w:sz w:val="17"/>
                 <w:szCs w:val="17"/>
               </w:rPr>
-              <w:t>”</w:t>
+              <w:t>“</w:t>
             </w:r>
             <w:r>
               <w:rPr>
@@ -12764,7 +13241,7 @@
                 <w:sz w:val="17"/>
                 <w:szCs w:val="17"/>
               </w:rPr>
-              <w:t>,</w:t>
+              <w:t>owner_id":"1</w:t>
             </w:r>
             <w:r>
               <w:rPr>
@@ -12773,7 +13250,7 @@
                 <w:sz w:val="17"/>
                 <w:szCs w:val="17"/>
               </w:rPr>
-              <w:br/>
+              <w:t>”</w:t>
             </w:r>
             <w:r>
               <w:rPr>
@@ -12782,7 +13259,7 @@
                 <w:sz w:val="17"/>
                 <w:szCs w:val="17"/>
               </w:rPr>
-              <w:t xml:space="preserve">             </w:t>
+              <w:t>,</w:t>
             </w:r>
             <w:r>
               <w:rPr>
@@ -12791,7 +13268,7 @@
                 <w:sz w:val="17"/>
                 <w:szCs w:val="17"/>
               </w:rPr>
-              <w:t xml:space="preserve"> </w:t>
+              <w:br/>
             </w:r>
             <w:r>
               <w:rPr>
@@ -12800,7 +13277,7 @@
                 <w:sz w:val="17"/>
                 <w:szCs w:val="17"/>
               </w:rPr>
-              <w:t>“</w:t>
+              <w:t xml:space="preserve">              </w:t>
             </w:r>
             <w:r>
               <w:rPr>
@@ -12809,7 +13286,7 @@
                 <w:sz w:val="17"/>
                 <w:szCs w:val="17"/>
               </w:rPr>
-              <w:t>shop_name":"\u6d4b\u8bd5\u5546\u5e971</w:t>
+              <w:t>“</w:t>
             </w:r>
             <w:r>
               <w:rPr>
@@ -12818,7 +13295,7 @@
                 <w:sz w:val="17"/>
                 <w:szCs w:val="17"/>
               </w:rPr>
-              <w:t>”</w:t>
+              <w:t>shop_name":"\u6d4b\u8bd5\u5546\u5e971</w:t>
             </w:r>
             <w:r>
               <w:rPr>
@@ -12827,7 +13304,7 @@
                 <w:sz w:val="17"/>
                 <w:szCs w:val="17"/>
               </w:rPr>
-              <w:t>,</w:t>
+              <w:t>”</w:t>
             </w:r>
             <w:r>
               <w:rPr>
@@ -12836,7 +13313,7 @@
                 <w:sz w:val="17"/>
                 <w:szCs w:val="17"/>
               </w:rPr>
-              <w:br/>
+              <w:t>,</w:t>
             </w:r>
             <w:r>
               <w:rPr>
@@ -12845,7 +13322,7 @@
                 <w:sz w:val="17"/>
                 <w:szCs w:val="17"/>
               </w:rPr>
-              <w:t xml:space="preserve">             </w:t>
+              <w:br/>
             </w:r>
             <w:r>
               <w:rPr>
@@ -12854,7 +13331,7 @@
                 <w:sz w:val="17"/>
                 <w:szCs w:val="17"/>
               </w:rPr>
-              <w:t xml:space="preserve"> </w:t>
+              <w:t xml:space="preserve">              </w:t>
             </w:r>
             <w:r>
               <w:rPr>
@@ -12908,7 +13385,7 @@
                 <w:sz w:val="17"/>
                 <w:szCs w:val="17"/>
               </w:rPr>
-              <w:t xml:space="preserve">             </w:t>
+              <w:t xml:space="preserve">              </w:t>
             </w:r>
             <w:r>
               <w:rPr>
@@ -12917,7 +13394,7 @@
                 <w:sz w:val="17"/>
                 <w:szCs w:val="17"/>
               </w:rPr>
-              <w:t xml:space="preserve"> </w:t>
+              <w:t>“</w:t>
             </w:r>
             <w:r>
               <w:rPr>
@@ -12926,7 +13403,7 @@
                 <w:sz w:val="17"/>
                 <w:szCs w:val="17"/>
               </w:rPr>
-              <w:t>“</w:t>
+              <w:t>shop_pos":"\u4ed6\u4f4d\u4e8e\u4f4d\u7f6e1</w:t>
             </w:r>
             <w:r>
               <w:rPr>
@@ -12935,7 +13412,7 @@
                 <w:sz w:val="17"/>
                 <w:szCs w:val="17"/>
               </w:rPr>
-              <w:t>shop_pos":"\u4ed6\u4f4d\u4e8e\u4f4d\u7f6e1</w:t>
+              <w:t>”</w:t>
             </w:r>
             <w:r>
               <w:rPr>
@@ -12944,7 +13421,7 @@
                 <w:sz w:val="17"/>
                 <w:szCs w:val="17"/>
               </w:rPr>
-              <w:t>”</w:t>
+              <w:t>,</w:t>
             </w:r>
             <w:r>
               <w:rPr>
@@ -12953,7 +13430,7 @@
                 <w:sz w:val="17"/>
                 <w:szCs w:val="17"/>
               </w:rPr>
-              <w:t>,</w:t>
+              <w:br/>
             </w:r>
             <w:r>
               <w:rPr>
@@ -12962,7 +13439,7 @@
                 <w:sz w:val="17"/>
                 <w:szCs w:val="17"/>
               </w:rPr>
-              <w:br/>
+              <w:t xml:space="preserve">              </w:t>
             </w:r>
             <w:r>
               <w:rPr>
@@ -12971,7 +13448,7 @@
                 <w:sz w:val="17"/>
                 <w:szCs w:val="17"/>
               </w:rPr>
-              <w:t xml:space="preserve">             </w:t>
+              <w:t>“</w:t>
             </w:r>
             <w:r>
               <w:rPr>
@@ -12980,7 +13457,7 @@
                 <w:sz w:val="17"/>
                 <w:szCs w:val="17"/>
               </w:rPr>
-              <w:t xml:space="preserve"> </w:t>
+              <w:t>shop_phone":"123456789</w:t>
             </w:r>
             <w:r>
               <w:rPr>
@@ -12989,7 +13466,7 @@
                 <w:sz w:val="17"/>
                 <w:szCs w:val="17"/>
               </w:rPr>
-              <w:t>“</w:t>
+              <w:t>”</w:t>
             </w:r>
             <w:r>
               <w:rPr>
@@ -12998,7 +13475,7 @@
                 <w:sz w:val="17"/>
                 <w:szCs w:val="17"/>
               </w:rPr>
-              <w:t>shop_phone":"123456789</w:t>
+              <w:t>,</w:t>
             </w:r>
             <w:r>
               <w:rPr>
@@ -13007,7 +13484,7 @@
                 <w:sz w:val="17"/>
                 <w:szCs w:val="17"/>
               </w:rPr>
-              <w:t>”</w:t>
+              <w:br/>
             </w:r>
             <w:r>
               <w:rPr>
@@ -13016,7 +13493,7 @@
                 <w:sz w:val="17"/>
                 <w:szCs w:val="17"/>
               </w:rPr>
-              <w:t>,</w:t>
+              <w:t xml:space="preserve">              </w:t>
             </w:r>
             <w:r>
               <w:rPr>
@@ -13025,7 +13502,7 @@
                 <w:sz w:val="17"/>
                 <w:szCs w:val="17"/>
               </w:rPr>
-              <w:br/>
+              <w:t>“</w:t>
             </w:r>
             <w:r>
               <w:rPr>
@@ -13034,7 +13511,7 @@
                 <w:sz w:val="17"/>
                 <w:szCs w:val="17"/>
               </w:rPr>
-              <w:t xml:space="preserve">             </w:t>
+              <w:t>pic_url":"http:\/\/www.baidu.com\/1\/pic</w:t>
             </w:r>
             <w:r>
               <w:rPr>
@@ -13043,7 +13520,7 @@
                 <w:sz w:val="17"/>
                 <w:szCs w:val="17"/>
               </w:rPr>
-              <w:t xml:space="preserve"> </w:t>
+              <w:t>”</w:t>
             </w:r>
             <w:r>
               <w:rPr>
@@ -13052,7 +13529,7 @@
                 <w:sz w:val="17"/>
                 <w:szCs w:val="17"/>
               </w:rPr>
-              <w:t>“</w:t>
+              <w:t>,</w:t>
             </w:r>
             <w:r>
               <w:rPr>
@@ -13061,7 +13538,7 @@
                 <w:sz w:val="17"/>
                 <w:szCs w:val="17"/>
               </w:rPr>
-              <w:t>pic_url":"http:\/\/www.baidu.com\/1\/pic</w:t>
+              <w:br/>
             </w:r>
             <w:r>
               <w:rPr>
@@ -13070,7 +13547,7 @@
                 <w:sz w:val="17"/>
                 <w:szCs w:val="17"/>
               </w:rPr>
-              <w:t>”</w:t>
+              <w:t xml:space="preserve">              </w:t>
             </w:r>
             <w:r>
               <w:rPr>
@@ -13079,7 +13556,7 @@
                 <w:sz w:val="17"/>
                 <w:szCs w:val="17"/>
               </w:rPr>
-              <w:t>,</w:t>
+              <w:t>“</w:t>
             </w:r>
             <w:r>
               <w:rPr>
@@ -13088,17 +13565,20 @@
                 <w:sz w:val="17"/>
                 <w:szCs w:val="17"/>
               </w:rPr>
-              <w:br/>
-            </w:r>
-            <w:r>
+              <w:t>shop_lon":null,</w:t>
+            </w:r>
+          </w:p>
+          <w:p>
+            <w:pPr>
+              <w:ind w:firstLineChars="700" w:firstLine="1190"/>
+              <w:jc w:val="left"/>
               <w:rPr>
                 <w:rFonts w:ascii="宋体" w:eastAsia="宋体" w:cs="宋体"/>
                 <w:kern w:val="0"/>
                 <w:sz w:val="17"/>
                 <w:szCs w:val="17"/>
               </w:rPr>
-              <w:t xml:space="preserve">             </w:t>
-            </w:r>
+            </w:pPr>
             <w:r>
               <w:rPr>
                 <w:rFonts w:ascii="宋体" w:eastAsia="宋体" w:cs="宋体"/>
@@ -13106,17 +13586,20 @@
                 <w:sz w:val="17"/>
                 <w:szCs w:val="17"/>
               </w:rPr>
-              <w:t xml:space="preserve"> </w:t>
-            </w:r>
-            <w:r>
+              <w:t>"shop_lat":null</w:t>
+            </w:r>
+          </w:p>
+          <w:p>
+            <w:pPr>
+              <w:ind w:firstLineChars="600" w:firstLine="1020"/>
+              <w:jc w:val="left"/>
               <w:rPr>
                 <w:rFonts w:ascii="宋体" w:eastAsia="宋体" w:cs="宋体"/>
                 <w:kern w:val="0"/>
                 <w:sz w:val="17"/>
                 <w:szCs w:val="17"/>
               </w:rPr>
-              <w:t>“</w:t>
-            </w:r>
+            </w:pPr>
             <w:r>
               <w:rPr>
                 <w:rFonts w:ascii="宋体" w:eastAsia="宋体" w:cs="宋体"/>
@@ -13124,12 +13607,12 @@
                 <w:sz w:val="17"/>
                 <w:szCs w:val="17"/>
               </w:rPr>
-              <w:t>shop_lon":null,"shop_lat":null</w:t>
-            </w:r>
-          </w:p>
-          <w:p>
-            <w:pPr>
-              <w:ind w:firstLineChars="600" w:firstLine="1020"/>
+              <w:t>},</w:t>
+            </w:r>
+          </w:p>
+          <w:p>
+            <w:pPr>
+              <w:ind w:firstLineChars="550" w:firstLine="935"/>
               <w:jc w:val="left"/>
               <w:rPr>
                 <w:rFonts w:ascii="宋体" w:eastAsia="宋体" w:cs="宋体"/>
@@ -13145,20 +13628,17 @@
                 <w:sz w:val="17"/>
                 <w:szCs w:val="17"/>
               </w:rPr>
-              <w:t>},</w:t>
-            </w:r>
-          </w:p>
-          <w:p>
-            <w:pPr>
-              <w:ind w:firstLineChars="550" w:firstLine="935"/>
-              <w:jc w:val="left"/>
+              <w:t>{</w:t>
+            </w:r>
+            <w:r>
               <w:rPr>
                 <w:rFonts w:ascii="宋体" w:eastAsia="宋体" w:cs="宋体"/>
                 <w:kern w:val="0"/>
                 <w:sz w:val="17"/>
                 <w:szCs w:val="17"/>
               </w:rPr>
-            </w:pPr>
+              <w:t xml:space="preserve"> </w:t>
+            </w:r>
             <w:r>
               <w:rPr>
                 <w:rFonts w:ascii="宋体" w:eastAsia="宋体" w:cs="宋体"/>
@@ -13166,7 +13646,7 @@
                 <w:sz w:val="17"/>
                 <w:szCs w:val="17"/>
               </w:rPr>
-              <w:t>{</w:t>
+              <w:t>"shop_id":"2</w:t>
             </w:r>
             <w:r>
               <w:rPr>
@@ -13175,7 +13655,7 @@
                 <w:sz w:val="17"/>
                 <w:szCs w:val="17"/>
               </w:rPr>
-              <w:t xml:space="preserve"> </w:t>
+              <w:t>”</w:t>
             </w:r>
             <w:r>
               <w:rPr>
@@ -13184,7 +13664,7 @@
                 <w:sz w:val="17"/>
                 <w:szCs w:val="17"/>
               </w:rPr>
-              <w:t>"shop_id":"2</w:t>
+              <w:t>,</w:t>
             </w:r>
             <w:r>
               <w:rPr>
@@ -13193,7 +13673,7 @@
                 <w:sz w:val="17"/>
                 <w:szCs w:val="17"/>
               </w:rPr>
-              <w:t>”</w:t>
+              <w:br/>
             </w:r>
             <w:r>
               <w:rPr>
@@ -13202,7 +13682,7 @@
                 <w:sz w:val="17"/>
                 <w:szCs w:val="17"/>
               </w:rPr>
-              <w:t>,</w:t>
+              <w:t xml:space="preserve">             </w:t>
             </w:r>
             <w:r>
               <w:rPr>
@@ -13211,7 +13691,7 @@
                 <w:sz w:val="17"/>
                 <w:szCs w:val="17"/>
               </w:rPr>
-              <w:br/>
+              <w:t>“</w:t>
             </w:r>
             <w:r>
               <w:rPr>
@@ -13220,7 +13700,7 @@
                 <w:sz w:val="17"/>
                 <w:szCs w:val="17"/>
               </w:rPr>
-              <w:t xml:space="preserve">             </w:t>
+              <w:t>owner_id":"2</w:t>
             </w:r>
             <w:r>
               <w:rPr>
@@ -13229,7 +13709,7 @@
                 <w:sz w:val="17"/>
                 <w:szCs w:val="17"/>
               </w:rPr>
-              <w:t>“</w:t>
+              <w:t>”</w:t>
             </w:r>
             <w:r>
               <w:rPr>
@@ -13238,7 +13718,7 @@
                 <w:sz w:val="17"/>
                 <w:szCs w:val="17"/>
               </w:rPr>
-              <w:t>owner_id":"2</w:t>
+              <w:t>,</w:t>
             </w:r>
             <w:r>
               <w:rPr>
@@ -13247,7 +13727,7 @@
                 <w:sz w:val="17"/>
                 <w:szCs w:val="17"/>
               </w:rPr>
-              <w:t>”</w:t>
+              <w:br/>
             </w:r>
             <w:r>
               <w:rPr>
@@ -13256,7 +13736,7 @@
                 <w:sz w:val="17"/>
                 <w:szCs w:val="17"/>
               </w:rPr>
-              <w:t>,</w:t>
+              <w:t xml:space="preserve">             </w:t>
             </w:r>
             <w:r>
               <w:rPr>
@@ -13265,7 +13745,7 @@
                 <w:sz w:val="17"/>
                 <w:szCs w:val="17"/>
               </w:rPr>
-              <w:br/>
+              <w:t>“</w:t>
             </w:r>
             <w:r>
               <w:rPr>
@@ -13274,7 +13754,7 @@
                 <w:sz w:val="17"/>
                 <w:szCs w:val="17"/>
               </w:rPr>
-              <w:t xml:space="preserve">             </w:t>
+              <w:t>shop_name":"\u6d4b\u8bd5\u5546\u5e972</w:t>
             </w:r>
             <w:r>
               <w:rPr>
@@ -13283,7 +13763,7 @@
                 <w:sz w:val="17"/>
                 <w:szCs w:val="17"/>
               </w:rPr>
-              <w:t>“</w:t>
+              <w:t>”</w:t>
             </w:r>
             <w:r>
               <w:rPr>
@@ -13292,7 +13772,7 @@
                 <w:sz w:val="17"/>
                 <w:szCs w:val="17"/>
               </w:rPr>
-              <w:t>shop_name":"\u6d4b\u8bd5\u5546\u5e972</w:t>
+              <w:t>,</w:t>
             </w:r>
             <w:r>
               <w:rPr>
@@ -13301,7 +13781,7 @@
                 <w:sz w:val="17"/>
                 <w:szCs w:val="17"/>
               </w:rPr>
-              <w:t>”</w:t>
+              <w:br/>
             </w:r>
             <w:r>
               <w:rPr>
@@ -13310,7 +13790,7 @@
                 <w:sz w:val="17"/>
                 <w:szCs w:val="17"/>
               </w:rPr>
-              <w:t>,</w:t>
+              <w:t xml:space="preserve">              </w:t>
             </w:r>
             <w:r>
               <w:rPr>
@@ -13319,7 +13799,7 @@
                 <w:sz w:val="17"/>
                 <w:szCs w:val="17"/>
               </w:rPr>
-              <w:br/>
+              <w:t>“</w:t>
             </w:r>
             <w:r>
               <w:rPr>
@@ -13328,7 +13808,7 @@
                 <w:sz w:val="17"/>
                 <w:szCs w:val="17"/>
               </w:rPr>
-              <w:t xml:space="preserve">             </w:t>
+              <w:t>shop_desc":"\u8fd9\u5c31\u662f\u4e00\u4e2a\u6d4b\u8bd5\u5546\u5e97</w:t>
             </w:r>
             <w:r>
               <w:rPr>
@@ -13337,7 +13817,7 @@
                 <w:sz w:val="17"/>
                 <w:szCs w:val="17"/>
               </w:rPr>
-              <w:t xml:space="preserve"> </w:t>
+              <w:t>”</w:t>
             </w:r>
             <w:r>
               <w:rPr>
@@ -13346,7 +13826,7 @@
                 <w:sz w:val="17"/>
                 <w:szCs w:val="17"/>
               </w:rPr>
-              <w:t>“</w:t>
+              <w:t>,</w:t>
             </w:r>
             <w:r>
               <w:rPr>
@@ -13355,7 +13835,7 @@
                 <w:sz w:val="17"/>
                 <w:szCs w:val="17"/>
               </w:rPr>
-              <w:t>shop_desc":"\u8fd9\u5c31\u662f\u4e00\u4e2a\u6d4b\u8bd5\u5546\u5e97</w:t>
+              <w:br/>
             </w:r>
             <w:r>
               <w:rPr>
@@ -13364,7 +13844,7 @@
                 <w:sz w:val="17"/>
                 <w:szCs w:val="17"/>
               </w:rPr>
-              <w:t>”</w:t>
+              <w:t xml:space="preserve">              </w:t>
             </w:r>
             <w:r>
               <w:rPr>
@@ -13373,7 +13853,7 @@
                 <w:sz w:val="17"/>
                 <w:szCs w:val="17"/>
               </w:rPr>
-              <w:t>,</w:t>
+              <w:t>“</w:t>
             </w:r>
             <w:r>
               <w:rPr>
@@ -13382,7 +13862,7 @@
                 <w:sz w:val="17"/>
                 <w:szCs w:val="17"/>
               </w:rPr>
-              <w:br/>
+              <w:t>shop_pos":"\u4ed6\u4f4d\u4e8e\u4f4d\u7f6e2</w:t>
             </w:r>
             <w:r>
               <w:rPr>
@@ -13391,7 +13871,7 @@
                 <w:sz w:val="17"/>
                 <w:szCs w:val="17"/>
               </w:rPr>
-              <w:t xml:space="preserve">             </w:t>
+              <w:t>”</w:t>
             </w:r>
             <w:r>
               <w:rPr>
@@ -13400,7 +13880,7 @@
                 <w:sz w:val="17"/>
                 <w:szCs w:val="17"/>
               </w:rPr>
-              <w:t xml:space="preserve"> </w:t>
+              <w:t>,</w:t>
             </w:r>
             <w:r>
               <w:rPr>
@@ -13409,7 +13889,7 @@
                 <w:sz w:val="17"/>
                 <w:szCs w:val="17"/>
               </w:rPr>
-              <w:t>“</w:t>
+              <w:br/>
             </w:r>
             <w:r>
               <w:rPr>
@@ -13418,7 +13898,7 @@
                 <w:sz w:val="17"/>
                 <w:szCs w:val="17"/>
               </w:rPr>
-              <w:t>shop_pos":"\u4ed6\u4f4d\u4e8e\u4f4d\u7f6e2</w:t>
+              <w:t xml:space="preserve">              </w:t>
             </w:r>
             <w:r>
               <w:rPr>
@@ -13427,7 +13907,7 @@
                 <w:sz w:val="17"/>
                 <w:szCs w:val="17"/>
               </w:rPr>
-              <w:t>”</w:t>
+              <w:t>“</w:t>
             </w:r>
             <w:r>
               <w:rPr>
@@ -13436,7 +13916,7 @@
                 <w:sz w:val="17"/>
                 <w:szCs w:val="17"/>
               </w:rPr>
-              <w:t>,</w:t>
+              <w:t>shop_phone":"123456779</w:t>
             </w:r>
             <w:r>
               <w:rPr>
@@ -13445,7 +13925,7 @@
                 <w:sz w:val="17"/>
                 <w:szCs w:val="17"/>
               </w:rPr>
-              <w:br/>
+              <w:t>”</w:t>
             </w:r>
             <w:r>
               <w:rPr>
@@ -13454,7 +13934,7 @@
                 <w:sz w:val="17"/>
                 <w:szCs w:val="17"/>
               </w:rPr>
-              <w:t xml:space="preserve">             </w:t>
+              <w:t>,</w:t>
             </w:r>
             <w:r>
               <w:rPr>
@@ -13463,7 +13943,7 @@
                 <w:sz w:val="17"/>
                 <w:szCs w:val="17"/>
               </w:rPr>
-              <w:t xml:space="preserve"> </w:t>
+              <w:br/>
             </w:r>
             <w:r>
               <w:rPr>
@@ -13472,7 +13952,7 @@
                 <w:sz w:val="17"/>
                 <w:szCs w:val="17"/>
               </w:rPr>
-              <w:t>“</w:t>
+              <w:t xml:space="preserve">              </w:t>
             </w:r>
             <w:r>
               <w:rPr>
@@ -13481,7 +13961,7 @@
                 <w:sz w:val="17"/>
                 <w:szCs w:val="17"/>
               </w:rPr>
-              <w:t>shop_phone":"123456779</w:t>
+              <w:t>“</w:t>
             </w:r>
             <w:r>
               <w:rPr>
@@ -13490,7 +13970,7 @@
                 <w:sz w:val="17"/>
                 <w:szCs w:val="17"/>
               </w:rPr>
-              <w:t>”</w:t>
+              <w:t>pic_url":"http:\/\/www.baidu.com\/1\/pic</w:t>
             </w:r>
             <w:r>
               <w:rPr>
@@ -13499,7 +13979,7 @@
                 <w:sz w:val="17"/>
                 <w:szCs w:val="17"/>
               </w:rPr>
-              <w:t>,</w:t>
+              <w:t>”</w:t>
             </w:r>
             <w:r>
               <w:rPr>
@@ -13508,7 +13988,7 @@
                 <w:sz w:val="17"/>
                 <w:szCs w:val="17"/>
               </w:rPr>
-              <w:br/>
+              <w:t>,</w:t>
             </w:r>
             <w:r>
               <w:rPr>
@@ -13517,7 +13997,7 @@
                 <w:sz w:val="17"/>
                 <w:szCs w:val="17"/>
               </w:rPr>
-              <w:t xml:space="preserve">             </w:t>
+              <w:br/>
             </w:r>
             <w:r>
               <w:rPr>
@@ -13526,7 +14006,7 @@
                 <w:sz w:val="17"/>
                 <w:szCs w:val="17"/>
               </w:rPr>
-              <w:t xml:space="preserve"> </w:t>
+              <w:t xml:space="preserve">              </w:t>
             </w:r>
             <w:r>
               <w:rPr>
@@ -13544,17 +14024,20 @@
                 <w:sz w:val="17"/>
                 <w:szCs w:val="17"/>
               </w:rPr>
-              <w:t>pic_url":"http:\/\/www.baidu.com\/1\/pic</w:t>
-            </w:r>
-            <w:r>
+              <w:t>shop_lon":null,"shop_lat":null</w:t>
+            </w:r>
+          </w:p>
+          <w:p>
+            <w:pPr>
+              <w:ind w:firstLineChars="550" w:firstLine="935"/>
+              <w:jc w:val="left"/>
               <w:rPr>
                 <w:rFonts w:ascii="宋体" w:eastAsia="宋体" w:cs="宋体"/>
                 <w:kern w:val="0"/>
                 <w:sz w:val="17"/>
                 <w:szCs w:val="17"/>
               </w:rPr>
-              <w:t>”</w:t>
-            </w:r>
+            </w:pPr>
             <w:r>
               <w:rPr>
                 <w:rFonts w:ascii="宋体" w:eastAsia="宋体" w:cs="宋体"/>
@@ -13562,8 +14045,13 @@
                 <w:sz w:val="17"/>
                 <w:szCs w:val="17"/>
               </w:rPr>
-              <w:t>,</w:t>
-            </w:r>
+              <w:t>}]</w:t>
+            </w:r>
+          </w:p>
+          <w:p>
+            <w:pPr>
+              <w:jc w:val="left"/>
+            </w:pPr>
             <w:r>
               <w:rPr>
                 <w:rFonts w:ascii="宋体" w:eastAsia="宋体" w:cs="宋体"/>
@@ -13571,73 +14059,15 @@
                 <w:sz w:val="17"/>
                 <w:szCs w:val="17"/>
               </w:rPr>
-              <w:br/>
-            </w:r>
-            <w:r>
-              <w:rPr>
-                <w:rFonts w:ascii="宋体" w:eastAsia="宋体" w:cs="宋体"/>
-                <w:kern w:val="0"/>
-                <w:sz w:val="17"/>
-                <w:szCs w:val="17"/>
-              </w:rPr>
-              <w:t xml:space="preserve">             </w:t>
-            </w:r>
-            <w:r>
-              <w:rPr>
-                <w:rFonts w:ascii="宋体" w:eastAsia="宋体" w:cs="宋体"/>
-                <w:kern w:val="0"/>
-                <w:sz w:val="17"/>
-                <w:szCs w:val="17"/>
-              </w:rPr>
-              <w:t xml:space="preserve"> </w:t>
-            </w:r>
-            <w:r>
-              <w:rPr>
-                <w:rFonts w:ascii="宋体" w:eastAsia="宋体" w:cs="宋体"/>
-                <w:kern w:val="0"/>
-                <w:sz w:val="17"/>
-                <w:szCs w:val="17"/>
-              </w:rPr>
-              <w:t>“</w:t>
-            </w:r>
-            <w:r>
-              <w:rPr>
-                <w:rFonts w:ascii="宋体" w:eastAsia="宋体" w:cs="宋体"/>
-                <w:kern w:val="0"/>
-                <w:sz w:val="17"/>
-                <w:szCs w:val="17"/>
-              </w:rPr>
-              <w:t>shop_lon":null,"shop_lat":null}</w:t>
-            </w:r>
-          </w:p>
-          <w:p>
-            <w:pPr>
-              <w:ind w:firstLineChars="550" w:firstLine="935"/>
-              <w:jc w:val="left"/>
-              <w:rPr>
-                <w:rFonts w:hint="eastAsia"/>
-              </w:rPr>
-            </w:pPr>
-            <w:r>
-              <w:rPr>
-                <w:rFonts w:ascii="宋体" w:eastAsia="宋体" w:cs="宋体"/>
-                <w:kern w:val="0"/>
-                <w:sz w:val="17"/>
-                <w:szCs w:val="17"/>
-              </w:rPr>
-              <w:t>]}</w:t>
-            </w:r>
-          </w:p>
-        </w:tc>
+              <w:t>}</w:t>
+            </w:r>
+          </w:p>
+        </w:tc>
+        <w:bookmarkStart w:id="0" w:name="_GoBack"/>
+        <w:bookmarkEnd w:id="0"/>
       </w:tr>
     </w:tbl>
-    <w:p>
-      <w:pPr>
-        <w:rPr>
-          <w:rFonts w:hint="eastAsia"/>
-        </w:rPr>
-      </w:pPr>
-    </w:p>
+    <w:p/>
     <w:p>
       <w:r>
         <w:rPr>
@@ -13681,7 +14111,6 @@
           </w:p>
           <w:p>
             <w:r>
-              <w:lastRenderedPageBreak/>
               <w:t>"accesscode":"f4ff4ed889d37df55db153c2f85efc18",</w:t>
             </w:r>
           </w:p>
@@ -13763,8 +14192,6 @@
                 <w:lang w:val="zh-CN"/>
               </w:rPr>
             </w:pPr>
-            <w:bookmarkStart w:id="0" w:name="_GoBack"/>
-            <w:bookmarkEnd w:id="0"/>
             <w:r>
               <w:rPr>
                 <w:rFonts w:ascii="宋体" w:eastAsia="宋体" w:cs="宋体"/>
@@ -13801,9 +14228,6 @@
           <w:p>
             <w:pPr>
               <w:jc w:val="left"/>
-              <w:rPr>
-                <w:rFonts w:hint="eastAsia"/>
-              </w:rPr>
             </w:pPr>
             <w:r>
               <w:rPr>
@@ -13813,26 +14237,15 @@
                 <w:szCs w:val="17"/>
                 <w:lang w:val="zh-CN"/>
               </w:rPr>
+              <w:lastRenderedPageBreak/>
               <w:t>}</w:t>
             </w:r>
           </w:p>
         </w:tc>
       </w:tr>
     </w:tbl>
-    <w:p>
-      <w:pPr>
-        <w:rPr>
-          <w:rFonts w:hint="eastAsia"/>
-        </w:rPr>
-      </w:pPr>
-    </w:p>
-    <w:p>
-      <w:pPr>
-        <w:rPr>
-          <w:rFonts w:hint="eastAsia"/>
-        </w:rPr>
-      </w:pPr>
-    </w:p>
+    <w:p/>
+    <w:p/>
     <w:p>
       <w:pPr>
         <w:pStyle w:val="3"/>
@@ -13950,11 +14363,6 @@
             <w:tcW w:w="4148" w:type="dxa"/>
           </w:tcPr>
           <w:p>
-            <w:pPr>
-              <w:rPr>
-                <w:rFonts w:hint="eastAsia"/>
-              </w:rPr>
-            </w:pPr>
             <w:r>
               <w:rPr>
                 <w:rFonts w:hint="eastAsia"/>
@@ -14512,7 +14920,6 @@
         <w:pStyle w:val="3"/>
       </w:pPr>
       <w:r>
-        <w:lastRenderedPageBreak/>
         <w:t>获取用户的收货地址</w:t>
       </w:r>
     </w:p>
@@ -14537,6 +14944,7 @@
         <w:pStyle w:val="4"/>
       </w:pPr>
       <w:r>
+        <w:lastRenderedPageBreak/>
         <w:t>参数：</w:t>
       </w:r>
     </w:p>
@@ -14622,11 +15030,6 @@
             <w:tcW w:w="4148" w:type="dxa"/>
           </w:tcPr>
           <w:p>
-            <w:pPr>
-              <w:rPr>
-                <w:rFonts w:hint="eastAsia"/>
-              </w:rPr>
-            </w:pPr>
             <w:r>
               <w:rPr>
                 <w:rFonts w:hint="eastAsia"/>
@@ -14984,11 +15387,6 @@
             <w:gridSpan w:val="3"/>
           </w:tcPr>
           <w:p>
-            <w:pPr>
-              <w:rPr>
-                <w:rFonts w:hint="eastAsia"/>
-              </w:rPr>
-            </w:pPr>
             <w:r>
               <w:rPr>
                 <w:rFonts w:hint="eastAsia"/>
@@ -15272,14 +15670,7 @@
               <w:rPr>
                 <w:rFonts w:hint="eastAsia"/>
               </w:rPr>
-              <w:t>如果是数据库中已存在的，并未修改，请</w:t>
-            </w:r>
-            <w:r>
-              <w:rPr>
-                <w:rFonts w:hint="eastAsia"/>
-              </w:rPr>
-              <w:lastRenderedPageBreak/>
-              <w:t>直接返回</w:t>
+              <w:t>如果是数据库中已存在的，并未修改，请直接返回</w:t>
             </w:r>
             <w:r>
               <w:rPr>
@@ -15750,11 +16141,6 @@
             <w:tcW w:w="4148" w:type="dxa"/>
           </w:tcPr>
           <w:p>
-            <w:pPr>
-              <w:rPr>
-                <w:rFonts w:hint="eastAsia"/>
-              </w:rPr>
-            </w:pPr>
             <w:r>
               <w:rPr>
                 <w:rFonts w:hint="eastAsia"/>
@@ -15914,7 +16300,6 @@
         <w:pStyle w:val="4"/>
       </w:pPr>
       <w:r>
-        <w:lastRenderedPageBreak/>
         <w:t>参数：</w:t>
       </w:r>
     </w:p>
@@ -16000,11 +16385,6 @@
             <w:tcW w:w="4148" w:type="dxa"/>
           </w:tcPr>
           <w:p>
-            <w:pPr>
-              <w:rPr>
-                <w:rFonts w:hint="eastAsia"/>
-              </w:rPr>
-            </w:pPr>
             <w:r>
               <w:rPr>
                 <w:rFonts w:hint="eastAsia"/>
@@ -16027,6 +16407,7 @@
               <w:rPr>
                 <w:rFonts w:hint="eastAsia"/>
               </w:rPr>
+              <w:lastRenderedPageBreak/>
               <w:t>order_id</w:t>
             </w:r>
           </w:p>
@@ -16256,7 +16637,6 @@
         <w:pStyle w:val="4"/>
       </w:pPr>
       <w:r>
-        <w:lastRenderedPageBreak/>
         <w:t>API</w:t>
       </w:r>
       <w:r>
@@ -16303,6 +16683,7 @@
         <w:pStyle w:val="4"/>
       </w:pPr>
       <w:r>
+        <w:lastRenderedPageBreak/>
         <w:t>API</w:t>
       </w:r>
       <w:r>
@@ -16953,7 +17334,7 @@
   <w:style w:type="paragraph" w:default="1" w:styleId="a">
     <w:name w:val="Normal"/>
     <w:qFormat/>
-    <w:rsid w:val="003B790F"/>
+    <w:rsid w:val="007D5043"/>
     <w:pPr>
       <w:widowControl w:val="0"/>
       <w:jc w:val="both"/>
@@ -17510,7 +17891,7 @@
 </file>
 
 <file path=customXml/itemProps1.xml><?xml version="1.0" encoding="utf-8"?>
-<ds:datastoreItem xmlns:ds="http://schemas.openxmlformats.org/officeDocument/2006/customXml" ds:itemID="{B56B265D-3930-4141-8948-2522839BA4A9}">
+<ds:datastoreItem xmlns:ds="http://schemas.openxmlformats.org/officeDocument/2006/customXml" ds:itemID="{B8CB0430-041A-420D-9D28-0CB32457BD74}">
   <ds:schemaRefs>
     <ds:schemaRef ds:uri="http://schemas.openxmlformats.org/officeDocument/2006/bibliography"/>
   </ds:schemaRefs>

</xml_diff>